<commit_message>
styling cart and checkout page
</commit_message>
<xml_diff>
--- a/Scaler Neovarsity Academy Project Report (Backend Specialization).docx
+++ b/Scaler Neovarsity Academy Project Report (Backend Specialization).docx
@@ -177,27 +177,7 @@
           <w:sz w:val="24"/>
           <w:szCs w:val="24"/>
         </w:rPr>
-        <w:t xml:space="preserve">A Master’s Project Report submitted to Scaler </w:t>
-      </w:r>
-      <w:proofErr w:type="spellStart"/>
-      <w:r>
-        <w:rPr>
-          <w:rFonts w:eastAsia="Times New Roman"/>
-          <w:b/>
-          <w:sz w:val="24"/>
-          <w:szCs w:val="24"/>
-        </w:rPr>
-        <w:t>Neovarsity</w:t>
-      </w:r>
-      <w:proofErr w:type="spellEnd"/>
-      <w:r>
-        <w:rPr>
-          <w:rFonts w:eastAsia="Times New Roman"/>
-          <w:b/>
-          <w:sz w:val="24"/>
-          <w:szCs w:val="24"/>
-        </w:rPr>
-        <w:t xml:space="preserve"> - Woolf in partial fulfillment of the requirements for the degree of Master of Science in Computer Science</w:t>
+        <w:t>A Master’s Project Report submitted to Scaler Neovarsity - Woolf in partial fulfillment of the requirements for the degree of Master of Science in Computer Science</w:t>
       </w:r>
     </w:p>
     <w:p>
@@ -337,27 +317,7 @@
           <w:sz w:val="24"/>
           <w:szCs w:val="24"/>
         </w:rPr>
-        <w:t xml:space="preserve">Scaler Mentee Email </w:t>
-      </w:r>
-      <w:proofErr w:type="gramStart"/>
-      <w:r>
-        <w:rPr>
-          <w:rFonts w:eastAsia="Times New Roman"/>
-          <w:b/>
-          <w:sz w:val="24"/>
-          <w:szCs w:val="24"/>
-        </w:rPr>
-        <w:t>ID :</w:t>
-      </w:r>
-      <w:proofErr w:type="gramEnd"/>
-      <w:r>
-        <w:rPr>
-          <w:rFonts w:eastAsia="Times New Roman"/>
-          <w:b/>
-          <w:sz w:val="24"/>
-          <w:szCs w:val="24"/>
-        </w:rPr>
-        <w:t xml:space="preserve"> </w:t>
+        <w:t xml:space="preserve">Scaler Mentee Email ID : </w:t>
       </w:r>
       <w:r>
         <w:rPr>
@@ -385,27 +345,7 @@
           <w:sz w:val="24"/>
           <w:szCs w:val="24"/>
         </w:rPr>
-        <w:t xml:space="preserve">Thesis </w:t>
-      </w:r>
-      <w:proofErr w:type="gramStart"/>
-      <w:r>
-        <w:rPr>
-          <w:rFonts w:eastAsia="Times New Roman"/>
-          <w:b/>
-          <w:sz w:val="24"/>
-          <w:szCs w:val="24"/>
-        </w:rPr>
-        <w:t>Supervisor :</w:t>
-      </w:r>
-      <w:proofErr w:type="gramEnd"/>
-      <w:r>
-        <w:rPr>
-          <w:rFonts w:eastAsia="Times New Roman"/>
-          <w:b/>
-          <w:sz w:val="24"/>
-          <w:szCs w:val="24"/>
-        </w:rPr>
-        <w:t xml:space="preserve"> </w:t>
+        <w:t xml:space="preserve">Thesis Supervisor : </w:t>
       </w:r>
       <w:r>
         <w:rPr>
@@ -433,27 +373,7 @@
           <w:sz w:val="24"/>
           <w:szCs w:val="24"/>
         </w:rPr>
-        <w:t xml:space="preserve">Date of </w:t>
-      </w:r>
-      <w:proofErr w:type="gramStart"/>
-      <w:r>
-        <w:rPr>
-          <w:rFonts w:eastAsia="Times New Roman"/>
-          <w:b/>
-          <w:sz w:val="24"/>
-          <w:szCs w:val="24"/>
-        </w:rPr>
-        <w:t>Submission :</w:t>
-      </w:r>
-      <w:proofErr w:type="gramEnd"/>
-      <w:r>
-        <w:rPr>
-          <w:rFonts w:eastAsia="Times New Roman"/>
-          <w:b/>
-          <w:sz w:val="24"/>
-          <w:szCs w:val="24"/>
-        </w:rPr>
-        <w:t xml:space="preserve"> </w:t>
+        <w:t xml:space="preserve">Date of Submission : </w:t>
       </w:r>
       <w:r>
         <w:rPr>
@@ -3501,7 +3421,6 @@
           <w:szCs w:val="24"/>
         </w:rPr>
       </w:pPr>
-      <w:proofErr w:type="spellStart"/>
       <w:r>
         <w:rPr>
           <w:rFonts w:eastAsia="Times New Roman"/>
@@ -3510,62 +3429,7 @@
           <w:szCs w:val="24"/>
           <w:lang w:val="en-US"/>
         </w:rPr>
-        <w:t>EcommApp</w:t>
-      </w:r>
-      <w:proofErr w:type="spellEnd"/>
-      <w:r>
-        <w:rPr>
-          <w:rFonts w:eastAsia="Times New Roman"/>
-          <w:color w:val="auto"/>
-          <w:sz w:val="24"/>
-          <w:szCs w:val="24"/>
-          <w:lang w:val="en-US"/>
-        </w:rPr>
-        <w:t xml:space="preserve"> is a full-stack, modular, and scalable e-commerce web application built using Django REST Framework (backend) and React.js (frontend), developed as part of the Scaler </w:t>
-      </w:r>
-      <w:proofErr w:type="spellStart"/>
-      <w:r>
-        <w:rPr>
-          <w:rFonts w:eastAsia="Times New Roman"/>
-          <w:color w:val="auto"/>
-          <w:sz w:val="24"/>
-          <w:szCs w:val="24"/>
-          <w:lang w:val="en-US"/>
-        </w:rPr>
-        <w:t>Neovarsity</w:t>
-      </w:r>
-      <w:proofErr w:type="spellEnd"/>
-      <w:r>
-        <w:rPr>
-          <w:rFonts w:eastAsia="Times New Roman"/>
-          <w:color w:val="auto"/>
-          <w:sz w:val="24"/>
-          <w:szCs w:val="24"/>
-          <w:lang w:val="en-US"/>
-        </w:rPr>
-        <w:t xml:space="preserve"> Master's degree program in Computer Science. This project aims to replicate and simplify real-world e-commerce business processes through software by integrating critical components such as user authentication, product and category management, order and cart handling, inventory tracking, payment gateway integration, and notifications. The system is architected for flexibility, maintainability, and performance. </w:t>
-      </w:r>
-      <w:proofErr w:type="spellStart"/>
-      <w:r>
-        <w:rPr>
-          <w:rFonts w:eastAsia="Times New Roman"/>
-          <w:color w:val="auto"/>
-          <w:sz w:val="24"/>
-          <w:szCs w:val="24"/>
-          <w:lang w:val="en-US"/>
-        </w:rPr>
-        <w:t>Razorpay</w:t>
-      </w:r>
-      <w:proofErr w:type="spellEnd"/>
-      <w:r>
-        <w:rPr>
-          <w:rFonts w:eastAsia="Times New Roman"/>
-          <w:color w:val="auto"/>
-          <w:sz w:val="24"/>
-          <w:szCs w:val="24"/>
-          <w:lang w:val="en-US"/>
-        </w:rPr>
-        <w:t xml:space="preserve"> is integrated to handle online payments securely, and Redis is employed for caching to enhance responsiveness.</w:t>
+        <w:t>EcommApp is a full-stack, modular, and scalable e-commerce web application built using Django REST Framework (backend) and React.js (frontend), developed as part of the Scaler Neovarsity Master's degree program in Computer Science. This project aims to replicate and simplify real-world e-commerce business processes through software by integrating critical components such as user authentication, product and category management, order and cart handling, inventory tracking, payment gateway integration, and notifications. The system is architected for flexibility, maintainability, and performance. Razorpay is integrated to handle online payments securely, and Redis is employed for caching to enhance responsiveness.</w:t>
       </w:r>
     </w:p>
     <w:p>
@@ -3692,27 +3556,7 @@
           <w:szCs w:val="24"/>
           <w:lang w:val="en-IN"/>
         </w:rPr>
-        <w:t xml:space="preserve">Integrate </w:t>
-      </w:r>
-      <w:proofErr w:type="spellStart"/>
-      <w:r>
-        <w:rPr>
-          <w:rFonts w:eastAsia="Times New Roman"/>
-          <w:sz w:val="24"/>
-          <w:szCs w:val="24"/>
-          <w:lang w:val="en-IN"/>
-        </w:rPr>
-        <w:t>Razorpay</w:t>
-      </w:r>
-      <w:proofErr w:type="spellEnd"/>
-      <w:r>
-        <w:rPr>
-          <w:rFonts w:eastAsia="Times New Roman"/>
-          <w:sz w:val="24"/>
-          <w:szCs w:val="24"/>
-          <w:lang w:val="en-IN"/>
-        </w:rPr>
-        <w:t xml:space="preserve"> for secure payments.</w:t>
+        <w:t>Integrate Razorpay for secure payments.</w:t>
       </w:r>
     </w:p>
     <w:p>
@@ -4217,25 +4061,14 @@
           <w:lang w:val="en-IN"/>
         </w:rPr>
       </w:pPr>
-      <w:proofErr w:type="spellStart"/>
-      <w:r>
-        <w:rPr>
-          <w:rFonts w:eastAsia="Times New Roman"/>
-          <w:sz w:val="24"/>
-          <w:szCs w:val="24"/>
-          <w:lang w:val="en-IN"/>
-        </w:rPr>
-        <w:t>EcommApp</w:t>
-      </w:r>
-      <w:proofErr w:type="spellEnd"/>
-      <w:r>
-        <w:rPr>
-          <w:rFonts w:eastAsia="Times New Roman"/>
-          <w:sz w:val="24"/>
-          <w:szCs w:val="24"/>
-          <w:lang w:val="en-IN"/>
-        </w:rPr>
-        <w:t xml:space="preserve"> draws inspiration from both these spectrums—adopting scalable, cloud-ready backend strategies and combining them with admin configurability and modular code that could support plugins or new features in the future. This project is designed with future-readiness in mind, able to adapt to growing user demand, evolving business models, and technological advances.</w:t>
+      <w:r>
+        <w:rPr>
+          <w:rFonts w:eastAsia="Times New Roman"/>
+          <w:sz w:val="24"/>
+          <w:szCs w:val="24"/>
+          <w:lang w:val="en-IN"/>
+        </w:rPr>
+        <w:t>EcommApp draws inspiration from both these spectrums—adopting scalable, cloud-ready backend strategies and combining them with admin configurability and modular code that could support plugins or new features in the future. This project is designed with future-readiness in mind, able to adapt to growing user demand, evolving business models, and technological advances.</w:t>
       </w:r>
     </w:p>
     <w:p>
@@ -4304,7 +4137,6 @@
           <w:lang w:val="en-IN"/>
         </w:rPr>
       </w:pPr>
-      <w:proofErr w:type="spellStart"/>
       <w:r>
         <w:rPr>
           <w:rFonts w:eastAsia="Times New Roman"/>
@@ -4316,35 +4148,14 @@
         </w:rPr>
         <w:t>EcommApp</w:t>
       </w:r>
-      <w:proofErr w:type="spellEnd"/>
-      <w:r>
-        <w:rPr>
-          <w:rFonts w:eastAsia="Times New Roman"/>
-          <w:sz w:val="24"/>
-          <w:szCs w:val="24"/>
-          <w:lang w:val="en-IN"/>
-        </w:rPr>
-        <w:t xml:space="preserve"> is a full-stack e-commerce platform designed to simulate real-world online retail experiences through modular, scalable, and secure backend systems. It supports user authentication, product and category management, shopping cart functionality, order processing, payment integration via </w:t>
-      </w:r>
-      <w:proofErr w:type="spellStart"/>
-      <w:r>
-        <w:rPr>
-          <w:rFonts w:eastAsia="Times New Roman"/>
-          <w:sz w:val="24"/>
-          <w:szCs w:val="24"/>
-          <w:lang w:val="en-IN"/>
-        </w:rPr>
-        <w:t>Razorpay</w:t>
-      </w:r>
-      <w:proofErr w:type="spellEnd"/>
-      <w:r>
-        <w:rPr>
-          <w:rFonts w:eastAsia="Times New Roman"/>
-          <w:sz w:val="24"/>
-          <w:szCs w:val="24"/>
-          <w:lang w:val="en-IN"/>
-        </w:rPr>
-        <w:t>, inventory tracking, and notification delivery. The backend is developed using Django REST Framework, while the frontend uses React.js. The architecture is built with scalability, performance, and maintainability in mind, aligned with current industry standards.</w:t>
+      <w:r>
+        <w:rPr>
+          <w:rFonts w:eastAsia="Times New Roman"/>
+          <w:sz w:val="24"/>
+          <w:szCs w:val="24"/>
+          <w:lang w:val="en-IN"/>
+        </w:rPr>
+        <w:t xml:space="preserve"> is a full-stack e-commerce platform designed to simulate real-world online retail experiences through modular, scalable, and secure backend systems. It supports user authentication, product and category management, shopping cart functionality, order processing, payment integration via Razorpay, inventory tracking, and notification delivery. The backend is developed using Django REST Framework, while the frontend uses React.js. The architecture is built with scalability, performance, and maintainability in mind, aligned with current industry standards.</w:t>
       </w:r>
     </w:p>
     <w:p>
@@ -4933,7 +4744,6 @@
         </w:rPr>
         <w:t xml:space="preserve">This diagram represents the four key phases followed during the development of </w:t>
       </w:r>
-      <w:proofErr w:type="spellStart"/>
       <w:r>
         <w:rPr>
           <w:rFonts w:eastAsia="Times New Roman"/>
@@ -4945,7 +4755,6 @@
         </w:rPr>
         <w:t>EcommApp</w:t>
       </w:r>
-      <w:proofErr w:type="spellEnd"/>
       <w:r>
         <w:rPr>
           <w:rFonts w:eastAsia="Times New Roman"/>
@@ -5965,25 +5774,7 @@
           <w:szCs w:val="24"/>
           <w:lang w:val="en-IN"/>
         </w:rPr>
-        <w:t xml:space="preserve">: Integration with Stripe, </w:t>
-      </w:r>
-      <w:proofErr w:type="spellStart"/>
-      <w:r>
-        <w:rPr>
-          <w:sz w:val="24"/>
-          <w:szCs w:val="24"/>
-          <w:lang w:val="en-IN"/>
-        </w:rPr>
-        <w:t>Razorpay</w:t>
-      </w:r>
-      <w:proofErr w:type="spellEnd"/>
-      <w:r>
-        <w:rPr>
-          <w:sz w:val="24"/>
-          <w:szCs w:val="24"/>
-          <w:lang w:val="en-IN"/>
-        </w:rPr>
-        <w:t>, etc.</w:t>
+        <w:t>: Integration with Stripe, Razorpay, etc.</w:t>
       </w:r>
     </w:p>
     <w:p>
@@ -10627,43 +10418,7 @@
           <w:szCs w:val="24"/>
           <w:lang w:val="en-IN"/>
         </w:rPr>
-        <w:t xml:space="preserve">User: Extends Django's </w:t>
-      </w:r>
-      <w:proofErr w:type="spellStart"/>
-      <w:r>
-        <w:rPr>
-          <w:sz w:val="24"/>
-          <w:szCs w:val="24"/>
-          <w:lang w:val="en-IN"/>
-        </w:rPr>
-        <w:t>AbstractUser</w:t>
-      </w:r>
-      <w:proofErr w:type="spellEnd"/>
-      <w:r>
-        <w:rPr>
-          <w:sz w:val="24"/>
-          <w:szCs w:val="24"/>
-          <w:lang w:val="en-IN"/>
-        </w:rPr>
-        <w:t xml:space="preserve"> to include additional fields like </w:t>
-      </w:r>
-      <w:proofErr w:type="spellStart"/>
-      <w:r>
-        <w:rPr>
-          <w:sz w:val="24"/>
-          <w:szCs w:val="24"/>
-          <w:lang w:val="en-IN"/>
-        </w:rPr>
-        <w:t>is_verified</w:t>
-      </w:r>
-      <w:proofErr w:type="spellEnd"/>
-      <w:r>
-        <w:rPr>
-          <w:sz w:val="24"/>
-          <w:szCs w:val="24"/>
-          <w:lang w:val="en-IN"/>
-        </w:rPr>
-        <w:t>.</w:t>
+        <w:t>User: Extends Django's AbstractUser to include additional fields like is_verified.</w:t>
       </w:r>
     </w:p>
     <w:p>
@@ -10686,43 +10441,7 @@
           <w:szCs w:val="24"/>
           <w:lang w:val="en-IN"/>
         </w:rPr>
-        <w:t xml:space="preserve">Address: Stores user addresses with fields like street, city, state, </w:t>
-      </w:r>
-      <w:proofErr w:type="spellStart"/>
-      <w:r>
-        <w:rPr>
-          <w:sz w:val="24"/>
-          <w:szCs w:val="24"/>
-          <w:lang w:val="en-IN"/>
-        </w:rPr>
-        <w:t>pincode</w:t>
-      </w:r>
-      <w:proofErr w:type="spellEnd"/>
-      <w:r>
-        <w:rPr>
-          <w:sz w:val="24"/>
-          <w:szCs w:val="24"/>
-          <w:lang w:val="en-IN"/>
-        </w:rPr>
-        <w:t xml:space="preserve">, and </w:t>
-      </w:r>
-      <w:proofErr w:type="spellStart"/>
-      <w:r>
-        <w:rPr>
-          <w:sz w:val="24"/>
-          <w:szCs w:val="24"/>
-          <w:lang w:val="en-IN"/>
-        </w:rPr>
-        <w:t>is_default</w:t>
-      </w:r>
-      <w:proofErr w:type="spellEnd"/>
-      <w:r>
-        <w:rPr>
-          <w:sz w:val="24"/>
-          <w:szCs w:val="24"/>
-          <w:lang w:val="en-IN"/>
-        </w:rPr>
-        <w:t>.</w:t>
+        <w:t>Address: Stores user addresses with fields like street, city, state, pincode, and is_default.</w:t>
       </w:r>
     </w:p>
     <w:p>
@@ -11102,23 +10821,13 @@
           <w:lang w:val="en-IN"/>
         </w:rPr>
       </w:pPr>
-      <w:proofErr w:type="spellStart"/>
-      <w:r>
-        <w:rPr>
-          <w:sz w:val="24"/>
-          <w:szCs w:val="24"/>
-          <w:lang w:val="en-IN"/>
-        </w:rPr>
-        <w:t>CartItem</w:t>
-      </w:r>
-      <w:proofErr w:type="spellEnd"/>
-      <w:r>
-        <w:rPr>
-          <w:sz w:val="24"/>
-          <w:szCs w:val="24"/>
-          <w:lang w:val="en-IN"/>
-        </w:rPr>
-        <w:t>: Items within a cart, linking to specific products and quantities.</w:t>
+      <w:r>
+        <w:rPr>
+          <w:sz w:val="24"/>
+          <w:szCs w:val="24"/>
+          <w:lang w:val="en-IN"/>
+        </w:rPr>
+        <w:t>CartItem: Items within a cart, linking to specific products and quantities.</w:t>
       </w:r>
     </w:p>
     <w:p>
@@ -11318,23 +11027,13 @@
           <w:lang w:val="en-IN"/>
         </w:rPr>
       </w:pPr>
-      <w:proofErr w:type="spellStart"/>
-      <w:r>
-        <w:rPr>
-          <w:sz w:val="24"/>
-          <w:szCs w:val="24"/>
-          <w:lang w:val="en-IN"/>
-        </w:rPr>
-        <w:t>OrderItem</w:t>
-      </w:r>
-      <w:proofErr w:type="spellEnd"/>
-      <w:r>
-        <w:rPr>
-          <w:sz w:val="24"/>
-          <w:szCs w:val="24"/>
-          <w:lang w:val="en-IN"/>
-        </w:rPr>
-        <w:t>: Represents individual items within an order.</w:t>
+      <w:r>
+        <w:rPr>
+          <w:sz w:val="24"/>
+          <w:szCs w:val="24"/>
+          <w:lang w:val="en-IN"/>
+        </w:rPr>
+        <w:t>OrderItem: Represents individual items within an order.</w:t>
       </w:r>
     </w:p>
     <w:p>
@@ -11504,25 +11203,7 @@
           <w:szCs w:val="24"/>
           <w:lang w:val="en-IN"/>
         </w:rPr>
-        <w:t xml:space="preserve">Payment: Tracks payment details linked to orders, including </w:t>
-      </w:r>
-      <w:proofErr w:type="spellStart"/>
-      <w:r>
-        <w:rPr>
-          <w:sz w:val="24"/>
-          <w:szCs w:val="24"/>
-          <w:lang w:val="en-IN"/>
-        </w:rPr>
-        <w:t>payment_id</w:t>
-      </w:r>
-      <w:proofErr w:type="spellEnd"/>
-      <w:r>
-        <w:rPr>
-          <w:sz w:val="24"/>
-          <w:szCs w:val="24"/>
-          <w:lang w:val="en-IN"/>
-        </w:rPr>
-        <w:t xml:space="preserve"> and status.</w:t>
+        <w:t>Payment: Tracks payment details linked to orders, including payment_id and status.</w:t>
       </w:r>
     </w:p>
     <w:p>
@@ -12093,20 +11774,8 @@
           <w:szCs w:val="24"/>
           <w:lang w:val="en-IN"/>
         </w:rPr>
-        <w:t xml:space="preserve">Cart ↔ </w:t>
-      </w:r>
-      <w:proofErr w:type="spellStart"/>
-      <w:r>
-        <w:rPr>
-          <w:b/>
-          <w:bCs/>
-          <w:sz w:val="24"/>
-          <w:szCs w:val="24"/>
-          <w:lang w:val="en-IN"/>
-        </w:rPr>
-        <w:t>CartItem</w:t>
-      </w:r>
-      <w:proofErr w:type="spellEnd"/>
+        <w:t>Cart ↔ CartItem</w:t>
+      </w:r>
       <w:r>
         <w:rPr>
           <w:sz w:val="24"/>
@@ -12204,20 +11873,8 @@
           <w:szCs w:val="24"/>
           <w:lang w:val="en-IN"/>
         </w:rPr>
-        <w:t xml:space="preserve">Order ↔ </w:t>
-      </w:r>
-      <w:proofErr w:type="spellStart"/>
-      <w:r>
-        <w:rPr>
-          <w:b/>
-          <w:bCs/>
-          <w:sz w:val="24"/>
-          <w:szCs w:val="24"/>
-          <w:lang w:val="en-IN"/>
-        </w:rPr>
-        <w:t>OrderItem</w:t>
-      </w:r>
-      <w:proofErr w:type="spellEnd"/>
+        <w:t>Order ↔ OrderItem</w:t>
+      </w:r>
       <w:r>
         <w:rPr>
           <w:sz w:val="24"/>
@@ -12455,7 +12112,6 @@
           <w:lang w:val="en-IN"/>
         </w:rPr>
       </w:pPr>
-      <w:proofErr w:type="spellStart"/>
       <w:r>
         <w:rPr>
           <w:sz w:val="24"/>
@@ -12464,7 +12120,6 @@
         </w:rPr>
         <w:t>Is_verified</w:t>
       </w:r>
-      <w:proofErr w:type="spellEnd"/>
     </w:p>
     <w:p>
       <w:pPr>
@@ -12599,7 +12254,6 @@
           <w:lang w:val="en-IN"/>
         </w:rPr>
       </w:pPr>
-      <w:proofErr w:type="spellStart"/>
       <w:r>
         <w:rPr>
           <w:sz w:val="24"/>
@@ -12608,7 +12262,6 @@
         </w:rPr>
         <w:t>Pincode</w:t>
       </w:r>
-      <w:proofErr w:type="spellEnd"/>
     </w:p>
     <w:p>
       <w:pPr>
@@ -12624,7 +12277,6 @@
           <w:lang w:val="en-IN"/>
         </w:rPr>
       </w:pPr>
-      <w:proofErr w:type="spellStart"/>
       <w:r>
         <w:rPr>
           <w:sz w:val="24"/>
@@ -12633,7 +12285,6 @@
         </w:rPr>
         <w:t>Is_default</w:t>
       </w:r>
-      <w:proofErr w:type="spellEnd"/>
     </w:p>
     <w:p>
       <w:pPr>
@@ -12747,7 +12398,6 @@
           <w:lang w:val="en-IN"/>
         </w:rPr>
       </w:pPr>
-      <w:proofErr w:type="spellStart"/>
       <w:r>
         <w:rPr>
           <w:b/>
@@ -12758,7 +12408,6 @@
         </w:rPr>
         <w:t>CartItem</w:t>
       </w:r>
-      <w:proofErr w:type="spellEnd"/>
     </w:p>
     <w:p>
       <w:pPr>
@@ -13370,7 +13019,6 @@
           <w:lang w:val="en-IN"/>
         </w:rPr>
       </w:pPr>
-      <w:proofErr w:type="spellStart"/>
       <w:r>
         <w:rPr>
           <w:b/>
@@ -13380,7 +13028,6 @@
         </w:rPr>
         <w:t>OrderItem</w:t>
       </w:r>
-      <w:proofErr w:type="spellEnd"/>
     </w:p>
     <w:p>
       <w:pPr>
@@ -13958,29 +13605,8 @@
               <w:spacing w:line="360" w:lineRule="auto"/>
             </w:pPr>
             <w:r>
-              <w:t xml:space="preserve">id (PK), </w:t>
+              <w:t>id (PK), user_id (FK), street, city, state, pincode, is_default</w:t>
             </w:r>
-            <w:proofErr w:type="spellStart"/>
-            <w:r>
-              <w:t>user_id</w:t>
-            </w:r>
-            <w:proofErr w:type="spellEnd"/>
-            <w:r>
-              <w:t xml:space="preserve"> (FK), street, city, state, </w:t>
-            </w:r>
-            <w:proofErr w:type="spellStart"/>
-            <w:r>
-              <w:t>pincode</w:t>
-            </w:r>
-            <w:proofErr w:type="spellEnd"/>
-            <w:r>
-              <w:t xml:space="preserve">, </w:t>
-            </w:r>
-            <w:proofErr w:type="spellStart"/>
-            <w:r>
-              <w:t>is_default</w:t>
-            </w:r>
-            <w:proofErr w:type="spellEnd"/>
           </w:p>
         </w:tc>
         <w:tc>
@@ -14069,15 +13695,7 @@
               <w:spacing w:line="360" w:lineRule="auto"/>
             </w:pPr>
             <w:r>
-              <w:t xml:space="preserve">Cart and </w:t>
-            </w:r>
-            <w:proofErr w:type="spellStart"/>
-            <w:r>
-              <w:t>CartItem</w:t>
-            </w:r>
-            <w:proofErr w:type="spellEnd"/>
-            <w:r>
-              <w:t xml:space="preserve"> manage items users intend to purchase.</w:t>
+              <w:t>Cart and CartItem manage items users intend to purchase.</w:t>
             </w:r>
           </w:p>
         </w:tc>
@@ -14102,11 +13720,9 @@
               <w:widowControl w:val="0"/>
               <w:spacing w:line="360" w:lineRule="auto"/>
             </w:pPr>
-            <w:proofErr w:type="spellStart"/>
             <w:r>
               <w:t>CartItem</w:t>
             </w:r>
-            <w:proofErr w:type="spellEnd"/>
           </w:p>
         </w:tc>
         <w:tc>
@@ -14126,23 +13742,7 @@
               <w:spacing w:line="360" w:lineRule="auto"/>
             </w:pPr>
             <w:r>
-              <w:t xml:space="preserve">id (PK), </w:t>
-            </w:r>
-            <w:proofErr w:type="spellStart"/>
-            <w:r>
-              <w:t>cart_id</w:t>
-            </w:r>
-            <w:proofErr w:type="spellEnd"/>
-            <w:r>
-              <w:t xml:space="preserve"> (FK), </w:t>
-            </w:r>
-            <w:proofErr w:type="spellStart"/>
-            <w:r>
-              <w:t>product_id</w:t>
-            </w:r>
-            <w:proofErr w:type="spellEnd"/>
-            <w:r>
-              <w:t xml:space="preserve"> (FK), quantity</w:t>
+              <w:t>id (PK), cart_id (FK), product_id (FK), quantity</w:t>
             </w:r>
           </w:p>
         </w:tc>
@@ -14208,15 +13808,7 @@
               <w:spacing w:line="360" w:lineRule="auto"/>
             </w:pPr>
             <w:r>
-              <w:t xml:space="preserve">id (PK), name, desc, price, </w:t>
-            </w:r>
-            <w:proofErr w:type="spellStart"/>
-            <w:r>
-              <w:t>category_id</w:t>
-            </w:r>
-            <w:proofErr w:type="spellEnd"/>
-            <w:r>
-              <w:t xml:space="preserve"> (FK), stock</w:t>
+              <w:t>id (PK), name, desc, price, category_id (FK), stock</w:t>
             </w:r>
           </w:p>
         </w:tc>
@@ -14285,15 +13877,7 @@
               <w:spacing w:line="360" w:lineRule="auto"/>
             </w:pPr>
             <w:r>
-              <w:t xml:space="preserve">id (PK), name, </w:t>
-            </w:r>
-            <w:proofErr w:type="spellStart"/>
-            <w:r>
-              <w:t>parent_id</w:t>
-            </w:r>
-            <w:proofErr w:type="spellEnd"/>
-            <w:r>
-              <w:t xml:space="preserve"> (FK to Category)</w:t>
+              <w:t>id (PK), name, parent_id (FK to Category)</w:t>
             </w:r>
           </w:p>
         </w:tc>
@@ -14359,15 +13943,7 @@
               <w:spacing w:line="360" w:lineRule="auto"/>
             </w:pPr>
             <w:r>
-              <w:t xml:space="preserve">id (PK), </w:t>
-            </w:r>
-            <w:proofErr w:type="spellStart"/>
-            <w:r>
-              <w:t>product_id</w:t>
-            </w:r>
-            <w:proofErr w:type="spellEnd"/>
-            <w:r>
-              <w:t xml:space="preserve"> (FK), quantity, threshold</w:t>
+              <w:t>id (PK), product_id (FK), quantity, threshold</w:t>
             </w:r>
           </w:p>
         </w:tc>
@@ -14441,23 +14017,7 @@
               <w:spacing w:line="360" w:lineRule="auto"/>
             </w:pPr>
             <w:r>
-              <w:t xml:space="preserve">id (PK), </w:t>
-            </w:r>
-            <w:proofErr w:type="spellStart"/>
-            <w:r>
-              <w:t>user_id</w:t>
-            </w:r>
-            <w:proofErr w:type="spellEnd"/>
-            <w:r>
-              <w:t xml:space="preserve"> (FK), </w:t>
-            </w:r>
-            <w:proofErr w:type="spellStart"/>
-            <w:r>
-              <w:t>address_id</w:t>
-            </w:r>
-            <w:proofErr w:type="spellEnd"/>
-            <w:r>
-              <w:t xml:space="preserve"> (FK), status</w:t>
+              <w:t>id (PK), user_id (FK), address_id (FK), status</w:t>
             </w:r>
           </w:p>
         </w:tc>
@@ -14479,15 +14039,7 @@
               <w:spacing w:line="360" w:lineRule="auto"/>
             </w:pPr>
             <w:r>
-              <w:t xml:space="preserve">Order and </w:t>
-            </w:r>
-            <w:proofErr w:type="spellStart"/>
-            <w:r>
-              <w:t>OrderItem</w:t>
-            </w:r>
-            <w:proofErr w:type="spellEnd"/>
-            <w:r>
-              <w:t xml:space="preserve"> capture purchase data and line items respectively.</w:t>
+              <w:t>Order and OrderItem capture purchase data and line items respectively.</w:t>
             </w:r>
           </w:p>
         </w:tc>
@@ -14513,11 +14065,9 @@
               <w:widowControl w:val="0"/>
               <w:spacing w:line="360" w:lineRule="auto"/>
             </w:pPr>
-            <w:proofErr w:type="spellStart"/>
             <w:r>
               <w:t>OrderItem</w:t>
             </w:r>
-            <w:proofErr w:type="spellEnd"/>
           </w:p>
         </w:tc>
         <w:tc>
@@ -14537,23 +14087,7 @@
               <w:spacing w:line="360" w:lineRule="auto"/>
             </w:pPr>
             <w:r>
-              <w:t xml:space="preserve">id (PK), </w:t>
-            </w:r>
-            <w:proofErr w:type="spellStart"/>
-            <w:r>
-              <w:t>order_id</w:t>
-            </w:r>
-            <w:proofErr w:type="spellEnd"/>
-            <w:r>
-              <w:t xml:space="preserve"> (FK), </w:t>
-            </w:r>
-            <w:proofErr w:type="spellStart"/>
-            <w:r>
-              <w:t>product_id</w:t>
-            </w:r>
-            <w:proofErr w:type="spellEnd"/>
-            <w:r>
-              <w:t xml:space="preserve"> (FK), quantity, price</w:t>
+              <w:t>id (PK), order_id (FK), product_id (FK), quantity, price</w:t>
             </w:r>
           </w:p>
         </w:tc>
@@ -14619,23 +14153,7 @@
               <w:spacing w:line="360" w:lineRule="auto"/>
             </w:pPr>
             <w:r>
-              <w:t xml:space="preserve">id (PK), </w:t>
-            </w:r>
-            <w:proofErr w:type="spellStart"/>
-            <w:r>
-              <w:t>order_id</w:t>
-            </w:r>
-            <w:proofErr w:type="spellEnd"/>
-            <w:r>
-              <w:t xml:space="preserve"> (FK), </w:t>
-            </w:r>
-            <w:proofErr w:type="spellStart"/>
-            <w:r>
-              <w:t>payment_id</w:t>
-            </w:r>
-            <w:proofErr w:type="spellEnd"/>
-            <w:r>
-              <w:t>, status</w:t>
+              <w:t>id (PK), order_id (FK), payment_id, status</w:t>
             </w:r>
           </w:p>
         </w:tc>
@@ -14681,11 +14199,9 @@
               <w:widowControl w:val="0"/>
               <w:spacing w:line="360" w:lineRule="auto"/>
             </w:pPr>
-            <w:proofErr w:type="spellStart"/>
             <w:r>
               <w:t>NotificationLog</w:t>
             </w:r>
-            <w:proofErr w:type="spellEnd"/>
           </w:p>
         </w:tc>
         <w:tc>
@@ -14725,13 +14241,8 @@
               <w:widowControl w:val="0"/>
               <w:spacing w:line="360" w:lineRule="auto"/>
             </w:pPr>
-            <w:proofErr w:type="spellStart"/>
             <w:r>
-              <w:t>NotificationLog</w:t>
-            </w:r>
-            <w:proofErr w:type="spellEnd"/>
-            <w:r>
-              <w:t xml:space="preserve"> stores system notifications like order updates.</w:t>
+              <w:t>NotificationLog stores system notifications like order updates.</w:t>
             </w:r>
           </w:p>
         </w:tc>
@@ -14911,27 +14422,15 @@
           <w:lang w:val="en-IN"/>
         </w:rPr>
       </w:pPr>
-      <w:proofErr w:type="spellStart"/>
-      <w:r>
-        <w:rPr>
-          <w:b/>
-          <w:bCs/>
-          <w:sz w:val="24"/>
-          <w:szCs w:val="24"/>
-          <w:lang w:val="en-IN"/>
-        </w:rPr>
-        <w:t>api</w:t>
-      </w:r>
-      <w:proofErr w:type="spellEnd"/>
-      <w:r>
-        <w:rPr>
-          <w:b/>
-          <w:bCs/>
-          <w:sz w:val="24"/>
-          <w:szCs w:val="24"/>
-          <w:lang w:val="en-IN"/>
-        </w:rPr>
-        <w:t>/</w:t>
+      <w:r>
+        <w:rPr>
+          <w:b/>
+          <w:bCs/>
+          <w:sz w:val="24"/>
+          <w:szCs w:val="24"/>
+          <w:lang w:val="en-IN"/>
+        </w:rPr>
+        <w:t>api/</w:t>
       </w:r>
     </w:p>
     <w:p>
@@ -14955,27 +14454,7 @@
           <w:szCs w:val="24"/>
           <w:lang w:val="en-IN"/>
         </w:rPr>
-        <w:t xml:space="preserve">This is a generic base path included from the </w:t>
-      </w:r>
-      <w:proofErr w:type="spellStart"/>
-      <w:proofErr w:type="gramStart"/>
-      <w:r>
-        <w:rPr>
-          <w:sz w:val="24"/>
-          <w:szCs w:val="24"/>
-          <w:lang w:val="en-IN"/>
-        </w:rPr>
-        <w:t>services.users</w:t>
-      </w:r>
-      <w:proofErr w:type="spellEnd"/>
-      <w:proofErr w:type="gramEnd"/>
-      <w:r>
-        <w:rPr>
-          <w:sz w:val="24"/>
-          <w:szCs w:val="24"/>
-          <w:lang w:val="en-IN"/>
-        </w:rPr>
-        <w:t xml:space="preserve"> app.</w:t>
+        <w:t>This is a generic base path included from the services.users app.</w:t>
       </w:r>
     </w:p>
     <w:p>
@@ -15017,27 +14496,15 @@
           <w:lang w:val="en-IN"/>
         </w:rPr>
       </w:pPr>
-      <w:proofErr w:type="spellStart"/>
-      <w:r>
-        <w:rPr>
-          <w:b/>
-          <w:bCs/>
-          <w:sz w:val="24"/>
-          <w:szCs w:val="24"/>
-          <w:lang w:val="en-IN"/>
-        </w:rPr>
-        <w:t>api</w:t>
-      </w:r>
-      <w:proofErr w:type="spellEnd"/>
-      <w:r>
-        <w:rPr>
-          <w:b/>
-          <w:bCs/>
-          <w:sz w:val="24"/>
-          <w:szCs w:val="24"/>
-          <w:lang w:val="en-IN"/>
-        </w:rPr>
-        <w:t>/address/</w:t>
+      <w:r>
+        <w:rPr>
+          <w:b/>
+          <w:bCs/>
+          <w:sz w:val="24"/>
+          <w:szCs w:val="24"/>
+          <w:lang w:val="en-IN"/>
+        </w:rPr>
+        <w:t>api/address/</w:t>
       </w:r>
     </w:p>
     <w:p>
@@ -15103,27 +14570,15 @@
           <w:lang w:val="en-IN"/>
         </w:rPr>
       </w:pPr>
-      <w:proofErr w:type="spellStart"/>
-      <w:r>
-        <w:rPr>
-          <w:b/>
-          <w:bCs/>
-          <w:sz w:val="24"/>
-          <w:szCs w:val="24"/>
-          <w:lang w:val="en-IN"/>
-        </w:rPr>
-        <w:t>api</w:t>
-      </w:r>
-      <w:proofErr w:type="spellEnd"/>
-      <w:r>
-        <w:rPr>
-          <w:b/>
-          <w:bCs/>
-          <w:sz w:val="24"/>
-          <w:szCs w:val="24"/>
-          <w:lang w:val="en-IN"/>
-        </w:rPr>
-        <w:t>/category/</w:t>
+      <w:r>
+        <w:rPr>
+          <w:b/>
+          <w:bCs/>
+          <w:sz w:val="24"/>
+          <w:szCs w:val="24"/>
+          <w:lang w:val="en-IN"/>
+        </w:rPr>
+        <w:t>api/category/</w:t>
       </w:r>
     </w:p>
     <w:p>
@@ -15189,7 +14644,6 @@
           <w:lang w:val="en-IN"/>
         </w:rPr>
       </w:pPr>
-      <w:proofErr w:type="spellStart"/>
       <w:r>
         <w:rPr>
           <w:b/>
@@ -15199,18 +14653,7 @@
           <w:lang w:val="en-IN"/>
         </w:rPr>
         <w:lastRenderedPageBreak/>
-        <w:t>api</w:t>
-      </w:r>
-      <w:proofErr w:type="spellEnd"/>
-      <w:r>
-        <w:rPr>
-          <w:b/>
-          <w:bCs/>
-          <w:sz w:val="24"/>
-          <w:szCs w:val="24"/>
-          <w:lang w:val="en-IN"/>
-        </w:rPr>
-        <w:t>/product/</w:t>
+        <w:t>api/product/</w:t>
       </w:r>
     </w:p>
     <w:p>
@@ -15234,25 +14677,7 @@
           <w:szCs w:val="24"/>
           <w:lang w:val="en-IN"/>
         </w:rPr>
-        <w:t xml:space="preserve">Core service for managing products in the </w:t>
-      </w:r>
-      <w:proofErr w:type="spellStart"/>
-      <w:r>
-        <w:rPr>
-          <w:sz w:val="24"/>
-          <w:szCs w:val="24"/>
-          <w:lang w:val="en-IN"/>
-        </w:rPr>
-        <w:t>catalog</w:t>
-      </w:r>
-      <w:proofErr w:type="spellEnd"/>
-      <w:r>
-        <w:rPr>
-          <w:sz w:val="24"/>
-          <w:szCs w:val="24"/>
-          <w:lang w:val="en-IN"/>
-        </w:rPr>
-        <w:t>.</w:t>
+        <w:t>Core service for managing products in the catalog.</w:t>
       </w:r>
     </w:p>
     <w:p>
@@ -15294,27 +14719,15 @@
           <w:lang w:val="en-IN"/>
         </w:rPr>
       </w:pPr>
-      <w:proofErr w:type="spellStart"/>
-      <w:r>
-        <w:rPr>
-          <w:b/>
-          <w:bCs/>
-          <w:sz w:val="24"/>
-          <w:szCs w:val="24"/>
-          <w:lang w:val="en-IN"/>
-        </w:rPr>
-        <w:t>api</w:t>
-      </w:r>
-      <w:proofErr w:type="spellEnd"/>
-      <w:r>
-        <w:rPr>
-          <w:b/>
-          <w:bCs/>
-          <w:sz w:val="24"/>
-          <w:szCs w:val="24"/>
-          <w:lang w:val="en-IN"/>
-        </w:rPr>
-        <w:t>/cart/</w:t>
+      <w:r>
+        <w:rPr>
+          <w:b/>
+          <w:bCs/>
+          <w:sz w:val="24"/>
+          <w:szCs w:val="24"/>
+          <w:lang w:val="en-IN"/>
+        </w:rPr>
+        <w:t>api/cart/</w:t>
       </w:r>
     </w:p>
     <w:p>
@@ -15380,27 +14793,15 @@
           <w:lang w:val="en-IN"/>
         </w:rPr>
       </w:pPr>
-      <w:proofErr w:type="spellStart"/>
-      <w:r>
-        <w:rPr>
-          <w:b/>
-          <w:bCs/>
-          <w:sz w:val="24"/>
-          <w:szCs w:val="24"/>
-          <w:lang w:val="en-IN"/>
-        </w:rPr>
-        <w:t>api</w:t>
-      </w:r>
-      <w:proofErr w:type="spellEnd"/>
-      <w:r>
-        <w:rPr>
-          <w:b/>
-          <w:bCs/>
-          <w:sz w:val="24"/>
-          <w:szCs w:val="24"/>
-          <w:lang w:val="en-IN"/>
-        </w:rPr>
-        <w:t>/order/</w:t>
+      <w:r>
+        <w:rPr>
+          <w:b/>
+          <w:bCs/>
+          <w:sz w:val="24"/>
+          <w:szCs w:val="24"/>
+          <w:lang w:val="en-IN"/>
+        </w:rPr>
+        <w:t>api/order/</w:t>
       </w:r>
     </w:p>
     <w:p>
@@ -15466,27 +14867,15 @@
           <w:lang w:val="en-IN"/>
         </w:rPr>
       </w:pPr>
-      <w:proofErr w:type="spellStart"/>
-      <w:r>
-        <w:rPr>
-          <w:b/>
-          <w:bCs/>
-          <w:sz w:val="24"/>
-          <w:szCs w:val="24"/>
-          <w:lang w:val="en-IN"/>
-        </w:rPr>
-        <w:t>api</w:t>
-      </w:r>
-      <w:proofErr w:type="spellEnd"/>
-      <w:r>
-        <w:rPr>
-          <w:b/>
-          <w:bCs/>
-          <w:sz w:val="24"/>
-          <w:szCs w:val="24"/>
-          <w:lang w:val="en-IN"/>
-        </w:rPr>
-        <w:t>/inventory/</w:t>
+      <w:r>
+        <w:rPr>
+          <w:b/>
+          <w:bCs/>
+          <w:sz w:val="24"/>
+          <w:szCs w:val="24"/>
+          <w:lang w:val="en-IN"/>
+        </w:rPr>
+        <w:t>api/inventory/</w:t>
       </w:r>
     </w:p>
     <w:p>
@@ -15552,27 +14941,15 @@
           <w:lang w:val="en-IN"/>
         </w:rPr>
       </w:pPr>
-      <w:proofErr w:type="spellStart"/>
-      <w:r>
-        <w:rPr>
-          <w:b/>
-          <w:bCs/>
-          <w:sz w:val="24"/>
-          <w:szCs w:val="24"/>
-          <w:lang w:val="en-IN"/>
-        </w:rPr>
-        <w:t>api</w:t>
-      </w:r>
-      <w:proofErr w:type="spellEnd"/>
-      <w:r>
-        <w:rPr>
-          <w:b/>
-          <w:bCs/>
-          <w:sz w:val="24"/>
-          <w:szCs w:val="24"/>
-          <w:lang w:val="en-IN"/>
-        </w:rPr>
-        <w:t>/notification/</w:t>
+      <w:r>
+        <w:rPr>
+          <w:b/>
+          <w:bCs/>
+          <w:sz w:val="24"/>
+          <w:szCs w:val="24"/>
+          <w:lang w:val="en-IN"/>
+        </w:rPr>
+        <w:t>api/notification/</w:t>
       </w:r>
     </w:p>
     <w:p>
@@ -15638,7 +15015,6 @@
           <w:lang w:val="en-IN"/>
         </w:rPr>
       </w:pPr>
-      <w:proofErr w:type="spellStart"/>
       <w:r>
         <w:rPr>
           <w:b/>
@@ -15648,18 +15024,7 @@
           <w:lang w:val="en-IN"/>
         </w:rPr>
         <w:lastRenderedPageBreak/>
-        <w:t>api</w:t>
-      </w:r>
-      <w:proofErr w:type="spellEnd"/>
-      <w:r>
-        <w:rPr>
-          <w:b/>
-          <w:bCs/>
-          <w:sz w:val="24"/>
-          <w:szCs w:val="24"/>
-          <w:lang w:val="en-IN"/>
-        </w:rPr>
-        <w:t>/payment/</w:t>
+        <w:t>api/payment/</w:t>
       </w:r>
     </w:p>
     <w:p>
@@ -15909,23 +15274,13 @@
                 <w:szCs w:val="24"/>
               </w:rPr>
             </w:pPr>
-            <w:proofErr w:type="spellStart"/>
             <w:r>
               <w:rPr>
                 <w:rFonts w:ascii="Arial" w:hAnsi="Arial" w:cs="Arial"/>
                 <w:sz w:val="24"/>
                 <w:szCs w:val="24"/>
               </w:rPr>
-              <w:t>api</w:t>
-            </w:r>
-            <w:proofErr w:type="spellEnd"/>
-            <w:r>
-              <w:rPr>
-                <w:rFonts w:ascii="Arial" w:hAnsi="Arial" w:cs="Arial"/>
-                <w:sz w:val="24"/>
-                <w:szCs w:val="24"/>
-              </w:rPr>
-              <w:t>/self/</w:t>
+              <w:t>api/self/</w:t>
             </w:r>
           </w:p>
         </w:tc>
@@ -15980,23 +15335,13 @@
                 <w:szCs w:val="24"/>
               </w:rPr>
             </w:pPr>
-            <w:proofErr w:type="spellStart"/>
             <w:r>
               <w:rPr>
                 <w:rFonts w:ascii="Arial" w:hAnsi="Arial" w:cs="Arial"/>
                 <w:sz w:val="24"/>
                 <w:szCs w:val="24"/>
               </w:rPr>
-              <w:t>api</w:t>
-            </w:r>
-            <w:proofErr w:type="spellEnd"/>
-            <w:r>
-              <w:rPr>
-                <w:rFonts w:ascii="Arial" w:hAnsi="Arial" w:cs="Arial"/>
-                <w:sz w:val="24"/>
-                <w:szCs w:val="24"/>
-              </w:rPr>
-              <w:t>/users/</w:t>
+              <w:t>api/users/</w:t>
             </w:r>
           </w:p>
         </w:tc>
@@ -16051,41 +15396,13 @@
                 <w:szCs w:val="24"/>
               </w:rPr>
             </w:pPr>
-            <w:proofErr w:type="spellStart"/>
             <w:r>
               <w:rPr>
                 <w:rFonts w:ascii="Arial" w:hAnsi="Arial" w:cs="Arial"/>
                 <w:sz w:val="24"/>
                 <w:szCs w:val="24"/>
               </w:rPr>
-              <w:t>api</w:t>
-            </w:r>
-            <w:proofErr w:type="spellEnd"/>
-            <w:r>
-              <w:rPr>
-                <w:rFonts w:ascii="Arial" w:hAnsi="Arial" w:cs="Arial"/>
-                <w:sz w:val="24"/>
-                <w:szCs w:val="24"/>
-              </w:rPr>
-              <w:t>/users/&lt;</w:t>
-            </w:r>
-            <w:proofErr w:type="spellStart"/>
-            <w:r>
-              <w:rPr>
-                <w:rFonts w:ascii="Arial" w:hAnsi="Arial" w:cs="Arial"/>
-                <w:sz w:val="24"/>
-                <w:szCs w:val="24"/>
-              </w:rPr>
-              <w:t>int:id</w:t>
-            </w:r>
-            <w:proofErr w:type="spellEnd"/>
-            <w:r>
-              <w:rPr>
-                <w:rFonts w:ascii="Arial" w:hAnsi="Arial" w:cs="Arial"/>
-                <w:sz w:val="24"/>
-                <w:szCs w:val="24"/>
-              </w:rPr>
-              <w:t>&gt;</w:t>
+              <w:t>api/users/&lt;int:id&gt;</w:t>
             </w:r>
           </w:p>
         </w:tc>
@@ -16148,23 +15465,13 @@
                 <w:szCs w:val="24"/>
               </w:rPr>
             </w:pPr>
-            <w:proofErr w:type="spellStart"/>
             <w:r>
               <w:rPr>
                 <w:rFonts w:ascii="Arial" w:hAnsi="Arial" w:cs="Arial"/>
                 <w:sz w:val="24"/>
                 <w:szCs w:val="24"/>
               </w:rPr>
-              <w:t>api</w:t>
-            </w:r>
-            <w:proofErr w:type="spellEnd"/>
-            <w:r>
-              <w:rPr>
-                <w:rFonts w:ascii="Arial" w:hAnsi="Arial" w:cs="Arial"/>
-                <w:sz w:val="24"/>
-                <w:szCs w:val="24"/>
-              </w:rPr>
-              <w:t>/product/</w:t>
+              <w:t>api/product/</w:t>
             </w:r>
           </w:p>
         </w:tc>
@@ -16219,41 +15526,13 @@
                 <w:szCs w:val="24"/>
               </w:rPr>
             </w:pPr>
-            <w:proofErr w:type="spellStart"/>
             <w:r>
               <w:rPr>
                 <w:rFonts w:ascii="Arial" w:hAnsi="Arial" w:cs="Arial"/>
                 <w:sz w:val="24"/>
                 <w:szCs w:val="24"/>
               </w:rPr>
-              <w:t>api</w:t>
-            </w:r>
-            <w:proofErr w:type="spellEnd"/>
-            <w:r>
-              <w:rPr>
-                <w:rFonts w:ascii="Arial" w:hAnsi="Arial" w:cs="Arial"/>
-                <w:sz w:val="24"/>
-                <w:szCs w:val="24"/>
-              </w:rPr>
-              <w:t>/product/&lt;</w:t>
-            </w:r>
-            <w:proofErr w:type="spellStart"/>
-            <w:r>
-              <w:rPr>
-                <w:rFonts w:ascii="Arial" w:hAnsi="Arial" w:cs="Arial"/>
-                <w:sz w:val="24"/>
-                <w:szCs w:val="24"/>
-              </w:rPr>
-              <w:t>int:pk</w:t>
-            </w:r>
-            <w:proofErr w:type="spellEnd"/>
-            <w:r>
-              <w:rPr>
-                <w:rFonts w:ascii="Arial" w:hAnsi="Arial" w:cs="Arial"/>
-                <w:sz w:val="24"/>
-                <w:szCs w:val="24"/>
-              </w:rPr>
-              <w:t>&gt;/</w:t>
+              <w:t>api/product/&lt;int:pk&gt;/</w:t>
             </w:r>
           </w:p>
         </w:tc>
@@ -16308,51 +15587,13 @@
                 <w:szCs w:val="24"/>
               </w:rPr>
             </w:pPr>
-            <w:proofErr w:type="spellStart"/>
             <w:r>
               <w:rPr>
                 <w:rFonts w:ascii="Arial" w:hAnsi="Arial" w:cs="Arial"/>
                 <w:sz w:val="24"/>
                 <w:szCs w:val="24"/>
               </w:rPr>
-              <w:t>api</w:t>
-            </w:r>
-            <w:proofErr w:type="spellEnd"/>
-            <w:r>
-              <w:rPr>
-                <w:rFonts w:ascii="Arial" w:hAnsi="Arial" w:cs="Arial"/>
-                <w:sz w:val="24"/>
-                <w:szCs w:val="24"/>
-              </w:rPr>
-              <w:t>/product/category/&lt;</w:t>
-            </w:r>
-            <w:proofErr w:type="spellStart"/>
-            <w:proofErr w:type="gramStart"/>
-            <w:r>
-              <w:rPr>
-                <w:rFonts w:ascii="Arial" w:hAnsi="Arial" w:cs="Arial"/>
-                <w:sz w:val="24"/>
-                <w:szCs w:val="24"/>
-              </w:rPr>
-              <w:t>int:category</w:t>
-            </w:r>
-            <w:proofErr w:type="gramEnd"/>
-            <w:r>
-              <w:rPr>
-                <w:rFonts w:ascii="Arial" w:hAnsi="Arial" w:cs="Arial"/>
-                <w:sz w:val="24"/>
-                <w:szCs w:val="24"/>
-              </w:rPr>
-              <w:t>_id</w:t>
-            </w:r>
-            <w:proofErr w:type="spellEnd"/>
-            <w:r>
-              <w:rPr>
-                <w:rFonts w:ascii="Arial" w:hAnsi="Arial" w:cs="Arial"/>
-                <w:sz w:val="24"/>
-                <w:szCs w:val="24"/>
-              </w:rPr>
-              <w:t>&gt;/</w:t>
+              <w:t>api/product/category/&lt;int:category_id&gt;/</w:t>
             </w:r>
           </w:p>
         </w:tc>
@@ -16415,23 +15656,13 @@
                 <w:szCs w:val="24"/>
               </w:rPr>
             </w:pPr>
-            <w:proofErr w:type="spellStart"/>
             <w:r>
               <w:rPr>
                 <w:rFonts w:ascii="Arial" w:hAnsi="Arial" w:cs="Arial"/>
                 <w:sz w:val="24"/>
                 <w:szCs w:val="24"/>
               </w:rPr>
-              <w:t>api</w:t>
-            </w:r>
-            <w:proofErr w:type="spellEnd"/>
-            <w:r>
-              <w:rPr>
-                <w:rFonts w:ascii="Arial" w:hAnsi="Arial" w:cs="Arial"/>
-                <w:sz w:val="24"/>
-                <w:szCs w:val="24"/>
-              </w:rPr>
-              <w:t>/category/</w:t>
+              <w:t>api/category/</w:t>
             </w:r>
           </w:p>
         </w:tc>
@@ -16486,41 +15717,13 @@
                 <w:szCs w:val="24"/>
               </w:rPr>
             </w:pPr>
-            <w:proofErr w:type="spellStart"/>
             <w:r>
               <w:rPr>
                 <w:rFonts w:ascii="Arial" w:hAnsi="Arial" w:cs="Arial"/>
                 <w:sz w:val="24"/>
                 <w:szCs w:val="24"/>
               </w:rPr>
-              <w:t>api</w:t>
-            </w:r>
-            <w:proofErr w:type="spellEnd"/>
-            <w:r>
-              <w:rPr>
-                <w:rFonts w:ascii="Arial" w:hAnsi="Arial" w:cs="Arial"/>
-                <w:sz w:val="24"/>
-                <w:szCs w:val="24"/>
-              </w:rPr>
-              <w:t>/category/&lt;</w:t>
-            </w:r>
-            <w:proofErr w:type="spellStart"/>
-            <w:r>
-              <w:rPr>
-                <w:rFonts w:ascii="Arial" w:hAnsi="Arial" w:cs="Arial"/>
-                <w:sz w:val="24"/>
-                <w:szCs w:val="24"/>
-              </w:rPr>
-              <w:t>int:pk</w:t>
-            </w:r>
-            <w:proofErr w:type="spellEnd"/>
-            <w:r>
-              <w:rPr>
-                <w:rFonts w:ascii="Arial" w:hAnsi="Arial" w:cs="Arial"/>
-                <w:sz w:val="24"/>
-                <w:szCs w:val="24"/>
-              </w:rPr>
-              <w:t>&gt;/</w:t>
+              <w:t>api/category/&lt;int:pk&gt;/</w:t>
             </w:r>
           </w:p>
         </w:tc>
@@ -16583,23 +15786,13 @@
                 <w:szCs w:val="24"/>
               </w:rPr>
             </w:pPr>
-            <w:proofErr w:type="spellStart"/>
             <w:r>
               <w:rPr>
                 <w:rFonts w:ascii="Arial" w:hAnsi="Arial" w:cs="Arial"/>
                 <w:sz w:val="24"/>
                 <w:szCs w:val="24"/>
               </w:rPr>
-              <w:t>api</w:t>
-            </w:r>
-            <w:proofErr w:type="spellEnd"/>
-            <w:r>
-              <w:rPr>
-                <w:rFonts w:ascii="Arial" w:hAnsi="Arial" w:cs="Arial"/>
-                <w:sz w:val="24"/>
-                <w:szCs w:val="24"/>
-              </w:rPr>
-              <w:t>/cart/</w:t>
+              <w:t>api/cart/</w:t>
             </w:r>
           </w:p>
         </w:tc>
@@ -16654,23 +15847,13 @@
                 <w:szCs w:val="24"/>
               </w:rPr>
             </w:pPr>
-            <w:proofErr w:type="spellStart"/>
             <w:r>
               <w:rPr>
                 <w:rFonts w:ascii="Arial" w:hAnsi="Arial" w:cs="Arial"/>
                 <w:sz w:val="24"/>
                 <w:szCs w:val="24"/>
               </w:rPr>
-              <w:t>api</w:t>
-            </w:r>
-            <w:proofErr w:type="spellEnd"/>
-            <w:r>
-              <w:rPr>
-                <w:rFonts w:ascii="Arial" w:hAnsi="Arial" w:cs="Arial"/>
-                <w:sz w:val="24"/>
-                <w:szCs w:val="24"/>
-              </w:rPr>
-              <w:t>/cart/items/</w:t>
+              <w:t>api/cart/items/</w:t>
             </w:r>
           </w:p>
         </w:tc>
@@ -16725,41 +15908,13 @@
                 <w:szCs w:val="24"/>
               </w:rPr>
             </w:pPr>
-            <w:proofErr w:type="spellStart"/>
             <w:r>
               <w:rPr>
                 <w:rFonts w:ascii="Arial" w:hAnsi="Arial" w:cs="Arial"/>
                 <w:sz w:val="24"/>
                 <w:szCs w:val="24"/>
               </w:rPr>
-              <w:t>api</w:t>
-            </w:r>
-            <w:proofErr w:type="spellEnd"/>
-            <w:r>
-              <w:rPr>
-                <w:rFonts w:ascii="Arial" w:hAnsi="Arial" w:cs="Arial"/>
-                <w:sz w:val="24"/>
-                <w:szCs w:val="24"/>
-              </w:rPr>
-              <w:t>/cart/items/&lt;</w:t>
-            </w:r>
-            <w:proofErr w:type="spellStart"/>
-            <w:r>
-              <w:rPr>
-                <w:rFonts w:ascii="Arial" w:hAnsi="Arial" w:cs="Arial"/>
-                <w:sz w:val="24"/>
-                <w:szCs w:val="24"/>
-              </w:rPr>
-              <w:t>int:pk</w:t>
-            </w:r>
-            <w:proofErr w:type="spellEnd"/>
-            <w:r>
-              <w:rPr>
-                <w:rFonts w:ascii="Arial" w:hAnsi="Arial" w:cs="Arial"/>
-                <w:sz w:val="24"/>
-                <w:szCs w:val="24"/>
-              </w:rPr>
-              <w:t>&gt;/</w:t>
+              <w:t>api/cart/items/&lt;int:pk&gt;/</w:t>
             </w:r>
           </w:p>
         </w:tc>
@@ -16821,23 +15976,13 @@
                 <w:szCs w:val="24"/>
               </w:rPr>
             </w:pPr>
-            <w:proofErr w:type="spellStart"/>
             <w:r>
               <w:rPr>
                 <w:rFonts w:ascii="Arial" w:hAnsi="Arial" w:cs="Arial"/>
                 <w:sz w:val="24"/>
                 <w:szCs w:val="24"/>
               </w:rPr>
-              <w:t>api</w:t>
-            </w:r>
-            <w:proofErr w:type="spellEnd"/>
-            <w:r>
-              <w:rPr>
-                <w:rFonts w:ascii="Arial" w:hAnsi="Arial" w:cs="Arial"/>
-                <w:sz w:val="24"/>
-                <w:szCs w:val="24"/>
-              </w:rPr>
-              <w:t>/order/</w:t>
+              <w:t>api/order/</w:t>
             </w:r>
           </w:p>
         </w:tc>
@@ -16900,23 +16045,13 @@
                 <w:szCs w:val="24"/>
               </w:rPr>
             </w:pPr>
-            <w:proofErr w:type="spellStart"/>
             <w:r>
               <w:rPr>
                 <w:rFonts w:ascii="Arial" w:hAnsi="Arial" w:cs="Arial"/>
                 <w:sz w:val="24"/>
                 <w:szCs w:val="24"/>
               </w:rPr>
-              <w:t>api</w:t>
-            </w:r>
-            <w:proofErr w:type="spellEnd"/>
-            <w:r>
-              <w:rPr>
-                <w:rFonts w:ascii="Arial" w:hAnsi="Arial" w:cs="Arial"/>
-                <w:sz w:val="24"/>
-                <w:szCs w:val="24"/>
-              </w:rPr>
-              <w:t>/inventory/</w:t>
+              <w:t>api/inventory/</w:t>
             </w:r>
           </w:p>
         </w:tc>
@@ -16971,41 +16106,13 @@
                 <w:szCs w:val="24"/>
               </w:rPr>
             </w:pPr>
-            <w:proofErr w:type="spellStart"/>
             <w:r>
               <w:rPr>
                 <w:rFonts w:ascii="Arial" w:hAnsi="Arial" w:cs="Arial"/>
                 <w:sz w:val="24"/>
                 <w:szCs w:val="24"/>
               </w:rPr>
-              <w:t>api</w:t>
-            </w:r>
-            <w:proofErr w:type="spellEnd"/>
-            <w:r>
-              <w:rPr>
-                <w:rFonts w:ascii="Arial" w:hAnsi="Arial" w:cs="Arial"/>
-                <w:sz w:val="24"/>
-                <w:szCs w:val="24"/>
-              </w:rPr>
-              <w:t>/inventory/&lt;</w:t>
-            </w:r>
-            <w:proofErr w:type="spellStart"/>
-            <w:r>
-              <w:rPr>
-                <w:rFonts w:ascii="Arial" w:hAnsi="Arial" w:cs="Arial"/>
-                <w:sz w:val="24"/>
-                <w:szCs w:val="24"/>
-              </w:rPr>
-              <w:t>int:pk</w:t>
-            </w:r>
-            <w:proofErr w:type="spellEnd"/>
-            <w:r>
-              <w:rPr>
-                <w:rFonts w:ascii="Arial" w:hAnsi="Arial" w:cs="Arial"/>
-                <w:sz w:val="24"/>
-                <w:szCs w:val="24"/>
-              </w:rPr>
-              <w:t>&gt;/</w:t>
+              <w:t>api/inventory/&lt;int:pk&gt;/</w:t>
             </w:r>
           </w:p>
         </w:tc>
@@ -17069,23 +16176,13 @@
                 <w:szCs w:val="24"/>
               </w:rPr>
             </w:pPr>
-            <w:proofErr w:type="spellStart"/>
             <w:r>
               <w:rPr>
                 <w:rFonts w:ascii="Arial" w:hAnsi="Arial" w:cs="Arial"/>
                 <w:sz w:val="24"/>
                 <w:szCs w:val="24"/>
               </w:rPr>
-              <w:t>api</w:t>
-            </w:r>
-            <w:proofErr w:type="spellEnd"/>
-            <w:r>
-              <w:rPr>
-                <w:rFonts w:ascii="Arial" w:hAnsi="Arial" w:cs="Arial"/>
-                <w:sz w:val="24"/>
-                <w:szCs w:val="24"/>
-              </w:rPr>
-              <w:t>/notification/</w:t>
+              <w:t>api/notification/</w:t>
             </w:r>
           </w:p>
         </w:tc>
@@ -17140,41 +16237,13 @@
                 <w:szCs w:val="24"/>
               </w:rPr>
             </w:pPr>
-            <w:proofErr w:type="spellStart"/>
             <w:r>
               <w:rPr>
                 <w:rFonts w:ascii="Arial" w:hAnsi="Arial" w:cs="Arial"/>
                 <w:sz w:val="24"/>
                 <w:szCs w:val="24"/>
               </w:rPr>
-              <w:t>api</w:t>
-            </w:r>
-            <w:proofErr w:type="spellEnd"/>
-            <w:r>
-              <w:rPr>
-                <w:rFonts w:ascii="Arial" w:hAnsi="Arial" w:cs="Arial"/>
-                <w:sz w:val="24"/>
-                <w:szCs w:val="24"/>
-              </w:rPr>
-              <w:t>/notification/&lt;</w:t>
-            </w:r>
-            <w:proofErr w:type="spellStart"/>
-            <w:r>
-              <w:rPr>
-                <w:rFonts w:ascii="Arial" w:hAnsi="Arial" w:cs="Arial"/>
-                <w:sz w:val="24"/>
-                <w:szCs w:val="24"/>
-              </w:rPr>
-              <w:t>int:pk</w:t>
-            </w:r>
-            <w:proofErr w:type="spellEnd"/>
-            <w:r>
-              <w:rPr>
-                <w:rFonts w:ascii="Arial" w:hAnsi="Arial" w:cs="Arial"/>
-                <w:sz w:val="24"/>
-                <w:szCs w:val="24"/>
-              </w:rPr>
-              <w:t>&gt;/</w:t>
+              <w:t>api/notification/&lt;int:pk&gt;/</w:t>
             </w:r>
           </w:p>
         </w:tc>
@@ -17237,23 +16306,13 @@
                 <w:szCs w:val="24"/>
               </w:rPr>
             </w:pPr>
-            <w:proofErr w:type="spellStart"/>
             <w:r>
               <w:rPr>
                 <w:rFonts w:ascii="Arial" w:hAnsi="Arial" w:cs="Arial"/>
                 <w:sz w:val="24"/>
                 <w:szCs w:val="24"/>
               </w:rPr>
-              <w:t>api</w:t>
-            </w:r>
-            <w:proofErr w:type="spellEnd"/>
-            <w:r>
-              <w:rPr>
-                <w:rFonts w:ascii="Arial" w:hAnsi="Arial" w:cs="Arial"/>
-                <w:sz w:val="24"/>
-                <w:szCs w:val="24"/>
-              </w:rPr>
-              <w:t>/payment/create/</w:t>
+              <w:t>api/payment/create/</w:t>
             </w:r>
           </w:p>
         </w:tc>
@@ -17308,41 +16367,13 @@
                 <w:szCs w:val="24"/>
               </w:rPr>
             </w:pPr>
-            <w:proofErr w:type="spellStart"/>
             <w:r>
               <w:rPr>
                 <w:rFonts w:ascii="Arial" w:hAnsi="Arial" w:cs="Arial"/>
                 <w:sz w:val="24"/>
                 <w:szCs w:val="24"/>
               </w:rPr>
-              <w:t>api</w:t>
-            </w:r>
-            <w:proofErr w:type="spellEnd"/>
-            <w:r>
-              <w:rPr>
-                <w:rFonts w:ascii="Arial" w:hAnsi="Arial" w:cs="Arial"/>
-                <w:sz w:val="24"/>
-                <w:szCs w:val="24"/>
-              </w:rPr>
-              <w:t>/payment/create-</w:t>
-            </w:r>
-            <w:proofErr w:type="spellStart"/>
-            <w:r>
-              <w:rPr>
-                <w:rFonts w:ascii="Arial" w:hAnsi="Arial" w:cs="Arial"/>
-                <w:sz w:val="24"/>
-                <w:szCs w:val="24"/>
-              </w:rPr>
-              <w:t>razorpay</w:t>
-            </w:r>
-            <w:proofErr w:type="spellEnd"/>
-            <w:r>
-              <w:rPr>
-                <w:rFonts w:ascii="Arial" w:hAnsi="Arial" w:cs="Arial"/>
-                <w:sz w:val="24"/>
-                <w:szCs w:val="24"/>
-              </w:rPr>
-              <w:t>-order/</w:t>
+              <w:t>api/payment/create-razorpay-order/</w:t>
             </w:r>
           </w:p>
         </w:tc>
@@ -17364,25 +16395,7 @@
                 <w:sz w:val="24"/>
                 <w:szCs w:val="24"/>
               </w:rPr>
-              <w:t xml:space="preserve">Initiate a </w:t>
-            </w:r>
-            <w:proofErr w:type="spellStart"/>
-            <w:r>
-              <w:rPr>
-                <w:rFonts w:ascii="Arial" w:hAnsi="Arial" w:cs="Arial"/>
-                <w:sz w:val="24"/>
-                <w:szCs w:val="24"/>
-              </w:rPr>
-              <w:t>Razorpay</w:t>
-            </w:r>
-            <w:proofErr w:type="spellEnd"/>
-            <w:r>
-              <w:rPr>
-                <w:rFonts w:ascii="Arial" w:hAnsi="Arial" w:cs="Arial"/>
-                <w:sz w:val="24"/>
-                <w:szCs w:val="24"/>
-              </w:rPr>
-              <w:t xml:space="preserve"> order (used for payment gateway integration).</w:t>
+              <w:t>Initiate a Razorpay order (used for payment gateway integration).</w:t>
             </w:r>
           </w:p>
         </w:tc>
@@ -17432,23 +16445,13 @@
                 <w:szCs w:val="24"/>
               </w:rPr>
             </w:pPr>
-            <w:proofErr w:type="spellStart"/>
             <w:r>
               <w:rPr>
                 <w:rFonts w:ascii="Arial" w:hAnsi="Arial" w:cs="Arial"/>
                 <w:sz w:val="24"/>
                 <w:szCs w:val="24"/>
               </w:rPr>
-              <w:t>api</w:t>
-            </w:r>
-            <w:proofErr w:type="spellEnd"/>
-            <w:r>
-              <w:rPr>
-                <w:rFonts w:ascii="Arial" w:hAnsi="Arial" w:cs="Arial"/>
-                <w:sz w:val="24"/>
-                <w:szCs w:val="24"/>
-              </w:rPr>
-              <w:t>/address/</w:t>
+              <w:t>api/address/</w:t>
             </w:r>
           </w:p>
         </w:tc>
@@ -17503,41 +16506,13 @@
                 <w:szCs w:val="24"/>
               </w:rPr>
             </w:pPr>
-            <w:proofErr w:type="spellStart"/>
             <w:r>
               <w:rPr>
                 <w:rFonts w:ascii="Arial" w:hAnsi="Arial" w:cs="Arial"/>
                 <w:sz w:val="24"/>
                 <w:szCs w:val="24"/>
               </w:rPr>
-              <w:t>api</w:t>
-            </w:r>
-            <w:proofErr w:type="spellEnd"/>
-            <w:r>
-              <w:rPr>
-                <w:rFonts w:ascii="Arial" w:hAnsi="Arial" w:cs="Arial"/>
-                <w:sz w:val="24"/>
-                <w:szCs w:val="24"/>
-              </w:rPr>
-              <w:t>/address/&lt;</w:t>
-            </w:r>
-            <w:proofErr w:type="spellStart"/>
-            <w:r>
-              <w:rPr>
-                <w:rFonts w:ascii="Arial" w:hAnsi="Arial" w:cs="Arial"/>
-                <w:sz w:val="24"/>
-                <w:szCs w:val="24"/>
-              </w:rPr>
-              <w:t>int:pk</w:t>
-            </w:r>
-            <w:proofErr w:type="spellEnd"/>
-            <w:r>
-              <w:rPr>
-                <w:rFonts w:ascii="Arial" w:hAnsi="Arial" w:cs="Arial"/>
-                <w:sz w:val="24"/>
-                <w:szCs w:val="24"/>
-              </w:rPr>
-              <w:t>&gt;/</w:t>
+              <w:t>api/address/&lt;int:pk&gt;/</w:t>
             </w:r>
           </w:p>
         </w:tc>
@@ -17592,23 +16567,13 @@
                 <w:szCs w:val="24"/>
               </w:rPr>
             </w:pPr>
-            <w:proofErr w:type="spellStart"/>
             <w:r>
               <w:rPr>
                 <w:rFonts w:ascii="Arial" w:hAnsi="Arial" w:cs="Arial"/>
                 <w:sz w:val="24"/>
                 <w:szCs w:val="24"/>
               </w:rPr>
-              <w:t>api</w:t>
-            </w:r>
-            <w:proofErr w:type="spellEnd"/>
-            <w:r>
-              <w:rPr>
-                <w:rFonts w:ascii="Arial" w:hAnsi="Arial" w:cs="Arial"/>
-                <w:sz w:val="24"/>
-                <w:szCs w:val="24"/>
-              </w:rPr>
-              <w:t>/address/default/</w:t>
+              <w:t>api/address/default/</w:t>
             </w:r>
           </w:p>
         </w:tc>
@@ -17791,19 +16756,8 @@
           <w:sz w:val="24"/>
           <w:szCs w:val="24"/>
         </w:rPr>
-        <w:t xml:space="preserve">User Signup / </w:t>
-      </w:r>
-      <w:proofErr w:type="spellStart"/>
-      <w:r>
-        <w:rPr>
-          <w:b/>
-          <w:bCs/>
-          <w:sz w:val="24"/>
-          <w:szCs w:val="24"/>
-        </w:rPr>
-        <w:t>Signin</w:t>
-      </w:r>
-      <w:proofErr w:type="spellEnd"/>
+        <w:t>User Signup / Signin</w:t>
+      </w:r>
     </w:p>
     <w:p>
       <w:pPr>
@@ -17853,23 +16807,7 @@
           <w:sz w:val="24"/>
           <w:szCs w:val="24"/>
         </w:rPr>
-        <w:t>The User Signup/</w:t>
-      </w:r>
-      <w:proofErr w:type="spellStart"/>
-      <w:r>
-        <w:rPr>
-          <w:sz w:val="24"/>
-          <w:szCs w:val="24"/>
-        </w:rPr>
-        <w:t>Signin</w:t>
-      </w:r>
-      <w:proofErr w:type="spellEnd"/>
-      <w:r>
-        <w:rPr>
-          <w:sz w:val="24"/>
-          <w:szCs w:val="24"/>
-        </w:rPr>
-        <w:t xml:space="preserve"> functionality enables new users to register and existing users to log into the application securely. It handles input validation, authentication, and token generation.</w:t>
+        <w:t>The User Signup/Signin functionality enables new users to register and existing users to log into the application securely. It handles input validation, authentication, and token generation.</w:t>
       </w:r>
     </w:p>
     <w:p>
@@ -17976,29 +16914,7 @@
           <w:szCs w:val="24"/>
           <w:lang w:val="en-IN"/>
         </w:rPr>
-        <w:t>Signup API (POST /</w:t>
-      </w:r>
-      <w:proofErr w:type="spellStart"/>
-      <w:r>
-        <w:rPr>
-          <w:b/>
-          <w:bCs/>
-          <w:sz w:val="24"/>
-          <w:szCs w:val="24"/>
-          <w:lang w:val="en-IN"/>
-        </w:rPr>
-        <w:t>api</w:t>
-      </w:r>
-      <w:proofErr w:type="spellEnd"/>
-      <w:r>
-        <w:rPr>
-          <w:b/>
-          <w:bCs/>
-          <w:sz w:val="24"/>
-          <w:szCs w:val="24"/>
-          <w:lang w:val="en-IN"/>
-        </w:rPr>
-        <w:t>/</w:t>
+        <w:t>Signup API (POST /api/</w:t>
       </w:r>
       <w:r>
         <w:rPr>
@@ -18033,7 +16949,6 @@
           <w:lang w:val="en-IN"/>
         </w:rPr>
       </w:pPr>
-      <w:proofErr w:type="spellStart"/>
       <w:r>
         <w:rPr>
           <w:sz w:val="24"/>
@@ -18042,7 +16957,6 @@
         </w:rPr>
         <w:t>json</w:t>
       </w:r>
-      <w:proofErr w:type="spellEnd"/>
     </w:p>
     <w:p>
       <w:pPr>
@@ -18083,25 +16997,7 @@
           <w:szCs w:val="24"/>
           <w:lang w:val="en-IN"/>
         </w:rPr>
-        <w:t xml:space="preserve">  "username": "</w:t>
-      </w:r>
-      <w:proofErr w:type="spellStart"/>
-      <w:r>
-        <w:rPr>
-          <w:sz w:val="24"/>
-          <w:szCs w:val="24"/>
-          <w:lang w:val="en-IN"/>
-        </w:rPr>
-        <w:t>john_doe</w:t>
-      </w:r>
-      <w:proofErr w:type="spellEnd"/>
-      <w:r>
-        <w:rPr>
-          <w:sz w:val="24"/>
-          <w:szCs w:val="24"/>
-          <w:lang w:val="en-IN"/>
-        </w:rPr>
-        <w:t>",</w:t>
+        <w:t xml:space="preserve">  "username": "john_doe",</w:t>
       </w:r>
     </w:p>
     <w:p>
@@ -18143,25 +17039,7 @@
           <w:szCs w:val="24"/>
           <w:lang w:val="en-IN"/>
         </w:rPr>
-        <w:t xml:space="preserve">  "password": "</w:t>
-      </w:r>
-      <w:proofErr w:type="spellStart"/>
-      <w:r>
-        <w:rPr>
-          <w:sz w:val="24"/>
-          <w:szCs w:val="24"/>
-          <w:lang w:val="en-IN"/>
-        </w:rPr>
-        <w:t>SecureP@ssword</w:t>
-      </w:r>
-      <w:proofErr w:type="spellEnd"/>
-      <w:r>
-        <w:rPr>
-          <w:sz w:val="24"/>
-          <w:szCs w:val="24"/>
-          <w:lang w:val="en-IN"/>
-        </w:rPr>
-        <w:t>"</w:t>
+        <w:t xml:space="preserve">  "password": "SecureP@ssword"</w:t>
       </w:r>
     </w:p>
     <w:p>
@@ -18199,49 +17077,15 @@
           <w:lang w:val="en-IN"/>
         </w:rPr>
       </w:pPr>
-      <w:proofErr w:type="spellStart"/>
-      <w:r>
-        <w:rPr>
-          <w:b/>
-          <w:bCs/>
-          <w:sz w:val="24"/>
-          <w:szCs w:val="24"/>
-          <w:lang w:val="en-IN"/>
-        </w:rPr>
-        <w:t>Signin</w:t>
-      </w:r>
-      <w:proofErr w:type="spellEnd"/>
-      <w:r>
-        <w:rPr>
-          <w:b/>
-          <w:bCs/>
-          <w:sz w:val="24"/>
-          <w:szCs w:val="24"/>
-          <w:lang w:val="en-IN"/>
-        </w:rPr>
-        <w:t xml:space="preserve"> API (POST /</w:t>
-      </w:r>
-      <w:proofErr w:type="spellStart"/>
-      <w:r>
-        <w:rPr>
-          <w:b/>
-          <w:bCs/>
-          <w:sz w:val="24"/>
-          <w:szCs w:val="24"/>
-          <w:lang w:val="en-IN"/>
-        </w:rPr>
-        <w:t>api</w:t>
-      </w:r>
-      <w:proofErr w:type="spellEnd"/>
-      <w:r>
-        <w:rPr>
-          <w:b/>
-          <w:bCs/>
-          <w:sz w:val="24"/>
-          <w:szCs w:val="24"/>
-          <w:lang w:val="en-IN"/>
-        </w:rPr>
-        <w:t>/</w:t>
+      <w:r>
+        <w:rPr>
+          <w:b/>
+          <w:bCs/>
+          <w:sz w:val="24"/>
+          <w:szCs w:val="24"/>
+          <w:lang w:val="en-IN"/>
+        </w:rPr>
+        <w:t>Signin API (POST /api/</w:t>
       </w:r>
       <w:r>
         <w:rPr>
@@ -18276,7 +17120,6 @@
           <w:lang w:val="en-IN"/>
         </w:rPr>
       </w:pPr>
-      <w:proofErr w:type="spellStart"/>
       <w:r>
         <w:rPr>
           <w:sz w:val="24"/>
@@ -18285,7 +17128,6 @@
         </w:rPr>
         <w:t>json</w:t>
       </w:r>
-      <w:proofErr w:type="spellEnd"/>
     </w:p>
     <w:p>
       <w:pPr>
@@ -18326,25 +17168,7 @@
           <w:szCs w:val="24"/>
           <w:lang w:val="en-IN"/>
         </w:rPr>
-        <w:t xml:space="preserve">  "username": "</w:t>
-      </w:r>
-      <w:proofErr w:type="spellStart"/>
-      <w:r>
-        <w:rPr>
-          <w:sz w:val="24"/>
-          <w:szCs w:val="24"/>
-          <w:lang w:val="en-IN"/>
-        </w:rPr>
-        <w:t>john_doe</w:t>
-      </w:r>
-      <w:proofErr w:type="spellEnd"/>
-      <w:r>
-        <w:rPr>
-          <w:sz w:val="24"/>
-          <w:szCs w:val="24"/>
-          <w:lang w:val="en-IN"/>
-        </w:rPr>
-        <w:t>",</w:t>
+        <w:t xml:space="preserve">  "username": "john_doe",</w:t>
       </w:r>
     </w:p>
     <w:p>
@@ -18365,25 +17189,7 @@
           <w:szCs w:val="24"/>
           <w:lang w:val="en-IN"/>
         </w:rPr>
-        <w:t xml:space="preserve">  "password": "</w:t>
-      </w:r>
-      <w:proofErr w:type="spellStart"/>
-      <w:r>
-        <w:rPr>
-          <w:sz w:val="24"/>
-          <w:szCs w:val="24"/>
-          <w:lang w:val="en-IN"/>
-        </w:rPr>
-        <w:t>SecureP@ssword</w:t>
-      </w:r>
-      <w:proofErr w:type="spellEnd"/>
-      <w:r>
-        <w:rPr>
-          <w:sz w:val="24"/>
-          <w:szCs w:val="24"/>
-          <w:lang w:val="en-IN"/>
-        </w:rPr>
-        <w:t>"</w:t>
+        <w:t xml:space="preserve">  "password": "SecureP@ssword"</w:t>
       </w:r>
     </w:p>
     <w:p>
@@ -18558,23 +17364,13 @@
           <w:lang w:val="en-IN"/>
         </w:rPr>
       </w:pPr>
-      <w:proofErr w:type="spellStart"/>
-      <w:r>
-        <w:rPr>
-          <w:sz w:val="24"/>
-          <w:szCs w:val="24"/>
-          <w:lang w:val="en-IN"/>
-        </w:rPr>
-        <w:t>Signin</w:t>
-      </w:r>
-      <w:proofErr w:type="spellEnd"/>
-      <w:r>
-        <w:rPr>
-          <w:sz w:val="24"/>
-          <w:szCs w:val="24"/>
-          <w:lang w:val="en-IN"/>
-        </w:rPr>
-        <w:t>: Credentials are verified; upon success, an authentication token is returned.</w:t>
+      <w:r>
+        <w:rPr>
+          <w:sz w:val="24"/>
+          <w:szCs w:val="24"/>
+          <w:lang w:val="en-IN"/>
+        </w:rPr>
+        <w:t>Signin: Credentials are verified; upon success, an authentication token is returned.</w:t>
       </w:r>
     </w:p>
     <w:p>
@@ -18809,25 +17605,7 @@
           <w:szCs w:val="24"/>
           <w:lang w:val="en-IN"/>
         </w:rPr>
-        <w:t xml:space="preserve">Uses Django’s </w:t>
-      </w:r>
-      <w:proofErr w:type="spellStart"/>
-      <w:r>
-        <w:rPr>
-          <w:sz w:val="24"/>
-          <w:szCs w:val="24"/>
-          <w:lang w:val="en-IN"/>
-        </w:rPr>
-        <w:t>AbstractBaseUser</w:t>
-      </w:r>
-      <w:proofErr w:type="spellEnd"/>
-      <w:r>
-        <w:rPr>
-          <w:sz w:val="24"/>
-          <w:szCs w:val="24"/>
-          <w:lang w:val="en-IN"/>
-        </w:rPr>
-        <w:t xml:space="preserve"> for secure password hashing.</w:t>
+        <w:t>Uses Django’s AbstractBaseUser for secure password hashing.</w:t>
       </w:r>
     </w:p>
     <w:p>
@@ -18852,25 +17630,14 @@
         </w:rPr>
         <w:t>3. Vi</w:t>
       </w:r>
-      <w:proofErr w:type="spellStart"/>
-      <w:r>
-        <w:rPr>
-          <w:b/>
-          <w:bCs/>
-          <w:sz w:val="24"/>
-          <w:szCs w:val="24"/>
-        </w:rPr>
-        <w:t>ewModel</w:t>
-      </w:r>
-      <w:proofErr w:type="spellEnd"/>
-      <w:r>
-        <w:rPr>
-          <w:b/>
-          <w:bCs/>
-          <w:sz w:val="24"/>
-          <w:szCs w:val="24"/>
-        </w:rPr>
-        <w:t xml:space="preserve"> (Serializer):</w:t>
+      <w:r>
+        <w:rPr>
+          <w:b/>
+          <w:bCs/>
+          <w:sz w:val="24"/>
+          <w:szCs w:val="24"/>
+        </w:rPr>
+        <w:t>ewModel (Serializer):</w:t>
       </w:r>
     </w:p>
     <w:p>
@@ -18984,25 +17751,7 @@
           <w:szCs w:val="24"/>
           <w:lang w:val="en-IN"/>
         </w:rPr>
-        <w:t xml:space="preserve">Returns HTTP 200 (OK) with token for </w:t>
-      </w:r>
-      <w:proofErr w:type="spellStart"/>
-      <w:r>
-        <w:rPr>
-          <w:sz w:val="24"/>
-          <w:szCs w:val="24"/>
-          <w:lang w:val="en-IN"/>
-        </w:rPr>
-        <w:t>Signin</w:t>
-      </w:r>
-      <w:proofErr w:type="spellEnd"/>
-      <w:r>
-        <w:rPr>
-          <w:sz w:val="24"/>
-          <w:szCs w:val="24"/>
-          <w:lang w:val="en-IN"/>
-        </w:rPr>
-        <w:t>.</w:t>
+        <w:t>Returns HTTP 200 (OK) with token for Signin.</w:t>
       </w:r>
     </w:p>
     <w:p>
@@ -19569,19 +18318,8 @@
                 <w:szCs w:val="24"/>
                 <w:lang w:val="en"/>
               </w:rPr>
-              <w:t xml:space="preserve">450 </w:t>
+              <w:t>450 ms</w:t>
             </w:r>
-            <w:proofErr w:type="spellStart"/>
-            <w:r>
-              <w:rPr>
-                <w:rFonts w:ascii="Arial" w:hAnsi="Arial" w:cs="Arial"/>
-                <w:sz w:val="24"/>
-                <w:szCs w:val="24"/>
-                <w:lang w:val="en"/>
-              </w:rPr>
-              <w:t>ms</w:t>
-            </w:r>
-            <w:proofErr w:type="spellEnd"/>
           </w:p>
         </w:tc>
         <w:tc>
@@ -19604,19 +18342,8 @@
                 <w:szCs w:val="24"/>
                 <w:lang w:val="en"/>
               </w:rPr>
-              <w:t xml:space="preserve">310 </w:t>
+              <w:t>310 ms</w:t>
             </w:r>
-            <w:proofErr w:type="spellStart"/>
-            <w:r>
-              <w:rPr>
-                <w:rFonts w:ascii="Arial" w:hAnsi="Arial" w:cs="Arial"/>
-                <w:sz w:val="24"/>
-                <w:szCs w:val="24"/>
-                <w:lang w:val="en"/>
-              </w:rPr>
-              <w:t>ms</w:t>
-            </w:r>
-            <w:proofErr w:type="spellEnd"/>
           </w:p>
         </w:tc>
       </w:tr>
@@ -19645,47 +18372,7 @@
                 <w:szCs w:val="24"/>
                 <w:lang w:val="en"/>
               </w:rPr>
-              <w:t xml:space="preserve">Avg. </w:t>
-            </w:r>
-            <w:proofErr w:type="spellStart"/>
-            <w:r>
-              <w:rPr>
-                <w:rFonts w:ascii="Arial" w:hAnsi="Arial" w:cs="Arial"/>
-                <w:sz w:val="24"/>
-                <w:szCs w:val="24"/>
-                <w:lang w:val="en"/>
-              </w:rPr>
-              <w:t>Signin</w:t>
-            </w:r>
-            <w:proofErr w:type="spellEnd"/>
-            <w:r>
-              <w:rPr>
-                <w:rFonts w:ascii="Arial" w:hAnsi="Arial" w:cs="Arial"/>
-                <w:sz w:val="24"/>
-                <w:szCs w:val="24"/>
-                <w:lang w:val="en"/>
-              </w:rPr>
-              <w:t xml:space="preserve"> Time (</w:t>
-            </w:r>
-            <w:proofErr w:type="spellStart"/>
-            <w:r>
-              <w:rPr>
-                <w:rFonts w:ascii="Arial" w:hAnsi="Arial" w:cs="Arial"/>
-                <w:sz w:val="24"/>
-                <w:szCs w:val="24"/>
-                <w:lang w:val="en"/>
-              </w:rPr>
-              <w:t>ms</w:t>
-            </w:r>
-            <w:proofErr w:type="spellEnd"/>
-            <w:r>
-              <w:rPr>
-                <w:rFonts w:ascii="Arial" w:hAnsi="Arial" w:cs="Arial"/>
-                <w:sz w:val="24"/>
-                <w:szCs w:val="24"/>
-                <w:lang w:val="en"/>
-              </w:rPr>
-              <w:t>)</w:t>
+              <w:t>Avg. Signin Time (ms)</w:t>
             </w:r>
           </w:p>
         </w:tc>
@@ -19709,19 +18396,8 @@
                 <w:szCs w:val="24"/>
                 <w:lang w:val="en"/>
               </w:rPr>
-              <w:t xml:space="preserve">430 </w:t>
+              <w:t>430 ms</w:t>
             </w:r>
-            <w:proofErr w:type="spellStart"/>
-            <w:r>
-              <w:rPr>
-                <w:rFonts w:ascii="Arial" w:hAnsi="Arial" w:cs="Arial"/>
-                <w:sz w:val="24"/>
-                <w:szCs w:val="24"/>
-                <w:lang w:val="en"/>
-              </w:rPr>
-              <w:t>ms</w:t>
-            </w:r>
-            <w:proofErr w:type="spellEnd"/>
           </w:p>
         </w:tc>
         <w:tc>
@@ -19744,19 +18420,8 @@
                 <w:szCs w:val="24"/>
                 <w:lang w:val="en"/>
               </w:rPr>
-              <w:t xml:space="preserve">220 </w:t>
+              <w:t>220 ms</w:t>
             </w:r>
-            <w:proofErr w:type="spellStart"/>
-            <w:r>
-              <w:rPr>
-                <w:rFonts w:ascii="Arial" w:hAnsi="Arial" w:cs="Arial"/>
-                <w:sz w:val="24"/>
-                <w:szCs w:val="24"/>
-                <w:lang w:val="en"/>
-              </w:rPr>
-              <w:t>ms</w:t>
-            </w:r>
-            <w:proofErr w:type="spellEnd"/>
           </w:p>
         </w:tc>
       </w:tr>
@@ -19809,19 +18474,8 @@
                 <w:szCs w:val="24"/>
                 <w:lang w:val="en"/>
               </w:rPr>
-              <w:t xml:space="preserve">180 </w:t>
+              <w:t>180 ms</w:t>
             </w:r>
-            <w:proofErr w:type="spellStart"/>
-            <w:r>
-              <w:rPr>
-                <w:rFonts w:ascii="Arial" w:hAnsi="Arial" w:cs="Arial"/>
-                <w:sz w:val="24"/>
-                <w:szCs w:val="24"/>
-                <w:lang w:val="en"/>
-              </w:rPr>
-              <w:t>ms</w:t>
-            </w:r>
-            <w:proofErr w:type="spellEnd"/>
           </w:p>
         </w:tc>
         <w:tc>
@@ -19844,27 +18498,7 @@
                 <w:szCs w:val="24"/>
                 <w:lang w:val="en"/>
               </w:rPr>
-              <w:t xml:space="preserve">40 </w:t>
-            </w:r>
-            <w:proofErr w:type="spellStart"/>
-            <w:r>
-              <w:rPr>
-                <w:rFonts w:ascii="Arial" w:hAnsi="Arial" w:cs="Arial"/>
-                <w:sz w:val="24"/>
-                <w:szCs w:val="24"/>
-                <w:lang w:val="en"/>
-              </w:rPr>
-              <w:t>ms</w:t>
-            </w:r>
-            <w:proofErr w:type="spellEnd"/>
-            <w:r>
-              <w:rPr>
-                <w:rFonts w:ascii="Arial" w:hAnsi="Arial" w:cs="Arial"/>
-                <w:sz w:val="24"/>
-                <w:szCs w:val="24"/>
-                <w:lang w:val="en"/>
-              </w:rPr>
-              <w:t xml:space="preserve"> (with index)</w:t>
+              <w:t>40 ms (with index)</w:t>
             </w:r>
           </w:p>
         </w:tc>
@@ -19894,27 +18528,7 @@
                 <w:szCs w:val="24"/>
                 <w:lang w:val="en"/>
               </w:rPr>
-              <w:t>API Response Time (</w:t>
-            </w:r>
-            <w:proofErr w:type="spellStart"/>
-            <w:r>
-              <w:rPr>
-                <w:rFonts w:ascii="Arial" w:hAnsi="Arial" w:cs="Arial"/>
-                <w:sz w:val="24"/>
-                <w:szCs w:val="24"/>
-                <w:lang w:val="en"/>
-              </w:rPr>
-              <w:t>Signin</w:t>
-            </w:r>
-            <w:proofErr w:type="spellEnd"/>
-            <w:r>
-              <w:rPr>
-                <w:rFonts w:ascii="Arial" w:hAnsi="Arial" w:cs="Arial"/>
-                <w:sz w:val="24"/>
-                <w:szCs w:val="24"/>
-                <w:lang w:val="en"/>
-              </w:rPr>
-              <w:t>)</w:t>
+              <w:t>API Response Time (Signin)</w:t>
             </w:r>
           </w:p>
         </w:tc>
@@ -20188,25 +18802,7 @@
           <w:szCs w:val="24"/>
           <w:lang w:val="en-IN"/>
         </w:rPr>
-        <w:t xml:space="preserve"> POST /</w:t>
-      </w:r>
-      <w:proofErr w:type="spellStart"/>
-      <w:r>
-        <w:rPr>
-          <w:sz w:val="24"/>
-          <w:szCs w:val="24"/>
-          <w:lang w:val="en-IN"/>
-        </w:rPr>
-        <w:t>api</w:t>
-      </w:r>
-      <w:proofErr w:type="spellEnd"/>
-      <w:r>
-        <w:rPr>
-          <w:sz w:val="24"/>
-          <w:szCs w:val="24"/>
-          <w:lang w:val="en-IN"/>
-        </w:rPr>
-        <w:t>/cart/items/</w:t>
+        <w:t xml:space="preserve"> POST /api/cart/items/</w:t>
       </w:r>
       <w:r>
         <w:rPr>
@@ -20274,35 +18870,7 @@
           <w:szCs w:val="24"/>
           <w:lang w:val="en-IN"/>
         </w:rPr>
-        <w:t xml:space="preserve">  "</w:t>
-      </w:r>
-      <w:proofErr w:type="spellStart"/>
-      <w:proofErr w:type="gramStart"/>
-      <w:r>
-        <w:rPr>
-          <w:sz w:val="24"/>
-          <w:szCs w:val="24"/>
-          <w:lang w:val="en-IN"/>
-        </w:rPr>
-        <w:t>product</w:t>
-      </w:r>
-      <w:proofErr w:type="gramEnd"/>
-      <w:r>
-        <w:rPr>
-          <w:sz w:val="24"/>
-          <w:szCs w:val="24"/>
-          <w:lang w:val="en-IN"/>
-        </w:rPr>
-        <w:t>_id</w:t>
-      </w:r>
-      <w:proofErr w:type="spellEnd"/>
-      <w:r>
-        <w:rPr>
-          <w:sz w:val="24"/>
-          <w:szCs w:val="24"/>
-          <w:lang w:val="en-IN"/>
-        </w:rPr>
-        <w:t>": 21,</w:t>
+        <w:t xml:space="preserve">  "product_id": 21,</w:t>
       </w:r>
     </w:p>
     <w:p>
@@ -20394,25 +18962,7 @@
           <w:szCs w:val="24"/>
           <w:lang w:val="en-IN"/>
         </w:rPr>
-        <w:t xml:space="preserve">Handled by the </w:t>
-      </w:r>
-      <w:proofErr w:type="spellStart"/>
-      <w:r>
-        <w:rPr>
-          <w:sz w:val="24"/>
-          <w:szCs w:val="24"/>
-          <w:lang w:val="en-IN"/>
-        </w:rPr>
-        <w:t>CartItemCreateView</w:t>
-      </w:r>
-      <w:proofErr w:type="spellEnd"/>
-      <w:r>
-        <w:rPr>
-          <w:sz w:val="24"/>
-          <w:szCs w:val="24"/>
-          <w:lang w:val="en-IN"/>
-        </w:rPr>
-        <w:t xml:space="preserve"> view in the cart app.</w:t>
+        <w:t>Handled by the CartItemCreateView view in the cart app.</w:t>
       </w:r>
     </w:p>
     <w:p>
@@ -20440,43 +18990,7 @@
           <w:szCs w:val="24"/>
           <w:lang w:val="en-IN"/>
         </w:rPr>
-        <w:t xml:space="preserve">It calls the </w:t>
-      </w:r>
-      <w:proofErr w:type="spellStart"/>
-      <w:r>
-        <w:rPr>
-          <w:sz w:val="24"/>
-          <w:szCs w:val="24"/>
-          <w:lang w:val="en-IN"/>
-        </w:rPr>
-        <w:t>add_to_</w:t>
-      </w:r>
-      <w:proofErr w:type="gramStart"/>
-      <w:r>
-        <w:rPr>
-          <w:sz w:val="24"/>
-          <w:szCs w:val="24"/>
-          <w:lang w:val="en-IN"/>
-        </w:rPr>
-        <w:t>cart</w:t>
-      </w:r>
-      <w:proofErr w:type="spellEnd"/>
-      <w:r>
-        <w:rPr>
-          <w:sz w:val="24"/>
-          <w:szCs w:val="24"/>
-          <w:lang w:val="en-IN"/>
-        </w:rPr>
-        <w:t>(</w:t>
-      </w:r>
-      <w:proofErr w:type="gramEnd"/>
-      <w:r>
-        <w:rPr>
-          <w:sz w:val="24"/>
-          <w:szCs w:val="24"/>
-          <w:lang w:val="en-IN"/>
-        </w:rPr>
-        <w:t>) method in the service layer which:</w:t>
+        <w:t>It calls the add_to_cart() method in the service layer which:</w:t>
       </w:r>
     </w:p>
     <w:p>
@@ -20522,25 +19036,7 @@
           <w:szCs w:val="24"/>
           <w:lang w:val="en-IN"/>
         </w:rPr>
-        <w:t xml:space="preserve">Either creates a new </w:t>
-      </w:r>
-      <w:proofErr w:type="spellStart"/>
-      <w:r>
-        <w:rPr>
-          <w:sz w:val="24"/>
-          <w:szCs w:val="24"/>
-          <w:lang w:val="en-IN"/>
-        </w:rPr>
-        <w:t>CartItem</w:t>
-      </w:r>
-      <w:proofErr w:type="spellEnd"/>
-      <w:r>
-        <w:rPr>
-          <w:sz w:val="24"/>
-          <w:szCs w:val="24"/>
-          <w:lang w:val="en-IN"/>
-        </w:rPr>
-        <w:t xml:space="preserve"> or updates the existing one.</w:t>
+        <w:t>Either creates a new CartItem or updates the existing one.</w:t>
       </w:r>
     </w:p>
     <w:p>
@@ -20637,25 +19133,7 @@
           <w:szCs w:val="24"/>
           <w:lang w:val="en-IN"/>
         </w:rPr>
-        <w:t xml:space="preserve"> Cart, </w:t>
-      </w:r>
-      <w:proofErr w:type="spellStart"/>
-      <w:r>
-        <w:rPr>
-          <w:sz w:val="24"/>
-          <w:szCs w:val="24"/>
-          <w:lang w:val="en-IN"/>
-        </w:rPr>
-        <w:t>CartItem</w:t>
-      </w:r>
-      <w:proofErr w:type="spellEnd"/>
-      <w:r>
-        <w:rPr>
-          <w:sz w:val="24"/>
-          <w:szCs w:val="24"/>
-          <w:lang w:val="en-IN"/>
-        </w:rPr>
-        <w:t>, and Product.</w:t>
+        <w:t xml:space="preserve"> Cart, CartItem, and Product.</w:t>
       </w:r>
     </w:p>
     <w:p>
@@ -20693,25 +19171,7 @@
           <w:szCs w:val="24"/>
           <w:lang w:val="en-IN"/>
         </w:rPr>
-        <w:t xml:space="preserve"> </w:t>
-      </w:r>
-      <w:proofErr w:type="spellStart"/>
-      <w:r>
-        <w:rPr>
-          <w:sz w:val="24"/>
-          <w:szCs w:val="24"/>
-          <w:lang w:val="en-IN"/>
-        </w:rPr>
-        <w:t>CartItemCreateView</w:t>
-      </w:r>
-      <w:proofErr w:type="spellEnd"/>
-      <w:r>
-        <w:rPr>
-          <w:sz w:val="24"/>
-          <w:szCs w:val="24"/>
-          <w:lang w:val="en-IN"/>
-        </w:rPr>
-        <w:t>.</w:t>
+        <w:t xml:space="preserve"> CartItemCreateView.</w:t>
       </w:r>
     </w:p>
     <w:p>
@@ -20873,43 +19333,7 @@
           <w:szCs w:val="24"/>
           <w:lang w:val="en-IN"/>
         </w:rPr>
-        <w:t xml:space="preserve"> Used </w:t>
-      </w:r>
-      <w:proofErr w:type="gramStart"/>
-      <w:r>
-        <w:rPr>
-          <w:sz w:val="24"/>
-          <w:szCs w:val="24"/>
-          <w:lang w:val="en-IN"/>
-        </w:rPr>
-        <w:t>only(</w:t>
-      </w:r>
-      <w:proofErr w:type="gramEnd"/>
-      <w:r>
-        <w:rPr>
-          <w:sz w:val="24"/>
-          <w:szCs w:val="24"/>
-          <w:lang w:val="en-IN"/>
-        </w:rPr>
-        <w:t xml:space="preserve">) and </w:t>
-      </w:r>
-      <w:proofErr w:type="gramStart"/>
-      <w:r>
-        <w:rPr>
-          <w:sz w:val="24"/>
-          <w:szCs w:val="24"/>
-          <w:lang w:val="en-IN"/>
-        </w:rPr>
-        <w:t>values(</w:t>
-      </w:r>
-      <w:proofErr w:type="gramEnd"/>
-      <w:r>
-        <w:rPr>
-          <w:sz w:val="24"/>
-          <w:szCs w:val="24"/>
-          <w:lang w:val="en-IN"/>
-        </w:rPr>
-        <w:t>) to load only needed fields.</w:t>
+        <w:t xml:space="preserve"> Used only() and values() to load only needed fields.</w:t>
       </w:r>
     </w:p>
     <w:p>
@@ -21047,51 +19471,7 @@
           <w:szCs w:val="24"/>
           <w:lang w:val="en-IN"/>
         </w:rPr>
-        <w:t xml:space="preserve">2. </w:t>
-      </w:r>
-      <w:proofErr w:type="spellStart"/>
-      <w:r>
-        <w:rPr>
-          <w:b/>
-          <w:bCs/>
-          <w:sz w:val="24"/>
-          <w:szCs w:val="24"/>
-          <w:lang w:val="en-IN"/>
-        </w:rPr>
-        <w:t>CartItem</w:t>
-      </w:r>
-      <w:proofErr w:type="spellEnd"/>
-      <w:r>
-        <w:rPr>
-          <w:b/>
-          <w:bCs/>
-          <w:sz w:val="24"/>
-          <w:szCs w:val="24"/>
-          <w:lang w:val="en-IN"/>
-        </w:rPr>
-        <w:t xml:space="preserve"> </w:t>
-      </w:r>
-      <w:proofErr w:type="spellStart"/>
-      <w:r>
-        <w:rPr>
-          <w:b/>
-          <w:bCs/>
-          <w:sz w:val="24"/>
-          <w:szCs w:val="24"/>
-          <w:lang w:val="en-IN"/>
-        </w:rPr>
-        <w:t>Upsert</w:t>
-      </w:r>
-      <w:proofErr w:type="spellEnd"/>
-      <w:r>
-        <w:rPr>
-          <w:b/>
-          <w:bCs/>
-          <w:sz w:val="24"/>
-          <w:szCs w:val="24"/>
-          <w:lang w:val="en-IN"/>
-        </w:rPr>
-        <w:t xml:space="preserve"> Logic</w:t>
+        <w:t>2. CartItem Upsert Logic</w:t>
       </w:r>
     </w:p>
     <w:p>
@@ -21147,43 +19527,7 @@
           <w:szCs w:val="24"/>
           <w:lang w:val="en-IN"/>
         </w:rPr>
-        <w:t xml:space="preserve">Replaced with </w:t>
-      </w:r>
-      <w:proofErr w:type="spellStart"/>
-      <w:r>
-        <w:rPr>
-          <w:sz w:val="24"/>
-          <w:szCs w:val="24"/>
-          <w:lang w:val="en-IN"/>
-        </w:rPr>
-        <w:t>update_or_</w:t>
-      </w:r>
-      <w:proofErr w:type="gramStart"/>
-      <w:r>
-        <w:rPr>
-          <w:sz w:val="24"/>
-          <w:szCs w:val="24"/>
-          <w:lang w:val="en-IN"/>
-        </w:rPr>
-        <w:t>create</w:t>
-      </w:r>
-      <w:proofErr w:type="spellEnd"/>
-      <w:r>
-        <w:rPr>
-          <w:sz w:val="24"/>
-          <w:szCs w:val="24"/>
-          <w:lang w:val="en-IN"/>
-        </w:rPr>
-        <w:t>(</w:t>
-      </w:r>
-      <w:proofErr w:type="gramEnd"/>
-      <w:r>
-        <w:rPr>
-          <w:sz w:val="24"/>
-          <w:szCs w:val="24"/>
-          <w:lang w:val="en-IN"/>
-        </w:rPr>
-        <w:t>) to reduce DB hits.</w:t>
+        <w:t>Replaced with update_or_create() to reduce DB hits.</w:t>
       </w:r>
     </w:p>
     <w:p>
@@ -21475,35 +19819,38 @@
         <w:rPr>
           <w:rFonts w:ascii="Arial" w:hAnsi="Arial" w:cs="Arial"/>
         </w:rPr>
-        <w:t xml:space="preserve"> POST /</w:t>
-      </w:r>
-      <w:proofErr w:type="spellStart"/>
+        <w:t xml:space="preserve"> POST /api/payments/</w:t>
+      </w:r>
       <w:r>
         <w:rPr>
           <w:rFonts w:ascii="Arial" w:hAnsi="Arial" w:cs="Arial"/>
         </w:rPr>
-        <w:t>api</w:t>
-      </w:r>
-      <w:proofErr w:type="spellEnd"/>
+        <w:br/>
+      </w:r>
       <w:r>
         <w:rPr>
           <w:rFonts w:ascii="Arial" w:hAnsi="Arial" w:cs="Arial"/>
-        </w:rPr>
-        <w:t>/payments/</w:t>
-      </w:r>
-      <w:r>
+          <w:b/>
+          <w:bCs/>
+        </w:rPr>
+        <w:t>Payload:</w:t>
+      </w:r>
+    </w:p>
+    <w:p>
+      <w:pPr>
+        <w:pStyle w:val="NormalWeb"/>
+        <w:spacing w:line="360" w:lineRule="auto"/>
+        <w:ind w:left="2880"/>
+        <w:jc w:val="both"/>
         <w:rPr>
           <w:rFonts w:ascii="Arial" w:hAnsi="Arial" w:cs="Arial"/>
         </w:rPr>
-        <w:br/>
-      </w:r>
+      </w:pPr>
       <w:r>
         <w:rPr>
           <w:rFonts w:ascii="Arial" w:hAnsi="Arial" w:cs="Arial"/>
-          <w:b/>
-          <w:bCs/>
-        </w:rPr>
-        <w:t>Payload:</w:t>
+        </w:rPr>
+        <w:t>json</w:t>
       </w:r>
     </w:p>
     <w:p>
@@ -21516,14 +19863,12 @@
           <w:rFonts w:ascii="Arial" w:hAnsi="Arial" w:cs="Arial"/>
         </w:rPr>
       </w:pPr>
-      <w:proofErr w:type="spellStart"/>
       <w:r>
         <w:rPr>
           <w:rFonts w:ascii="Arial" w:hAnsi="Arial" w:cs="Arial"/>
         </w:rPr>
-        <w:t>json</w:t>
-      </w:r>
-      <w:proofErr w:type="spellEnd"/>
+        <w:t>{</w:t>
+      </w:r>
     </w:p>
     <w:p>
       <w:pPr>
@@ -21539,7 +19884,19 @@
         <w:rPr>
           <w:rFonts w:ascii="Arial" w:hAnsi="Arial" w:cs="Arial"/>
         </w:rPr>
-        <w:t>{</w:t>
+        <w:t xml:space="preserve"> </w:t>
+      </w:r>
+      <w:r>
+        <w:rPr>
+          <w:rFonts w:ascii="Arial" w:hAnsi="Arial" w:cs="Arial"/>
+        </w:rPr>
+        <w:tab/>
+      </w:r>
+      <w:r>
+        <w:rPr>
+          <w:rFonts w:ascii="Arial" w:hAnsi="Arial" w:cs="Arial"/>
+        </w:rPr>
+        <w:t xml:space="preserve"> "order_id": 103,</w:t>
       </w:r>
     </w:p>
     <w:p>
@@ -21556,6 +19913,35 @@
         <w:rPr>
           <w:rFonts w:ascii="Arial" w:hAnsi="Arial" w:cs="Arial"/>
         </w:rPr>
+        <w:t xml:space="preserve">  </w:t>
+      </w:r>
+      <w:r>
+        <w:rPr>
+          <w:rFonts w:ascii="Arial" w:hAnsi="Arial" w:cs="Arial"/>
+        </w:rPr>
+        <w:tab/>
+      </w:r>
+      <w:r>
+        <w:rPr>
+          <w:rFonts w:ascii="Arial" w:hAnsi="Arial" w:cs="Arial"/>
+        </w:rPr>
+        <w:t>"payment_method": "UPI",</w:t>
+      </w:r>
+    </w:p>
+    <w:p>
+      <w:pPr>
+        <w:pStyle w:val="NormalWeb"/>
+        <w:spacing w:line="360" w:lineRule="auto"/>
+        <w:ind w:left="2880"/>
+        <w:jc w:val="both"/>
+        <w:rPr>
+          <w:rFonts w:ascii="Arial" w:hAnsi="Arial" w:cs="Arial"/>
+        </w:rPr>
+      </w:pPr>
+      <w:r>
+        <w:rPr>
+          <w:rFonts w:ascii="Arial" w:hAnsi="Arial" w:cs="Arial"/>
+        </w:rPr>
         <w:t xml:space="preserve"> </w:t>
       </w:r>
       <w:r>
@@ -21568,131 +19954,7 @@
         <w:rPr>
           <w:rFonts w:ascii="Arial" w:hAnsi="Arial" w:cs="Arial"/>
         </w:rPr>
-        <w:t xml:space="preserve"> "</w:t>
-      </w:r>
-      <w:proofErr w:type="spellStart"/>
-      <w:proofErr w:type="gramStart"/>
-      <w:r>
-        <w:rPr>
-          <w:rFonts w:ascii="Arial" w:hAnsi="Arial" w:cs="Arial"/>
-        </w:rPr>
-        <w:t>order</w:t>
-      </w:r>
-      <w:proofErr w:type="gramEnd"/>
-      <w:r>
-        <w:rPr>
-          <w:rFonts w:ascii="Arial" w:hAnsi="Arial" w:cs="Arial"/>
-        </w:rPr>
-        <w:t>_id</w:t>
-      </w:r>
-      <w:proofErr w:type="spellEnd"/>
-      <w:r>
-        <w:rPr>
-          <w:rFonts w:ascii="Arial" w:hAnsi="Arial" w:cs="Arial"/>
-        </w:rPr>
-        <w:t>": 103,</w:t>
-      </w:r>
-    </w:p>
-    <w:p>
-      <w:pPr>
-        <w:pStyle w:val="NormalWeb"/>
-        <w:spacing w:line="360" w:lineRule="auto"/>
-        <w:ind w:left="2880"/>
-        <w:jc w:val="both"/>
-        <w:rPr>
-          <w:rFonts w:ascii="Arial" w:hAnsi="Arial" w:cs="Arial"/>
-        </w:rPr>
-      </w:pPr>
-      <w:r>
-        <w:rPr>
-          <w:rFonts w:ascii="Arial" w:hAnsi="Arial" w:cs="Arial"/>
-        </w:rPr>
-        <w:t xml:space="preserve">  </w:t>
-      </w:r>
-      <w:r>
-        <w:rPr>
-          <w:rFonts w:ascii="Arial" w:hAnsi="Arial" w:cs="Arial"/>
-        </w:rPr>
-        <w:tab/>
-      </w:r>
-      <w:r>
-        <w:rPr>
-          <w:rFonts w:ascii="Arial" w:hAnsi="Arial" w:cs="Arial"/>
-        </w:rPr>
-        <w:t>"</w:t>
-      </w:r>
-      <w:proofErr w:type="spellStart"/>
-      <w:proofErr w:type="gramStart"/>
-      <w:r>
-        <w:rPr>
-          <w:rFonts w:ascii="Arial" w:hAnsi="Arial" w:cs="Arial"/>
-        </w:rPr>
-        <w:t>payment</w:t>
-      </w:r>
-      <w:proofErr w:type="gramEnd"/>
-      <w:r>
-        <w:rPr>
-          <w:rFonts w:ascii="Arial" w:hAnsi="Arial" w:cs="Arial"/>
-        </w:rPr>
-        <w:t>_method</w:t>
-      </w:r>
-      <w:proofErr w:type="spellEnd"/>
-      <w:r>
-        <w:rPr>
-          <w:rFonts w:ascii="Arial" w:hAnsi="Arial" w:cs="Arial"/>
-        </w:rPr>
-        <w:t>": "UPI",</w:t>
-      </w:r>
-    </w:p>
-    <w:p>
-      <w:pPr>
-        <w:pStyle w:val="NormalWeb"/>
-        <w:spacing w:line="360" w:lineRule="auto"/>
-        <w:ind w:left="2880"/>
-        <w:jc w:val="both"/>
-        <w:rPr>
-          <w:rFonts w:ascii="Arial" w:hAnsi="Arial" w:cs="Arial"/>
-        </w:rPr>
-      </w:pPr>
-      <w:r>
-        <w:rPr>
-          <w:rFonts w:ascii="Arial" w:hAnsi="Arial" w:cs="Arial"/>
-        </w:rPr>
-        <w:t xml:space="preserve"> </w:t>
-      </w:r>
-      <w:r>
-        <w:rPr>
-          <w:rFonts w:ascii="Arial" w:hAnsi="Arial" w:cs="Arial"/>
-        </w:rPr>
-        <w:tab/>
-      </w:r>
-      <w:r>
-        <w:rPr>
-          <w:rFonts w:ascii="Arial" w:hAnsi="Arial" w:cs="Arial"/>
-        </w:rPr>
-        <w:t xml:space="preserve"> "</w:t>
-      </w:r>
-      <w:proofErr w:type="spellStart"/>
-      <w:proofErr w:type="gramStart"/>
-      <w:r>
-        <w:rPr>
-          <w:rFonts w:ascii="Arial" w:hAnsi="Arial" w:cs="Arial"/>
-        </w:rPr>
-        <w:t>payment</w:t>
-      </w:r>
-      <w:proofErr w:type="gramEnd"/>
-      <w:r>
-        <w:rPr>
-          <w:rFonts w:ascii="Arial" w:hAnsi="Arial" w:cs="Arial"/>
-        </w:rPr>
-        <w:t>_id</w:t>
-      </w:r>
-      <w:proofErr w:type="spellEnd"/>
-      <w:r>
-        <w:rPr>
-          <w:rFonts w:ascii="Arial" w:hAnsi="Arial" w:cs="Arial"/>
-        </w:rPr>
-        <w:t>": "upi_txn_5678"</w:t>
+        <w:t xml:space="preserve"> "payment_id": "upi_txn_5678"</w:t>
       </w:r>
     </w:p>
     <w:p>
@@ -21755,21 +20017,7 @@
         <w:rPr>
           <w:rFonts w:ascii="Arial" w:hAnsi="Arial" w:cs="Arial"/>
         </w:rPr>
-        <w:t xml:space="preserve">Handled by </w:t>
-      </w:r>
-      <w:proofErr w:type="spellStart"/>
-      <w:r>
-        <w:rPr>
-          <w:rFonts w:ascii="Arial" w:hAnsi="Arial" w:cs="Arial"/>
-        </w:rPr>
-        <w:t>PaymentCreateView</w:t>
-      </w:r>
-      <w:proofErr w:type="spellEnd"/>
-      <w:r>
-        <w:rPr>
-          <w:rFonts w:ascii="Arial" w:hAnsi="Arial" w:cs="Arial"/>
-        </w:rPr>
-        <w:t xml:space="preserve"> in the payment app.</w:t>
+        <w:t>Handled by PaymentCreateView in the payment app.</w:t>
       </w:r>
     </w:p>
     <w:p>
@@ -21875,21 +20123,7 @@
         <w:rPr>
           <w:rFonts w:ascii="Arial" w:hAnsi="Arial" w:cs="Arial"/>
         </w:rPr>
-        <w:t xml:space="preserve">Sends notification via </w:t>
-      </w:r>
-      <w:proofErr w:type="spellStart"/>
-      <w:r>
-        <w:rPr>
-          <w:rFonts w:ascii="Arial" w:hAnsi="Arial" w:cs="Arial"/>
-        </w:rPr>
-        <w:t>NotificationService</w:t>
-      </w:r>
-      <w:proofErr w:type="spellEnd"/>
-      <w:r>
-        <w:rPr>
-          <w:rFonts w:ascii="Arial" w:hAnsi="Arial" w:cs="Arial"/>
-        </w:rPr>
-        <w:t>.</w:t>
+        <w:t>Sends notification via NotificationService.</w:t>
       </w:r>
     </w:p>
     <w:p>
@@ -21976,21 +20210,7 @@
         <w:rPr>
           <w:rFonts w:ascii="Arial" w:hAnsi="Arial" w:cs="Arial"/>
         </w:rPr>
-        <w:t xml:space="preserve"> </w:t>
-      </w:r>
-      <w:proofErr w:type="spellStart"/>
-      <w:r>
-        <w:rPr>
-          <w:rFonts w:ascii="Arial" w:hAnsi="Arial" w:cs="Arial"/>
-        </w:rPr>
-        <w:t>PaymentCreateView</w:t>
-      </w:r>
-      <w:proofErr w:type="spellEnd"/>
-      <w:r>
-        <w:rPr>
-          <w:rFonts w:ascii="Arial" w:hAnsi="Arial" w:cs="Arial"/>
-        </w:rPr>
-        <w:t>.</w:t>
+        <w:t xml:space="preserve"> PaymentCreateView.</w:t>
       </w:r>
     </w:p>
     <w:p>
@@ -22023,21 +20243,7 @@
         <w:rPr>
           <w:rFonts w:ascii="Arial" w:hAnsi="Arial" w:cs="Arial"/>
         </w:rPr>
-        <w:t xml:space="preserve"> Can integrate </w:t>
-      </w:r>
-      <w:proofErr w:type="spellStart"/>
-      <w:r>
-        <w:rPr>
-          <w:rFonts w:ascii="Arial" w:hAnsi="Arial" w:cs="Arial"/>
-        </w:rPr>
-        <w:t>Razorpay</w:t>
-      </w:r>
-      <w:proofErr w:type="spellEnd"/>
-      <w:r>
-        <w:rPr>
-          <w:rFonts w:ascii="Arial" w:hAnsi="Arial" w:cs="Arial"/>
-        </w:rPr>
-        <w:t xml:space="preserve"> or Stripe SDK in production.</w:t>
+        <w:t xml:space="preserve"> Can integrate Razorpay or Stripe SDK in production.</w:t>
       </w:r>
     </w:p>
     <w:p>
@@ -22274,35 +20480,7 @@
         <w:rPr>
           <w:rFonts w:ascii="Arial" w:hAnsi="Arial" w:cs="Arial"/>
         </w:rPr>
-        <w:t xml:space="preserve">Index added on </w:t>
-      </w:r>
-      <w:proofErr w:type="spellStart"/>
-      <w:r>
-        <w:rPr>
-          <w:rFonts w:ascii="Arial" w:hAnsi="Arial" w:cs="Arial"/>
-        </w:rPr>
-        <w:t>payment_id</w:t>
-      </w:r>
-      <w:proofErr w:type="spellEnd"/>
-      <w:r>
-        <w:rPr>
-          <w:rFonts w:ascii="Arial" w:hAnsi="Arial" w:cs="Arial"/>
-        </w:rPr>
-        <w:t xml:space="preserve"> and </w:t>
-      </w:r>
-      <w:proofErr w:type="spellStart"/>
-      <w:r>
-        <w:rPr>
-          <w:rFonts w:ascii="Arial" w:hAnsi="Arial" w:cs="Arial"/>
-        </w:rPr>
-        <w:t>order_id</w:t>
-      </w:r>
-      <w:proofErr w:type="spellEnd"/>
-      <w:r>
-        <w:rPr>
-          <w:rFonts w:ascii="Arial" w:hAnsi="Arial" w:cs="Arial"/>
-        </w:rPr>
-        <w:t xml:space="preserve"> for quick verification.</w:t>
+        <w:t>Index added on payment_id and order_id for quick verification.</w:t>
       </w:r>
     </w:p>
     <w:p>
@@ -22943,31 +21121,7 @@
           <w:lang w:val="en-IN"/>
         </w:rPr>
         <w:lastRenderedPageBreak/>
-        <w:t xml:space="preserve">5. Cache (Amazon </w:t>
-      </w:r>
-      <w:proofErr w:type="spellStart"/>
-      <w:r>
-        <w:rPr>
-          <w:rFonts w:eastAsia="Times New Roman"/>
-          <w:b/>
-          <w:bCs/>
-          <w:sz w:val="24"/>
-          <w:szCs w:val="24"/>
-          <w:lang w:val="en-IN"/>
-        </w:rPr>
-        <w:t>ElastiCache</w:t>
-      </w:r>
-      <w:proofErr w:type="spellEnd"/>
-      <w:r>
-        <w:rPr>
-          <w:rFonts w:eastAsia="Times New Roman"/>
-          <w:b/>
-          <w:bCs/>
-          <w:sz w:val="24"/>
-          <w:szCs w:val="24"/>
-          <w:lang w:val="en-IN"/>
-        </w:rPr>
-        <w:t>)</w:t>
+        <w:t>5. Cache (Amazon ElastiCache)</w:t>
       </w:r>
     </w:p>
     <w:p>
@@ -23304,7 +21458,7 @@
           </mc:Choice>
           <mc:Fallback>
             <w:pict>
-              <v:shapetype w14:anchorId="58E64FF4" id="_x0000_t32" coordsize="21600,21600" o:spt="32" o:oned="t" path="m,l21600,21600e" filled="f">
+              <v:shapetype w14:anchorId="1DAF89B1" id="_x0000_t32" coordsize="21600,21600" o:spt="32" o:oned="t" path="m,l21600,21600e" filled="f">
                 <v:path arrowok="t" fillok="f" o:connecttype="none"/>
                 <o:lock v:ext="edit" shapetype="t"/>
               </v:shapetype>
@@ -23427,7 +21581,7 @@
           </mc:Choice>
           <mc:Fallback>
             <w:pict>
-              <v:shape w14:anchorId="4261D98D" id="Straight Arrow Connector 5" o:spid="_x0000_s1026" type="#_x0000_t32" style="position:absolute;margin-left:236.4pt;margin-top:17.15pt;width:.6pt;height:19.8pt;z-index:251662336;visibility:visible;mso-wrap-style:square;mso-wrap-distance-left:9pt;mso-wrap-distance-top:0;mso-wrap-distance-right:9pt;mso-wrap-distance-bottom:0;mso-position-horizontal:absolute;mso-position-horizontal-relative:text;mso-position-vertical:absolute;mso-position-vertical-relative:text" o:gfxdata="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" strokecolor="black [3200]" strokeweight="2pt">
+              <v:shape w14:anchorId="7D6C2EAA" id="Straight Arrow Connector 5" o:spid="_x0000_s1026" type="#_x0000_t32" style="position:absolute;margin-left:236.4pt;margin-top:17.15pt;width:.6pt;height:19.8pt;z-index:251662336;visibility:visible;mso-wrap-style:square;mso-wrap-distance-left:9pt;mso-wrap-distance-top:0;mso-wrap-distance-right:9pt;mso-wrap-distance-bottom:0;mso-position-horizontal:absolute;mso-position-horizontal-relative:text;mso-position-vertical:absolute;mso-position-vertical-relative:text" o:gfxdata="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" strokecolor="black [3200]" strokeweight="2pt">
                 <v:stroke endarrow="block"/>
                 <v:shadow on="t" color="black" opacity="24903f" origin=",.5" offset="0,.55556mm"/>
               </v:shape>
@@ -23542,7 +21696,7 @@
           </mc:Choice>
           <mc:Fallback>
             <w:pict>
-              <v:shape w14:anchorId="7E4E385A" id="Straight Arrow Connector 5" o:spid="_x0000_s1026" type="#_x0000_t32" style="position:absolute;margin-left:238.2pt;margin-top:18.6pt;width:.6pt;height:19.8pt;z-index:251664384;visibility:visible;mso-wrap-style:square;mso-wrap-distance-left:9pt;mso-wrap-distance-top:0;mso-wrap-distance-right:9pt;mso-wrap-distance-bottom:0;mso-position-horizontal:absolute;mso-position-horizontal-relative:margin;mso-position-vertical:absolute;mso-position-vertical-relative:text" o:gfxdata="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" strokecolor="black [3200]" strokeweight="2pt">
+              <v:shape w14:anchorId="7775B097" id="Straight Arrow Connector 5" o:spid="_x0000_s1026" type="#_x0000_t32" style="position:absolute;margin-left:238.2pt;margin-top:18.6pt;width:.6pt;height:19.8pt;z-index:251664384;visibility:visible;mso-wrap-style:square;mso-wrap-distance-left:9pt;mso-wrap-distance-top:0;mso-wrap-distance-right:9pt;mso-wrap-distance-bottom:0;mso-position-horizontal:absolute;mso-position-horizontal-relative:margin;mso-position-vertical:absolute;mso-position-vertical-relative:text" o:gfxdata="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" strokecolor="black [3200]" strokeweight="2pt">
                 <v:stroke endarrow="block"/>
                 <v:shadow on="t" color="black" opacity="24903f" origin=",.5" offset="0,.55556mm"/>
                 <w10:wrap anchorx="margin"/>
@@ -23556,7 +21710,28 @@
           <w:sz w:val="24"/>
           <w:szCs w:val="24"/>
         </w:rPr>
-        <w:t>(Private Subnet)</w:t>
+        <w:t>(</w:t>
+      </w:r>
+      <w:r>
+        <w:rPr>
+          <w:sz w:val="24"/>
+          <w:szCs w:val="24"/>
+        </w:rPr>
+        <w:t xml:space="preserve"> </w:t>
+      </w:r>
+      <w:r>
+        <w:rPr>
+          <w:sz w:val="24"/>
+          <w:szCs w:val="24"/>
+        </w:rPr>
+        <w:t xml:space="preserve">Public </w:t>
+      </w:r>
+      <w:r>
+        <w:rPr>
+          <w:sz w:val="24"/>
+          <w:szCs w:val="24"/>
+        </w:rPr>
+        <w:t>Subnet)</w:t>
       </w:r>
     </w:p>
     <w:p>
@@ -23583,17 +21758,8 @@
           <w:sz w:val="24"/>
           <w:szCs w:val="24"/>
         </w:rPr>
-        <w:t xml:space="preserve">RDS / </w:t>
-      </w:r>
-      <w:proofErr w:type="spellStart"/>
-      <w:r>
-        <w:rPr>
-          <w:sz w:val="24"/>
-          <w:szCs w:val="24"/>
-        </w:rPr>
-        <w:t>ElasticCache</w:t>
-      </w:r>
-      <w:proofErr w:type="spellEnd"/>
+        <w:t>RDS / ElasticCache</w:t>
+      </w:r>
     </w:p>
     <w:p>
       <w:pPr>
@@ -24253,27 +22419,7 @@
           <w:szCs w:val="24"/>
           <w:lang w:val="en-IN"/>
         </w:rPr>
-        <w:t xml:space="preserve">Order Service --&gt; MySQL (orders, </w:t>
-      </w:r>
-      <w:proofErr w:type="spellStart"/>
-      <w:r>
-        <w:rPr>
-          <w:rFonts w:eastAsia="Times New Roman"/>
-          <w:sz w:val="24"/>
-          <w:szCs w:val="24"/>
-          <w:lang w:val="en-IN"/>
-        </w:rPr>
-        <w:t>order_items</w:t>
-      </w:r>
-      <w:proofErr w:type="spellEnd"/>
-      <w:r>
-        <w:rPr>
-          <w:rFonts w:eastAsia="Times New Roman"/>
-          <w:sz w:val="24"/>
-          <w:szCs w:val="24"/>
-          <w:lang w:val="en-IN"/>
-        </w:rPr>
-        <w:t>)</w:t>
+        <w:t>Order Service --&gt; MySQL (orders, order_items)</w:t>
       </w:r>
     </w:p>
     <w:p>
@@ -26354,27 +24500,7 @@
           <w:szCs w:val="24"/>
           <w:lang w:val="en-IN"/>
         </w:rPr>
-        <w:t xml:space="preserve">: Although Django was used efficiently, breaking down into more granular microservices using frameworks like </w:t>
-      </w:r>
-      <w:proofErr w:type="spellStart"/>
-      <w:r>
-        <w:rPr>
-          <w:rFonts w:eastAsia="Times New Roman"/>
-          <w:sz w:val="24"/>
-          <w:szCs w:val="24"/>
-          <w:lang w:val="en-IN"/>
-        </w:rPr>
-        <w:t>FastAPI</w:t>
-      </w:r>
-      <w:proofErr w:type="spellEnd"/>
-      <w:r>
-        <w:rPr>
-          <w:rFonts w:eastAsia="Times New Roman"/>
-          <w:sz w:val="24"/>
-          <w:szCs w:val="24"/>
-          <w:lang w:val="en-IN"/>
-        </w:rPr>
-        <w:t xml:space="preserve"> or Spring Boot could enhance scalability in very large systems.</w:t>
+        <w:t>: Although Django was used efficiently, breaking down into more granular microservices using frameworks like FastAPI or Spring Boot could enhance scalability in very large systems.</w:t>
       </w:r>
     </w:p>
     <w:p>

</xml_diff>

<commit_message>
Updated landing page as well as added frontend development in project report
</commit_message>
<xml_diff>
--- a/Scaler Neovarsity Academy Project Report (Backend Specialization).docx
+++ b/Scaler Neovarsity Academy Project Report (Backend Specialization).docx
@@ -27344,6 +27344,8 @@
         <w:spacing w:line="360" w:lineRule="auto"/>
         <w:jc w:val="both"/>
         <w:rPr>
+          <w:b/>
+          <w:bCs/>
           <w:color w:val="000000" w:themeColor="text1"/>
           <w:sz w:val="24"/>
           <w:szCs w:val="24"/>
@@ -27352,6 +27354,8 @@
       </w:pPr>
       <w:r>
         <w:rPr>
+          <w:b/>
+          <w:bCs/>
           <w:color w:val="000000" w:themeColor="text1"/>
           <w:sz w:val="24"/>
           <w:szCs w:val="24"/>
@@ -27463,6 +27467,8 @@
         <w:spacing w:line="360" w:lineRule="auto"/>
         <w:jc w:val="both"/>
         <w:rPr>
+          <w:b/>
+          <w:bCs/>
           <w:color w:val="000000" w:themeColor="text1"/>
           <w:sz w:val="24"/>
           <w:szCs w:val="24"/>
@@ -27471,6 +27477,8 @@
       </w:pPr>
       <w:r>
         <w:rPr>
+          <w:b/>
+          <w:bCs/>
           <w:color w:val="000000" w:themeColor="text1"/>
           <w:sz w:val="24"/>
           <w:szCs w:val="24"/>
@@ -28484,13 +28492,774 @@
     </w:p>
     <w:p>
       <w:pPr>
-        <w:spacing w:line="360" w:lineRule="auto"/>
-        <w:ind w:left="720"/>
-        <w:jc w:val="both"/>
         <w:rPr>
           <w:color w:val="000000" w:themeColor="text1"/>
           <w:sz w:val="24"/>
           <w:szCs w:val="24"/>
+          <w:lang w:val="en-IN"/>
+        </w:rPr>
+      </w:pPr>
+      <w:r>
+        <w:rPr>
+          <w:color w:val="000000" w:themeColor="text1"/>
+          <w:sz w:val="24"/>
+          <w:szCs w:val="24"/>
+          <w:lang w:val="en-IN"/>
+        </w:rPr>
+        <w:br w:type="page"/>
+      </w:r>
+    </w:p>
+    <w:p>
+      <w:pPr>
+        <w:spacing w:line="360" w:lineRule="auto"/>
+        <w:jc w:val="both"/>
+        <w:rPr>
+          <w:b/>
+          <w:bCs/>
+          <w:color w:val="000000" w:themeColor="text1"/>
+          <w:sz w:val="24"/>
+          <w:szCs w:val="24"/>
+          <w:lang w:val="en-IN"/>
+        </w:rPr>
+      </w:pPr>
+      <w:r>
+        <w:rPr>
+          <w:b/>
+          <w:bCs/>
+          <w:color w:val="000000" w:themeColor="text1"/>
+          <w:sz w:val="24"/>
+          <w:szCs w:val="24"/>
+          <w:lang w:val="en-IN"/>
+        </w:rPr>
+        <w:lastRenderedPageBreak/>
+        <w:t>UI Screenshots</w:t>
+      </w:r>
+    </w:p>
+    <w:p>
+      <w:pPr>
+        <w:spacing w:line="360" w:lineRule="auto"/>
+        <w:jc w:val="both"/>
+        <w:rPr>
+          <w:b/>
+          <w:bCs/>
+          <w:color w:val="000000" w:themeColor="text1"/>
+          <w:sz w:val="24"/>
+          <w:szCs w:val="24"/>
+          <w:lang w:val="en-IN"/>
+        </w:rPr>
+      </w:pPr>
+    </w:p>
+    <w:p>
+      <w:pPr>
+        <w:pStyle w:val="ListParagraph"/>
+        <w:numPr>
+          <w:ilvl w:val="0"/>
+          <w:numId w:val="128"/>
+        </w:numPr>
+        <w:spacing w:line="360" w:lineRule="auto"/>
+        <w:jc w:val="both"/>
+        <w:rPr>
+          <w:color w:val="000000" w:themeColor="text1"/>
+          <w:sz w:val="24"/>
+          <w:szCs w:val="24"/>
+          <w:lang w:val="en-IN"/>
+        </w:rPr>
+      </w:pPr>
+      <w:r>
+        <w:rPr>
+          <w:color w:val="000000" w:themeColor="text1"/>
+          <w:sz w:val="24"/>
+          <w:szCs w:val="24"/>
+          <w:lang w:val="en-IN"/>
+        </w:rPr>
+        <w:t>Landing page</w:t>
+      </w:r>
+    </w:p>
+    <w:p>
+      <w:pPr>
+        <w:pStyle w:val="ListParagraph"/>
+        <w:spacing w:line="360" w:lineRule="auto"/>
+        <w:jc w:val="both"/>
+        <w:rPr>
+          <w:color w:val="000000" w:themeColor="text1"/>
+          <w:sz w:val="24"/>
+          <w:szCs w:val="24"/>
+          <w:lang w:val="en-IN"/>
+        </w:rPr>
+      </w:pPr>
+      <w:r>
+        <w:rPr>
+          <w:color w:val="000000" w:themeColor="text1"/>
+          <w:sz w:val="24"/>
+          <w:szCs w:val="24"/>
+          <w:lang w:val="en-IN"/>
+        </w:rPr>
+        <w:drawing>
+          <wp:inline distT="0" distB="0" distL="0" distR="0" wp14:anchorId="6195D413" wp14:editId="465467CD">
+            <wp:extent cx="5943600" cy="2631440"/>
+            <wp:effectExtent l="19050" t="19050" r="19050" b="16510"/>
+            <wp:docPr id="861644672" name="Picture 1"/>
+            <wp:cNvGraphicFramePr>
+              <a:graphicFrameLocks xmlns:a="http://schemas.openxmlformats.org/drawingml/2006/main" noChangeAspect="1"/>
+            </wp:cNvGraphicFramePr>
+            <a:graphic xmlns:a="http://schemas.openxmlformats.org/drawingml/2006/main">
+              <a:graphicData uri="http://schemas.openxmlformats.org/drawingml/2006/picture">
+                <pic:pic xmlns:pic="http://schemas.openxmlformats.org/drawingml/2006/picture">
+                  <pic:nvPicPr>
+                    <pic:cNvPr id="861644672" name=""/>
+                    <pic:cNvPicPr/>
+                  </pic:nvPicPr>
+                  <pic:blipFill>
+                    <a:blip r:embed="rId20"/>
+                    <a:stretch>
+                      <a:fillRect/>
+                    </a:stretch>
+                  </pic:blipFill>
+                  <pic:spPr>
+                    <a:xfrm>
+                      <a:off x="0" y="0"/>
+                      <a:ext cx="5943600" cy="2631440"/>
+                    </a:xfrm>
+                    <a:prstGeom prst="rect">
+                      <a:avLst/>
+                    </a:prstGeom>
+                    <a:ln w="12700">
+                      <a:solidFill>
+                        <a:schemeClr val="tx1"/>
+                      </a:solidFill>
+                    </a:ln>
+                  </pic:spPr>
+                </pic:pic>
+              </a:graphicData>
+            </a:graphic>
+          </wp:inline>
+        </w:drawing>
+      </w:r>
+    </w:p>
+    <w:p>
+      <w:pPr>
+        <w:pStyle w:val="ListParagraph"/>
+        <w:spacing w:line="360" w:lineRule="auto"/>
+        <w:jc w:val="center"/>
+        <w:rPr>
+          <w:color w:val="000000" w:themeColor="text1"/>
+          <w:sz w:val="20"/>
+          <w:szCs w:val="20"/>
+          <w:lang w:val="en-IN"/>
+        </w:rPr>
+      </w:pPr>
+      <w:r>
+        <w:rPr>
+          <w:color w:val="000000" w:themeColor="text1"/>
+          <w:sz w:val="20"/>
+          <w:szCs w:val="20"/>
+          <w:lang w:val="en-IN"/>
+        </w:rPr>
+        <w:t>Landing page</w:t>
+      </w:r>
+    </w:p>
+    <w:p>
+      <w:pPr>
+        <w:pStyle w:val="ListParagraph"/>
+        <w:numPr>
+          <w:ilvl w:val="0"/>
+          <w:numId w:val="128"/>
+        </w:numPr>
+        <w:spacing w:line="360" w:lineRule="auto"/>
+        <w:jc w:val="both"/>
+        <w:rPr>
+          <w:color w:val="000000" w:themeColor="text1"/>
+          <w:sz w:val="24"/>
+          <w:szCs w:val="24"/>
+          <w:lang w:val="en-IN"/>
+        </w:rPr>
+      </w:pPr>
+      <w:r>
+        <w:rPr>
+          <w:color w:val="000000" w:themeColor="text1"/>
+          <w:sz w:val="24"/>
+          <w:szCs w:val="24"/>
+          <w:lang w:val="en-IN"/>
+        </w:rPr>
+        <w:t>Signup page</w:t>
+      </w:r>
+    </w:p>
+    <w:p>
+      <w:pPr>
+        <w:pStyle w:val="ListParagraph"/>
+        <w:spacing w:line="360" w:lineRule="auto"/>
+        <w:jc w:val="both"/>
+        <w:rPr>
+          <w:color w:val="000000" w:themeColor="text1"/>
+          <w:sz w:val="24"/>
+          <w:szCs w:val="24"/>
+          <w:lang w:val="en-IN"/>
+        </w:rPr>
+      </w:pPr>
+      <w:r>
+        <w:rPr>
+          <w:color w:val="000000" w:themeColor="text1"/>
+          <w:sz w:val="24"/>
+          <w:szCs w:val="24"/>
+          <w:lang w:val="en-IN"/>
+        </w:rPr>
+        <w:drawing>
+          <wp:inline distT="0" distB="0" distL="0" distR="0" wp14:anchorId="17BFE70D" wp14:editId="16A032AC">
+            <wp:extent cx="5943600" cy="2652395"/>
+            <wp:effectExtent l="19050" t="19050" r="19050" b="14605"/>
+            <wp:docPr id="735595597" name="Picture 1"/>
+            <wp:cNvGraphicFramePr>
+              <a:graphicFrameLocks xmlns:a="http://schemas.openxmlformats.org/drawingml/2006/main" noChangeAspect="1"/>
+            </wp:cNvGraphicFramePr>
+            <a:graphic xmlns:a="http://schemas.openxmlformats.org/drawingml/2006/main">
+              <a:graphicData uri="http://schemas.openxmlformats.org/drawingml/2006/picture">
+                <pic:pic xmlns:pic="http://schemas.openxmlformats.org/drawingml/2006/picture">
+                  <pic:nvPicPr>
+                    <pic:cNvPr id="735595597" name=""/>
+                    <pic:cNvPicPr/>
+                  </pic:nvPicPr>
+                  <pic:blipFill>
+                    <a:blip r:embed="rId21"/>
+                    <a:stretch>
+                      <a:fillRect/>
+                    </a:stretch>
+                  </pic:blipFill>
+                  <pic:spPr>
+                    <a:xfrm>
+                      <a:off x="0" y="0"/>
+                      <a:ext cx="5943600" cy="2652395"/>
+                    </a:xfrm>
+                    <a:prstGeom prst="rect">
+                      <a:avLst/>
+                    </a:prstGeom>
+                    <a:ln w="12700">
+                      <a:solidFill>
+                        <a:schemeClr val="tx1"/>
+                      </a:solidFill>
+                    </a:ln>
+                  </pic:spPr>
+                </pic:pic>
+              </a:graphicData>
+            </a:graphic>
+          </wp:inline>
+        </w:drawing>
+      </w:r>
+    </w:p>
+    <w:p>
+      <w:pPr>
+        <w:pStyle w:val="ListParagraph"/>
+        <w:spacing w:line="360" w:lineRule="auto"/>
+        <w:jc w:val="center"/>
+        <w:rPr>
+          <w:color w:val="000000" w:themeColor="text1"/>
+          <w:sz w:val="20"/>
+          <w:szCs w:val="20"/>
+          <w:lang w:val="en-IN"/>
+        </w:rPr>
+      </w:pPr>
+      <w:r>
+        <w:rPr>
+          <w:color w:val="000000" w:themeColor="text1"/>
+          <w:sz w:val="20"/>
+          <w:szCs w:val="20"/>
+          <w:lang w:val="en-IN"/>
+        </w:rPr>
+        <w:t>Signup page</w:t>
+      </w:r>
+    </w:p>
+    <w:p>
+      <w:pPr>
+        <w:spacing w:line="360" w:lineRule="auto"/>
+        <w:ind w:left="360"/>
+        <w:jc w:val="both"/>
+        <w:rPr>
+          <w:color w:val="000000" w:themeColor="text1"/>
+          <w:sz w:val="24"/>
+          <w:szCs w:val="24"/>
+          <w:lang w:val="en-IN"/>
+        </w:rPr>
+      </w:pPr>
+    </w:p>
+    <w:p>
+      <w:pPr>
+        <w:pStyle w:val="ListParagraph"/>
+        <w:spacing w:line="360" w:lineRule="auto"/>
+        <w:jc w:val="both"/>
+        <w:rPr>
+          <w:color w:val="000000" w:themeColor="text1"/>
+          <w:sz w:val="24"/>
+          <w:szCs w:val="24"/>
+          <w:lang w:val="en-IN"/>
+        </w:rPr>
+      </w:pPr>
+    </w:p>
+    <w:p>
+      <w:pPr>
+        <w:pStyle w:val="ListParagraph"/>
+        <w:spacing w:line="360" w:lineRule="auto"/>
+        <w:jc w:val="both"/>
+        <w:rPr>
+          <w:color w:val="000000" w:themeColor="text1"/>
+          <w:sz w:val="24"/>
+          <w:szCs w:val="24"/>
+          <w:lang w:val="en-IN"/>
+        </w:rPr>
+      </w:pPr>
+    </w:p>
+    <w:p>
+      <w:pPr>
+        <w:spacing w:line="360" w:lineRule="auto"/>
+        <w:jc w:val="both"/>
+        <w:rPr>
+          <w:color w:val="000000" w:themeColor="text1"/>
+          <w:sz w:val="24"/>
+          <w:szCs w:val="24"/>
+          <w:lang w:val="en-IN"/>
+        </w:rPr>
+      </w:pPr>
+    </w:p>
+    <w:p>
+      <w:pPr>
+        <w:pStyle w:val="ListParagraph"/>
+        <w:numPr>
+          <w:ilvl w:val="0"/>
+          <w:numId w:val="128"/>
+        </w:numPr>
+        <w:spacing w:line="360" w:lineRule="auto"/>
+        <w:jc w:val="both"/>
+        <w:rPr>
+          <w:color w:val="000000" w:themeColor="text1"/>
+          <w:sz w:val="24"/>
+          <w:szCs w:val="24"/>
+          <w:lang w:val="en-IN"/>
+        </w:rPr>
+      </w:pPr>
+      <w:r>
+        <w:rPr>
+          <w:color w:val="000000" w:themeColor="text1"/>
+          <w:sz w:val="24"/>
+          <w:szCs w:val="24"/>
+          <w:lang w:val="en-IN"/>
+        </w:rPr>
+        <w:lastRenderedPageBreak/>
+        <w:t>Login page</w:t>
+      </w:r>
+    </w:p>
+    <w:p>
+      <w:pPr>
+        <w:pStyle w:val="ListParagraph"/>
+        <w:spacing w:line="360" w:lineRule="auto"/>
+        <w:jc w:val="both"/>
+        <w:rPr>
+          <w:color w:val="000000" w:themeColor="text1"/>
+          <w:sz w:val="24"/>
+          <w:szCs w:val="24"/>
+          <w:lang w:val="en-IN"/>
+        </w:rPr>
+      </w:pPr>
+      <w:r>
+        <w:rPr>
+          <w:color w:val="000000" w:themeColor="text1"/>
+          <w:sz w:val="24"/>
+          <w:szCs w:val="24"/>
+          <w:lang w:val="en-IN"/>
+        </w:rPr>
+        <w:drawing>
+          <wp:inline distT="0" distB="0" distL="0" distR="0" wp14:anchorId="5D27E725" wp14:editId="3BAD3436">
+            <wp:extent cx="5943600" cy="2617470"/>
+            <wp:effectExtent l="19050" t="19050" r="19050" b="11430"/>
+            <wp:docPr id="1559131975" name="Picture 1"/>
+            <wp:cNvGraphicFramePr>
+              <a:graphicFrameLocks xmlns:a="http://schemas.openxmlformats.org/drawingml/2006/main" noChangeAspect="1"/>
+            </wp:cNvGraphicFramePr>
+            <a:graphic xmlns:a="http://schemas.openxmlformats.org/drawingml/2006/main">
+              <a:graphicData uri="http://schemas.openxmlformats.org/drawingml/2006/picture">
+                <pic:pic xmlns:pic="http://schemas.openxmlformats.org/drawingml/2006/picture">
+                  <pic:nvPicPr>
+                    <pic:cNvPr id="1559131975" name=""/>
+                    <pic:cNvPicPr/>
+                  </pic:nvPicPr>
+                  <pic:blipFill>
+                    <a:blip r:embed="rId22"/>
+                    <a:stretch>
+                      <a:fillRect/>
+                    </a:stretch>
+                  </pic:blipFill>
+                  <pic:spPr>
+                    <a:xfrm>
+                      <a:off x="0" y="0"/>
+                      <a:ext cx="5943600" cy="2617470"/>
+                    </a:xfrm>
+                    <a:prstGeom prst="rect">
+                      <a:avLst/>
+                    </a:prstGeom>
+                    <a:ln w="12700">
+                      <a:solidFill>
+                        <a:schemeClr val="tx1"/>
+                      </a:solidFill>
+                    </a:ln>
+                  </pic:spPr>
+                </pic:pic>
+              </a:graphicData>
+            </a:graphic>
+          </wp:inline>
+        </w:drawing>
+      </w:r>
+    </w:p>
+    <w:p>
+      <w:pPr>
+        <w:pStyle w:val="ListParagraph"/>
+        <w:spacing w:line="360" w:lineRule="auto"/>
+        <w:jc w:val="center"/>
+        <w:rPr>
+          <w:color w:val="000000" w:themeColor="text1"/>
+          <w:sz w:val="20"/>
+          <w:szCs w:val="20"/>
+          <w:lang w:val="en-IN"/>
+        </w:rPr>
+      </w:pPr>
+      <w:r>
+        <w:rPr>
+          <w:color w:val="000000" w:themeColor="text1"/>
+          <w:sz w:val="20"/>
+          <w:szCs w:val="20"/>
+          <w:lang w:val="en-IN"/>
+        </w:rPr>
+        <w:t>Login page</w:t>
+      </w:r>
+    </w:p>
+    <w:p>
+      <w:pPr>
+        <w:pStyle w:val="ListParagraph"/>
+        <w:numPr>
+          <w:ilvl w:val="0"/>
+          <w:numId w:val="128"/>
+        </w:numPr>
+        <w:spacing w:line="360" w:lineRule="auto"/>
+        <w:jc w:val="both"/>
+        <w:rPr>
+          <w:color w:val="000000" w:themeColor="text1"/>
+          <w:sz w:val="24"/>
+          <w:szCs w:val="24"/>
+          <w:lang w:val="en-IN"/>
+        </w:rPr>
+      </w:pPr>
+      <w:r>
+        <w:rPr>
+          <w:color w:val="000000" w:themeColor="text1"/>
+          <w:sz w:val="24"/>
+          <w:szCs w:val="24"/>
+          <w:lang w:val="en-IN"/>
+        </w:rPr>
+        <w:t>Dashboard page</w:t>
+      </w:r>
+    </w:p>
+    <w:p>
+      <w:pPr>
+        <w:pStyle w:val="ListParagraph"/>
+        <w:spacing w:line="360" w:lineRule="auto"/>
+        <w:jc w:val="center"/>
+        <w:rPr>
+          <w:color w:val="000000" w:themeColor="text1"/>
+          <w:sz w:val="24"/>
+          <w:szCs w:val="24"/>
+          <w:lang w:val="en-IN"/>
+        </w:rPr>
+      </w:pPr>
+      <w:r>
+        <w:rPr>
+          <w:color w:val="000000" w:themeColor="text1"/>
+          <w:sz w:val="24"/>
+          <w:szCs w:val="24"/>
+          <w:lang w:val="en-IN"/>
+        </w:rPr>
+        <w:drawing>
+          <wp:inline distT="0" distB="0" distL="0" distR="0" wp14:anchorId="5A3BEECF" wp14:editId="05A80E0D">
+            <wp:extent cx="5943600" cy="2778125"/>
+            <wp:effectExtent l="19050" t="19050" r="19050" b="22225"/>
+            <wp:docPr id="1874293442" name="Picture 1"/>
+            <wp:cNvGraphicFramePr>
+              <a:graphicFrameLocks xmlns:a="http://schemas.openxmlformats.org/drawingml/2006/main" noChangeAspect="1"/>
+            </wp:cNvGraphicFramePr>
+            <a:graphic xmlns:a="http://schemas.openxmlformats.org/drawingml/2006/main">
+              <a:graphicData uri="http://schemas.openxmlformats.org/drawingml/2006/picture">
+                <pic:pic xmlns:pic="http://schemas.openxmlformats.org/drawingml/2006/picture">
+                  <pic:nvPicPr>
+                    <pic:cNvPr id="1874293442" name=""/>
+                    <pic:cNvPicPr/>
+                  </pic:nvPicPr>
+                  <pic:blipFill>
+                    <a:blip r:embed="rId23"/>
+                    <a:stretch>
+                      <a:fillRect/>
+                    </a:stretch>
+                  </pic:blipFill>
+                  <pic:spPr>
+                    <a:xfrm>
+                      <a:off x="0" y="0"/>
+                      <a:ext cx="5943600" cy="2778125"/>
+                    </a:xfrm>
+                    <a:prstGeom prst="rect">
+                      <a:avLst/>
+                    </a:prstGeom>
+                    <a:ln w="12700">
+                      <a:solidFill>
+                        <a:schemeClr val="tx1"/>
+                      </a:solidFill>
+                    </a:ln>
+                  </pic:spPr>
+                </pic:pic>
+              </a:graphicData>
+            </a:graphic>
+          </wp:inline>
+        </w:drawing>
+      </w:r>
+      <w:r>
+        <w:rPr>
+          <w:color w:val="000000" w:themeColor="text1"/>
+          <w:sz w:val="20"/>
+          <w:szCs w:val="20"/>
+          <w:lang w:val="en-IN"/>
+        </w:rPr>
+        <w:t>Dashboard page</w:t>
+      </w:r>
+      <w:r>
+        <w:rPr>
+          <w:color w:val="000000" w:themeColor="text1"/>
+          <w:sz w:val="20"/>
+          <w:szCs w:val="20"/>
+          <w:lang w:val="en-IN"/>
+        </w:rPr>
+        <w:br w:type="page"/>
+      </w:r>
+    </w:p>
+    <w:p>
+      <w:pPr>
+        <w:pStyle w:val="ListParagraph"/>
+        <w:numPr>
+          <w:ilvl w:val="0"/>
+          <w:numId w:val="128"/>
+        </w:numPr>
+        <w:spacing w:line="360" w:lineRule="auto"/>
+        <w:jc w:val="both"/>
+        <w:rPr>
+          <w:color w:val="000000" w:themeColor="text1"/>
+          <w:sz w:val="24"/>
+          <w:szCs w:val="24"/>
+          <w:lang w:val="en-IN"/>
+        </w:rPr>
+      </w:pPr>
+      <w:r>
+        <w:rPr>
+          <w:color w:val="000000" w:themeColor="text1"/>
+          <w:sz w:val="24"/>
+          <w:szCs w:val="24"/>
+          <w:lang w:val="en-IN"/>
+        </w:rPr>
+        <w:lastRenderedPageBreak/>
+        <w:t>Cart page</w:t>
+      </w:r>
+    </w:p>
+    <w:p>
+      <w:pPr>
+        <w:pStyle w:val="ListParagraph"/>
+        <w:spacing w:line="360" w:lineRule="auto"/>
+        <w:jc w:val="both"/>
+        <w:rPr>
+          <w:color w:val="000000" w:themeColor="text1"/>
+          <w:sz w:val="24"/>
+          <w:szCs w:val="24"/>
+          <w:lang w:val="en-IN"/>
+        </w:rPr>
+      </w:pPr>
+      <w:r>
+        <w:rPr>
+          <w:color w:val="000000" w:themeColor="text1"/>
+          <w:sz w:val="24"/>
+          <w:szCs w:val="24"/>
+          <w:lang w:val="en-IN"/>
+        </w:rPr>
+        <w:drawing>
+          <wp:inline distT="0" distB="0" distL="0" distR="0" wp14:anchorId="266B12F1" wp14:editId="3BC9F449">
+            <wp:extent cx="5943600" cy="2667635"/>
+            <wp:effectExtent l="19050" t="19050" r="19050" b="18415"/>
+            <wp:docPr id="810311726" name="Picture 1"/>
+            <wp:cNvGraphicFramePr>
+              <a:graphicFrameLocks xmlns:a="http://schemas.openxmlformats.org/drawingml/2006/main" noChangeAspect="1"/>
+            </wp:cNvGraphicFramePr>
+            <a:graphic xmlns:a="http://schemas.openxmlformats.org/drawingml/2006/main">
+              <a:graphicData uri="http://schemas.openxmlformats.org/drawingml/2006/picture">
+                <pic:pic xmlns:pic="http://schemas.openxmlformats.org/drawingml/2006/picture">
+                  <pic:nvPicPr>
+                    <pic:cNvPr id="810311726" name=""/>
+                    <pic:cNvPicPr/>
+                  </pic:nvPicPr>
+                  <pic:blipFill>
+                    <a:blip r:embed="rId24"/>
+                    <a:stretch>
+                      <a:fillRect/>
+                    </a:stretch>
+                  </pic:blipFill>
+                  <pic:spPr>
+                    <a:xfrm>
+                      <a:off x="0" y="0"/>
+                      <a:ext cx="5943600" cy="2667635"/>
+                    </a:xfrm>
+                    <a:prstGeom prst="rect">
+                      <a:avLst/>
+                    </a:prstGeom>
+                    <a:ln w="12700">
+                      <a:solidFill>
+                        <a:schemeClr val="tx1"/>
+                      </a:solidFill>
+                    </a:ln>
+                  </pic:spPr>
+                </pic:pic>
+              </a:graphicData>
+            </a:graphic>
+          </wp:inline>
+        </w:drawing>
+      </w:r>
+    </w:p>
+    <w:p>
+      <w:pPr>
+        <w:pStyle w:val="ListParagraph"/>
+        <w:spacing w:line="360" w:lineRule="auto"/>
+        <w:jc w:val="center"/>
+        <w:rPr>
+          <w:color w:val="000000" w:themeColor="text1"/>
+          <w:sz w:val="20"/>
+          <w:szCs w:val="20"/>
+          <w:lang w:val="en-IN"/>
+        </w:rPr>
+      </w:pPr>
+      <w:r>
+        <w:rPr>
+          <w:color w:val="000000" w:themeColor="text1"/>
+          <w:sz w:val="20"/>
+          <w:szCs w:val="20"/>
+          <w:lang w:val="en-IN"/>
+        </w:rPr>
+        <w:t>Cart page</w:t>
+      </w:r>
+    </w:p>
+    <w:p>
+      <w:pPr>
+        <w:pStyle w:val="ListParagraph"/>
+        <w:numPr>
+          <w:ilvl w:val="0"/>
+          <w:numId w:val="128"/>
+        </w:numPr>
+        <w:spacing w:line="360" w:lineRule="auto"/>
+        <w:jc w:val="both"/>
+        <w:rPr>
+          <w:color w:val="000000" w:themeColor="text1"/>
+          <w:sz w:val="24"/>
+          <w:szCs w:val="24"/>
+          <w:lang w:val="en-IN"/>
+        </w:rPr>
+      </w:pPr>
+      <w:r>
+        <w:rPr>
+          <w:color w:val="000000" w:themeColor="text1"/>
+          <w:sz w:val="24"/>
+          <w:szCs w:val="24"/>
+          <w:lang w:val="en-IN"/>
+        </w:rPr>
+        <w:t>Checkout page</w:t>
+      </w:r>
+    </w:p>
+    <w:p>
+      <w:pPr>
+        <w:pStyle w:val="ListParagraph"/>
+        <w:spacing w:line="360" w:lineRule="auto"/>
+        <w:jc w:val="both"/>
+        <w:rPr>
+          <w:color w:val="000000" w:themeColor="text1"/>
+          <w:sz w:val="24"/>
+          <w:szCs w:val="24"/>
+          <w:lang w:val="en-IN"/>
+        </w:rPr>
+      </w:pPr>
+      <w:r>
+        <w:rPr>
+          <w:color w:val="000000" w:themeColor="text1"/>
+          <w:sz w:val="24"/>
+          <w:szCs w:val="24"/>
+          <w:lang w:val="en-IN"/>
+        </w:rPr>
+        <w:drawing>
+          <wp:inline distT="0" distB="0" distL="0" distR="0" wp14:anchorId="780DA605" wp14:editId="37AB616D">
+            <wp:extent cx="5943600" cy="2661920"/>
+            <wp:effectExtent l="19050" t="19050" r="19050" b="24130"/>
+            <wp:docPr id="1278547537" name="Picture 1"/>
+            <wp:cNvGraphicFramePr>
+              <a:graphicFrameLocks xmlns:a="http://schemas.openxmlformats.org/drawingml/2006/main" noChangeAspect="1"/>
+            </wp:cNvGraphicFramePr>
+            <a:graphic xmlns:a="http://schemas.openxmlformats.org/drawingml/2006/main">
+              <a:graphicData uri="http://schemas.openxmlformats.org/drawingml/2006/picture">
+                <pic:pic xmlns:pic="http://schemas.openxmlformats.org/drawingml/2006/picture">
+                  <pic:nvPicPr>
+                    <pic:cNvPr id="1278547537" name=""/>
+                    <pic:cNvPicPr/>
+                  </pic:nvPicPr>
+                  <pic:blipFill>
+                    <a:blip r:embed="rId25"/>
+                    <a:stretch>
+                      <a:fillRect/>
+                    </a:stretch>
+                  </pic:blipFill>
+                  <pic:spPr>
+                    <a:xfrm>
+                      <a:off x="0" y="0"/>
+                      <a:ext cx="5943600" cy="2661920"/>
+                    </a:xfrm>
+                    <a:prstGeom prst="rect">
+                      <a:avLst/>
+                    </a:prstGeom>
+                    <a:ln w="12700">
+                      <a:solidFill>
+                        <a:schemeClr val="tx1"/>
+                      </a:solidFill>
+                    </a:ln>
+                  </pic:spPr>
+                </pic:pic>
+              </a:graphicData>
+            </a:graphic>
+          </wp:inline>
+        </w:drawing>
+      </w:r>
+    </w:p>
+    <w:p>
+      <w:pPr>
+        <w:pStyle w:val="ListParagraph"/>
+        <w:spacing w:line="360" w:lineRule="auto"/>
+        <w:jc w:val="center"/>
+        <w:rPr>
+          <w:color w:val="000000" w:themeColor="text1"/>
+          <w:sz w:val="20"/>
+          <w:szCs w:val="20"/>
+          <w:lang w:val="en-IN"/>
+        </w:rPr>
+      </w:pPr>
+      <w:r>
+        <w:rPr>
+          <w:color w:val="000000" w:themeColor="text1"/>
+          <w:sz w:val="20"/>
+          <w:szCs w:val="20"/>
+          <w:lang w:val="en-IN"/>
+        </w:rPr>
+        <w:t>Checkout page</w:t>
+      </w:r>
+    </w:p>
+    <w:p>
+      <w:pPr>
+        <w:pStyle w:val="ListParagraph"/>
+        <w:spacing w:line="360" w:lineRule="auto"/>
+        <w:rPr>
+          <w:color w:val="000000" w:themeColor="text1"/>
+          <w:sz w:val="20"/>
+          <w:szCs w:val="20"/>
           <w:lang w:val="en-IN"/>
         </w:rPr>
       </w:pPr>
@@ -28576,855 +29345,9 @@
         <w:t>References</w:t>
       </w:r>
     </w:p>
-    <w:p>
-      <w:pPr>
-        <w:spacing w:line="360" w:lineRule="auto"/>
-        <w:rPr>
-          <w:rFonts w:eastAsia="Times New Roman"/>
-          <w:sz w:val="24"/>
-          <w:szCs w:val="24"/>
-        </w:rPr>
-      </w:pPr>
-    </w:p>
-    <w:p>
-      <w:pPr>
-        <w:spacing w:line="360" w:lineRule="auto"/>
-        <w:rPr>
-          <w:rFonts w:eastAsia="Times New Roman"/>
-          <w:color w:val="FF0000"/>
-          <w:sz w:val="24"/>
-          <w:szCs w:val="24"/>
-        </w:rPr>
-      </w:pPr>
-      <w:r>
-        <w:rPr>
-          <w:rFonts w:eastAsia="Times New Roman"/>
-          <w:color w:val="FF0000"/>
-          <w:sz w:val="24"/>
-          <w:szCs w:val="24"/>
-        </w:rPr>
-        <w:t>Include the websites or works or the list of works referred to in a text or consulted by you for writing this report</w:t>
-      </w:r>
-    </w:p>
-    <w:p>
-      <w:pPr>
-        <w:spacing w:line="360" w:lineRule="auto"/>
-        <w:jc w:val="center"/>
-        <w:rPr>
-          <w:rFonts w:eastAsia="Times New Roman"/>
-          <w:sz w:val="24"/>
-          <w:szCs w:val="24"/>
-        </w:rPr>
-      </w:pPr>
-    </w:p>
-    <w:p>
-      <w:pPr>
-        <w:numPr>
-          <w:ilvl w:val="0"/>
-          <w:numId w:val="2"/>
-        </w:numPr>
-        <w:spacing w:line="360" w:lineRule="auto"/>
-        <w:rPr>
-          <w:rFonts w:eastAsia="Times New Roman"/>
-          <w:color w:val="FF0000"/>
-          <w:sz w:val="24"/>
-          <w:szCs w:val="24"/>
-        </w:rPr>
-      </w:pPr>
-      <w:r>
-        <w:rPr>
-          <w:rFonts w:eastAsia="Times New Roman"/>
-          <w:color w:val="FF0000"/>
-          <w:sz w:val="24"/>
-          <w:szCs w:val="24"/>
-        </w:rPr>
-        <w:t>Name of the Website, Date and time of referring to the Website, Name of the Author, Title/Topic</w:t>
-      </w:r>
-    </w:p>
-    <w:p>
-      <w:pPr>
-        <w:numPr>
-          <w:ilvl w:val="0"/>
-          <w:numId w:val="2"/>
-        </w:numPr>
-        <w:spacing w:line="360" w:lineRule="auto"/>
-        <w:rPr>
-          <w:rFonts w:eastAsia="Times New Roman"/>
-          <w:color w:val="FF0000"/>
-          <w:sz w:val="24"/>
-          <w:szCs w:val="24"/>
-        </w:rPr>
-      </w:pPr>
-      <w:r>
-        <w:rPr>
-          <w:rFonts w:eastAsia="Times New Roman"/>
-          <w:color w:val="FF0000"/>
-          <w:sz w:val="24"/>
-          <w:szCs w:val="24"/>
-        </w:rPr>
-        <w:t>Author Name, Title / Topic, Research Paper Name / Book Name, Year of Publication</w:t>
-      </w:r>
-    </w:p>
-    <w:p>
-      <w:pPr>
-        <w:spacing w:line="360" w:lineRule="auto"/>
-        <w:rPr>
-          <w:rFonts w:eastAsia="Times New Roman"/>
-          <w:color w:val="FF0000"/>
-          <w:sz w:val="24"/>
-          <w:szCs w:val="24"/>
-        </w:rPr>
-      </w:pPr>
-    </w:p>
-    <w:p>
-      <w:pPr>
-        <w:spacing w:line="360" w:lineRule="auto"/>
-        <w:rPr>
-          <w:rFonts w:eastAsia="Times New Roman"/>
-          <w:color w:val="FF0000"/>
-          <w:sz w:val="24"/>
-          <w:szCs w:val="24"/>
-        </w:rPr>
-      </w:pPr>
-    </w:p>
-    <w:p>
-      <w:pPr>
-        <w:spacing w:line="360" w:lineRule="auto"/>
-        <w:rPr>
-          <w:rFonts w:eastAsia="Times New Roman"/>
-          <w:color w:val="FF0000"/>
-          <w:sz w:val="24"/>
-          <w:szCs w:val="24"/>
-        </w:rPr>
-      </w:pPr>
-    </w:p>
-    <w:p>
-      <w:pPr>
-        <w:spacing w:line="360" w:lineRule="auto"/>
-        <w:rPr>
-          <w:rFonts w:eastAsia="Times New Roman"/>
-          <w:color w:val="FF0000"/>
-          <w:sz w:val="24"/>
-          <w:szCs w:val="24"/>
-        </w:rPr>
-      </w:pPr>
-    </w:p>
-    <w:p>
-      <w:pPr>
-        <w:spacing w:line="360" w:lineRule="auto"/>
-        <w:rPr>
-          <w:rFonts w:eastAsia="Times New Roman"/>
-          <w:color w:val="FF0000"/>
-          <w:sz w:val="24"/>
-          <w:szCs w:val="24"/>
-        </w:rPr>
-      </w:pPr>
-    </w:p>
-    <w:p>
-      <w:pPr>
-        <w:spacing w:line="360" w:lineRule="auto"/>
-        <w:rPr>
-          <w:rFonts w:eastAsia="Times New Roman"/>
-          <w:color w:val="FF0000"/>
-          <w:sz w:val="24"/>
-          <w:szCs w:val="24"/>
-        </w:rPr>
-      </w:pPr>
-    </w:p>
-    <w:p>
-      <w:pPr>
-        <w:spacing w:line="360" w:lineRule="auto"/>
-        <w:rPr>
-          <w:rFonts w:eastAsia="Times New Roman"/>
-          <w:color w:val="FF0000"/>
-          <w:sz w:val="24"/>
-          <w:szCs w:val="24"/>
-        </w:rPr>
-      </w:pPr>
-    </w:p>
-    <w:p>
-      <w:pPr>
-        <w:spacing w:line="360" w:lineRule="auto"/>
-        <w:rPr>
-          <w:rFonts w:eastAsia="Times New Roman"/>
-          <w:color w:val="FF0000"/>
-          <w:sz w:val="24"/>
-          <w:szCs w:val="24"/>
-        </w:rPr>
-      </w:pPr>
-    </w:p>
-    <w:p>
-      <w:pPr>
-        <w:spacing w:line="360" w:lineRule="auto"/>
-        <w:rPr>
-          <w:rFonts w:eastAsia="Times New Roman"/>
-          <w:color w:val="FF0000"/>
-          <w:sz w:val="24"/>
-          <w:szCs w:val="24"/>
-        </w:rPr>
-      </w:pPr>
-    </w:p>
-    <w:p>
-      <w:pPr>
-        <w:spacing w:line="360" w:lineRule="auto"/>
-        <w:rPr>
-          <w:rFonts w:eastAsia="Times New Roman"/>
-          <w:color w:val="FF0000"/>
-          <w:sz w:val="24"/>
-          <w:szCs w:val="24"/>
-        </w:rPr>
-      </w:pPr>
-    </w:p>
-    <w:p>
-      <w:pPr>
-        <w:spacing w:line="360" w:lineRule="auto"/>
-        <w:rPr>
-          <w:rFonts w:eastAsia="Times New Roman"/>
-          <w:color w:val="FF0000"/>
-          <w:sz w:val="24"/>
-          <w:szCs w:val="24"/>
-        </w:rPr>
-      </w:pPr>
-    </w:p>
-    <w:p>
-      <w:pPr>
-        <w:spacing w:line="360" w:lineRule="auto"/>
-        <w:rPr>
-          <w:rFonts w:eastAsia="Times New Roman"/>
-          <w:color w:val="FF0000"/>
-          <w:sz w:val="24"/>
-          <w:szCs w:val="24"/>
-        </w:rPr>
-      </w:pPr>
-    </w:p>
-    <w:p>
-      <w:pPr>
-        <w:spacing w:line="360" w:lineRule="auto"/>
-        <w:rPr>
-          <w:rFonts w:eastAsia="Times New Roman"/>
-          <w:color w:val="FF0000"/>
-          <w:sz w:val="24"/>
-          <w:szCs w:val="24"/>
-        </w:rPr>
-      </w:pPr>
-    </w:p>
-    <w:p>
-      <w:pPr>
-        <w:spacing w:line="360" w:lineRule="auto"/>
-        <w:rPr>
-          <w:rFonts w:eastAsia="Times New Roman"/>
-          <w:color w:val="FF0000"/>
-          <w:sz w:val="24"/>
-          <w:szCs w:val="24"/>
-        </w:rPr>
-      </w:pPr>
-    </w:p>
-    <w:p>
-      <w:pPr>
-        <w:spacing w:line="360" w:lineRule="auto"/>
-        <w:rPr>
-          <w:rFonts w:eastAsia="Times New Roman"/>
-          <w:color w:val="FF0000"/>
-          <w:sz w:val="24"/>
-          <w:szCs w:val="24"/>
-        </w:rPr>
-      </w:pPr>
-    </w:p>
-    <w:p>
-      <w:pPr>
-        <w:spacing w:line="360" w:lineRule="auto"/>
-        <w:rPr>
-          <w:rFonts w:eastAsia="Times New Roman"/>
-          <w:color w:val="FF0000"/>
-          <w:sz w:val="24"/>
-          <w:szCs w:val="24"/>
-        </w:rPr>
-      </w:pPr>
-    </w:p>
-    <w:p>
-      <w:pPr>
-        <w:spacing w:line="360" w:lineRule="auto"/>
-        <w:rPr>
-          <w:rFonts w:eastAsia="Times New Roman"/>
-          <w:color w:val="FF0000"/>
-          <w:sz w:val="24"/>
-          <w:szCs w:val="24"/>
-        </w:rPr>
-      </w:pPr>
-    </w:p>
-    <w:p>
-      <w:pPr>
-        <w:spacing w:line="360" w:lineRule="auto"/>
-        <w:rPr>
-          <w:rFonts w:eastAsia="Times New Roman"/>
-          <w:color w:val="FF0000"/>
-          <w:sz w:val="24"/>
-          <w:szCs w:val="24"/>
-        </w:rPr>
-      </w:pPr>
-    </w:p>
-    <w:p>
-      <w:pPr>
-        <w:spacing w:line="360" w:lineRule="auto"/>
-        <w:rPr>
-          <w:rFonts w:eastAsia="Times New Roman"/>
-          <w:color w:val="FF0000"/>
-          <w:sz w:val="24"/>
-          <w:szCs w:val="24"/>
-        </w:rPr>
-      </w:pPr>
-    </w:p>
-    <w:p>
-      <w:pPr>
-        <w:spacing w:line="360" w:lineRule="auto"/>
-        <w:rPr>
-          <w:rFonts w:eastAsia="Times New Roman"/>
-          <w:color w:val="FF0000"/>
-          <w:sz w:val="24"/>
-          <w:szCs w:val="24"/>
-        </w:rPr>
-      </w:pPr>
-    </w:p>
-    <w:p>
-      <w:pPr>
-        <w:spacing w:line="360" w:lineRule="auto"/>
-        <w:rPr>
-          <w:rFonts w:eastAsia="Times New Roman"/>
-          <w:color w:val="FF0000"/>
-          <w:sz w:val="24"/>
-          <w:szCs w:val="24"/>
-        </w:rPr>
-      </w:pPr>
-    </w:p>
-    <w:p>
-      <w:pPr>
-        <w:spacing w:line="360" w:lineRule="auto"/>
-        <w:rPr>
-          <w:rFonts w:eastAsia="Times New Roman"/>
-          <w:color w:val="FF0000"/>
-          <w:sz w:val="24"/>
-          <w:szCs w:val="24"/>
-        </w:rPr>
-      </w:pPr>
-    </w:p>
-    <w:p>
-      <w:pPr>
-        <w:spacing w:line="360" w:lineRule="auto"/>
-        <w:rPr>
-          <w:rFonts w:eastAsia="Times New Roman"/>
-          <w:color w:val="FF0000"/>
-          <w:sz w:val="24"/>
-          <w:szCs w:val="24"/>
-        </w:rPr>
-      </w:pPr>
-    </w:p>
-    <w:p>
-      <w:pPr>
-        <w:spacing w:line="360" w:lineRule="auto"/>
-        <w:rPr>
-          <w:rFonts w:eastAsia="Times New Roman"/>
-          <w:color w:val="FF0000"/>
-          <w:sz w:val="24"/>
-          <w:szCs w:val="24"/>
-        </w:rPr>
-      </w:pPr>
-    </w:p>
-    <w:p>
-      <w:pPr>
-        <w:spacing w:line="360" w:lineRule="auto"/>
-        <w:rPr>
-          <w:rFonts w:eastAsia="Times New Roman"/>
-          <w:color w:val="FF0000"/>
-          <w:sz w:val="24"/>
-          <w:szCs w:val="24"/>
-        </w:rPr>
-      </w:pPr>
-    </w:p>
-    <w:p>
-      <w:pPr>
-        <w:spacing w:line="360" w:lineRule="auto"/>
-        <w:rPr>
-          <w:rFonts w:eastAsia="Times New Roman"/>
-          <w:color w:val="FF0000"/>
-          <w:sz w:val="24"/>
-          <w:szCs w:val="24"/>
-        </w:rPr>
-      </w:pPr>
-    </w:p>
-    <w:p>
-      <w:pPr>
-        <w:spacing w:line="360" w:lineRule="auto"/>
-        <w:rPr>
-          <w:rFonts w:eastAsia="Times New Roman"/>
-          <w:color w:val="FF0000"/>
-          <w:sz w:val="24"/>
-          <w:szCs w:val="24"/>
-        </w:rPr>
-      </w:pPr>
-    </w:p>
-    <w:p>
-      <w:pPr>
-        <w:spacing w:line="360" w:lineRule="auto"/>
-        <w:rPr>
-          <w:rFonts w:eastAsia="Times New Roman"/>
-          <w:color w:val="FF0000"/>
-          <w:sz w:val="24"/>
-          <w:szCs w:val="24"/>
-        </w:rPr>
-      </w:pPr>
-    </w:p>
-    <w:p>
-      <w:pPr>
-        <w:spacing w:line="360" w:lineRule="auto"/>
-        <w:rPr>
-          <w:rFonts w:eastAsia="Times New Roman"/>
-          <w:color w:val="FF0000"/>
-          <w:sz w:val="24"/>
-          <w:szCs w:val="24"/>
-        </w:rPr>
-      </w:pPr>
-    </w:p>
-    <w:p>
-      <w:pPr>
-        <w:spacing w:line="360" w:lineRule="auto"/>
-        <w:rPr>
-          <w:rFonts w:eastAsia="Times New Roman"/>
-          <w:color w:val="FF0000"/>
-          <w:sz w:val="24"/>
-          <w:szCs w:val="24"/>
-        </w:rPr>
-      </w:pPr>
-    </w:p>
-    <w:p>
-      <w:pPr>
-        <w:spacing w:line="360" w:lineRule="auto"/>
-        <w:rPr>
-          <w:rFonts w:eastAsia="Times New Roman"/>
-          <w:color w:val="FF0000"/>
-          <w:sz w:val="24"/>
-          <w:szCs w:val="24"/>
-        </w:rPr>
-      </w:pPr>
-    </w:p>
-    <w:p>
-      <w:pPr>
-        <w:spacing w:line="360" w:lineRule="auto"/>
-        <w:rPr>
-          <w:rFonts w:eastAsia="Times New Roman"/>
-          <w:color w:val="FF0000"/>
-          <w:sz w:val="24"/>
-          <w:szCs w:val="24"/>
-        </w:rPr>
-      </w:pPr>
-      <w:r>
-        <w:rPr>
-          <w:rFonts w:eastAsia="Times New Roman"/>
-          <w:color w:val="FF0000"/>
-          <w:sz w:val="24"/>
-          <w:szCs w:val="24"/>
-        </w:rPr>
-        <w:lastRenderedPageBreak/>
-        <w:t>Format Guidelines</w:t>
-      </w:r>
-    </w:p>
-    <w:p>
-      <w:pPr>
-        <w:spacing w:line="360" w:lineRule="auto"/>
-        <w:rPr>
-          <w:rFonts w:eastAsia="Times New Roman"/>
-          <w:color w:val="FF0000"/>
-          <w:sz w:val="24"/>
-          <w:szCs w:val="24"/>
-        </w:rPr>
-      </w:pPr>
-    </w:p>
-    <w:p>
-      <w:pPr>
-        <w:numPr>
-          <w:ilvl w:val="0"/>
-          <w:numId w:val="6"/>
-        </w:numPr>
-        <w:spacing w:line="360" w:lineRule="auto"/>
-        <w:rPr>
-          <w:rFonts w:eastAsia="Times New Roman"/>
-          <w:color w:val="FF0000"/>
-          <w:sz w:val="24"/>
-          <w:szCs w:val="24"/>
-        </w:rPr>
-      </w:pPr>
-      <w:r>
-        <w:rPr>
-          <w:rFonts w:eastAsia="Times New Roman"/>
-          <w:color w:val="FF0000"/>
-          <w:sz w:val="24"/>
-          <w:szCs w:val="24"/>
-        </w:rPr>
-        <w:t>Detailed and Elaborate report of 40 pages at least is expected</w:t>
-      </w:r>
-    </w:p>
-    <w:p>
-      <w:pPr>
-        <w:numPr>
-          <w:ilvl w:val="0"/>
-          <w:numId w:val="6"/>
-        </w:numPr>
-        <w:spacing w:line="360" w:lineRule="auto"/>
-        <w:rPr>
-          <w:rFonts w:eastAsia="Times New Roman"/>
-          <w:color w:val="FF0000"/>
-          <w:sz w:val="24"/>
-          <w:szCs w:val="24"/>
-        </w:rPr>
-      </w:pPr>
-      <w:r>
-        <w:rPr>
-          <w:rFonts w:eastAsia="Times New Roman"/>
-          <w:color w:val="FF0000"/>
-          <w:sz w:val="24"/>
-          <w:szCs w:val="24"/>
-        </w:rPr>
-        <w:t xml:space="preserve">Margins - Every page of your document must meet the margin requirements of 1.25 inches on the left and right, and 1 inch on the top and bottom. </w:t>
-      </w:r>
-    </w:p>
-    <w:p>
-      <w:pPr>
-        <w:numPr>
-          <w:ilvl w:val="0"/>
-          <w:numId w:val="6"/>
-        </w:numPr>
-        <w:spacing w:line="360" w:lineRule="auto"/>
-        <w:rPr>
-          <w:rFonts w:eastAsia="Times New Roman"/>
-          <w:color w:val="FF0000"/>
-          <w:sz w:val="24"/>
-          <w:szCs w:val="24"/>
-        </w:rPr>
-      </w:pPr>
-      <w:r>
-        <w:rPr>
-          <w:rFonts w:eastAsia="Times New Roman"/>
-          <w:color w:val="FF0000"/>
-          <w:sz w:val="24"/>
-          <w:szCs w:val="24"/>
-        </w:rPr>
-        <w:t xml:space="preserve">Font: </w:t>
-      </w:r>
-    </w:p>
-    <w:p>
-      <w:pPr>
-        <w:numPr>
-          <w:ilvl w:val="1"/>
-          <w:numId w:val="6"/>
-        </w:numPr>
-        <w:spacing w:line="360" w:lineRule="auto"/>
-        <w:rPr>
-          <w:rFonts w:eastAsia="Times New Roman"/>
-          <w:color w:val="FF0000"/>
-          <w:sz w:val="24"/>
-          <w:szCs w:val="24"/>
-        </w:rPr>
-      </w:pPr>
-      <w:r>
-        <w:rPr>
-          <w:rFonts w:eastAsia="Times New Roman"/>
-          <w:color w:val="FF0000"/>
-          <w:sz w:val="24"/>
-          <w:szCs w:val="24"/>
-        </w:rPr>
-        <w:t xml:space="preserve">Style: Times New Roman, </w:t>
-      </w:r>
-    </w:p>
-    <w:p>
-      <w:pPr>
-        <w:numPr>
-          <w:ilvl w:val="1"/>
-          <w:numId w:val="6"/>
-        </w:numPr>
-        <w:spacing w:line="360" w:lineRule="auto"/>
-        <w:rPr>
-          <w:rFonts w:eastAsia="Times New Roman"/>
-          <w:color w:val="FF0000"/>
-          <w:sz w:val="24"/>
-          <w:szCs w:val="24"/>
-        </w:rPr>
-      </w:pPr>
-      <w:r>
-        <w:rPr>
-          <w:rFonts w:eastAsia="Times New Roman"/>
-          <w:color w:val="FF0000"/>
-          <w:sz w:val="24"/>
-          <w:szCs w:val="24"/>
-        </w:rPr>
-        <w:t xml:space="preserve">Font Size:14 (For Headings), 12 (For body text) in black colored text. </w:t>
-      </w:r>
-    </w:p>
-    <w:p>
-      <w:pPr>
-        <w:numPr>
-          <w:ilvl w:val="1"/>
-          <w:numId w:val="6"/>
-        </w:numPr>
-        <w:spacing w:line="360" w:lineRule="auto"/>
-        <w:rPr>
-          <w:rFonts w:eastAsia="Times New Roman"/>
-          <w:color w:val="FF0000"/>
-          <w:sz w:val="24"/>
-          <w:szCs w:val="24"/>
-        </w:rPr>
-      </w:pPr>
-      <w:r>
-        <w:rPr>
-          <w:rFonts w:eastAsia="Times New Roman"/>
-          <w:color w:val="FF0000"/>
-          <w:sz w:val="24"/>
-          <w:szCs w:val="24"/>
-        </w:rPr>
-        <w:t xml:space="preserve">All text must be the same justification, like left justified or fully justified. </w:t>
-      </w:r>
-    </w:p>
-    <w:p>
-      <w:pPr>
-        <w:numPr>
-          <w:ilvl w:val="0"/>
-          <w:numId w:val="6"/>
-        </w:numPr>
-        <w:spacing w:line="360" w:lineRule="auto"/>
-        <w:rPr>
-          <w:rFonts w:eastAsia="Times New Roman"/>
-          <w:color w:val="FF0000"/>
-          <w:sz w:val="24"/>
-          <w:szCs w:val="24"/>
-        </w:rPr>
-      </w:pPr>
-      <w:r>
-        <w:rPr>
-          <w:rFonts w:eastAsia="Times New Roman"/>
-          <w:color w:val="FF0000"/>
-          <w:sz w:val="24"/>
-          <w:szCs w:val="24"/>
-        </w:rPr>
-        <w:t xml:space="preserve">Line Spacing: </w:t>
-      </w:r>
-    </w:p>
-    <w:p>
-      <w:pPr>
-        <w:numPr>
-          <w:ilvl w:val="1"/>
-          <w:numId w:val="6"/>
-        </w:numPr>
-        <w:spacing w:line="360" w:lineRule="auto"/>
-        <w:rPr>
-          <w:rFonts w:eastAsia="Times New Roman"/>
-          <w:color w:val="FF0000"/>
-          <w:sz w:val="24"/>
-          <w:szCs w:val="24"/>
-        </w:rPr>
-      </w:pPr>
-      <w:r>
-        <w:rPr>
-          <w:rFonts w:eastAsia="Times New Roman"/>
-          <w:color w:val="FF0000"/>
-          <w:sz w:val="24"/>
-          <w:szCs w:val="24"/>
-        </w:rPr>
-        <w:t xml:space="preserve">Body of the text: 1.5 </w:t>
-      </w:r>
-    </w:p>
-    <w:p>
-      <w:pPr>
-        <w:numPr>
-          <w:ilvl w:val="1"/>
-          <w:numId w:val="6"/>
-        </w:numPr>
-        <w:spacing w:line="360" w:lineRule="auto"/>
-        <w:rPr>
-          <w:rFonts w:eastAsia="Times New Roman"/>
-          <w:color w:val="FF0000"/>
-          <w:sz w:val="24"/>
-          <w:szCs w:val="24"/>
-        </w:rPr>
-      </w:pPr>
-      <w:r>
-        <w:rPr>
-          <w:rFonts w:eastAsia="Times New Roman"/>
-          <w:color w:val="FF0000"/>
-          <w:sz w:val="24"/>
-          <w:szCs w:val="24"/>
-        </w:rPr>
-        <w:t xml:space="preserve">List of Tables/graphs/charts/bibliography: single line. </w:t>
-      </w:r>
-    </w:p>
-    <w:p>
-      <w:pPr>
-        <w:numPr>
-          <w:ilvl w:val="0"/>
-          <w:numId w:val="6"/>
-        </w:numPr>
-        <w:spacing w:line="360" w:lineRule="auto"/>
-        <w:rPr>
-          <w:rFonts w:eastAsia="Times New Roman"/>
-          <w:color w:val="FF0000"/>
-          <w:sz w:val="24"/>
-          <w:szCs w:val="24"/>
-        </w:rPr>
-      </w:pPr>
-      <w:r>
-        <w:rPr>
-          <w:rFonts w:eastAsia="Times New Roman"/>
-          <w:color w:val="FF0000"/>
-          <w:sz w:val="24"/>
-          <w:szCs w:val="24"/>
-        </w:rPr>
-        <w:t xml:space="preserve">Alignment: </w:t>
-      </w:r>
-    </w:p>
-    <w:p>
-      <w:pPr>
-        <w:numPr>
-          <w:ilvl w:val="1"/>
-          <w:numId w:val="6"/>
-        </w:numPr>
-        <w:spacing w:line="360" w:lineRule="auto"/>
-        <w:rPr>
-          <w:rFonts w:eastAsia="Times New Roman"/>
-          <w:color w:val="FF0000"/>
-          <w:sz w:val="24"/>
-          <w:szCs w:val="24"/>
-        </w:rPr>
-      </w:pPr>
-      <w:r>
-        <w:rPr>
-          <w:rFonts w:eastAsia="Times New Roman"/>
-          <w:color w:val="FF0000"/>
-          <w:sz w:val="24"/>
-          <w:szCs w:val="24"/>
-        </w:rPr>
-        <w:t xml:space="preserve">Title page: Centre </w:t>
-      </w:r>
-    </w:p>
-    <w:p>
-      <w:pPr>
-        <w:numPr>
-          <w:ilvl w:val="1"/>
-          <w:numId w:val="6"/>
-        </w:numPr>
-        <w:spacing w:line="360" w:lineRule="auto"/>
-        <w:rPr>
-          <w:rFonts w:eastAsia="Times New Roman"/>
-          <w:color w:val="FF0000"/>
-          <w:sz w:val="24"/>
-          <w:szCs w:val="24"/>
-        </w:rPr>
-      </w:pPr>
-      <w:r>
-        <w:rPr>
-          <w:rFonts w:eastAsia="Times New Roman"/>
-          <w:color w:val="FF0000"/>
-          <w:sz w:val="24"/>
-          <w:szCs w:val="24"/>
-        </w:rPr>
-        <w:t xml:space="preserve">Chapter Heading: Centre </w:t>
-      </w:r>
-    </w:p>
-    <w:p>
-      <w:pPr>
-        <w:numPr>
-          <w:ilvl w:val="1"/>
-          <w:numId w:val="6"/>
-        </w:numPr>
-        <w:spacing w:line="360" w:lineRule="auto"/>
-        <w:rPr>
-          <w:rFonts w:eastAsia="Times New Roman"/>
-          <w:color w:val="FF0000"/>
-          <w:sz w:val="24"/>
-          <w:szCs w:val="24"/>
-        </w:rPr>
-      </w:pPr>
-      <w:r>
-        <w:rPr>
-          <w:rFonts w:eastAsia="Times New Roman"/>
-          <w:color w:val="FF0000"/>
-          <w:sz w:val="24"/>
-          <w:szCs w:val="24"/>
-        </w:rPr>
-        <w:t xml:space="preserve">Subheading: Left </w:t>
-      </w:r>
-    </w:p>
-    <w:p>
-      <w:pPr>
-        <w:numPr>
-          <w:ilvl w:val="1"/>
-          <w:numId w:val="6"/>
-        </w:numPr>
-        <w:spacing w:line="360" w:lineRule="auto"/>
-        <w:rPr>
-          <w:rFonts w:eastAsia="Times New Roman"/>
-          <w:color w:val="FF0000"/>
-          <w:sz w:val="24"/>
-          <w:szCs w:val="24"/>
-        </w:rPr>
-      </w:pPr>
-      <w:r>
-        <w:rPr>
-          <w:rFonts w:eastAsia="Times New Roman"/>
-          <w:color w:val="FF0000"/>
-          <w:sz w:val="24"/>
-          <w:szCs w:val="24"/>
-        </w:rPr>
-        <w:t>Body of the text: Justify</w:t>
-      </w:r>
-    </w:p>
-    <w:p>
-      <w:pPr>
-        <w:numPr>
-          <w:ilvl w:val="0"/>
-          <w:numId w:val="6"/>
-        </w:numPr>
-        <w:spacing w:line="360" w:lineRule="auto"/>
-        <w:rPr>
-          <w:rFonts w:eastAsia="Times New Roman"/>
-          <w:color w:val="FF0000"/>
-          <w:sz w:val="24"/>
-          <w:szCs w:val="24"/>
-        </w:rPr>
-      </w:pPr>
-      <w:r>
-        <w:rPr>
-          <w:rFonts w:eastAsia="Times New Roman"/>
-          <w:color w:val="FF0000"/>
-          <w:sz w:val="24"/>
-          <w:szCs w:val="24"/>
-        </w:rPr>
-        <w:t xml:space="preserve">Titles: All titles and subtitles should be in bold. All tables/graphs/charts/figures should have appropriate titles. </w:t>
-      </w:r>
-    </w:p>
-    <w:p>
-      <w:pPr>
-        <w:numPr>
-          <w:ilvl w:val="0"/>
-          <w:numId w:val="6"/>
-        </w:numPr>
-        <w:spacing w:line="360" w:lineRule="auto"/>
-        <w:rPr>
-          <w:rFonts w:eastAsia="Times New Roman"/>
-          <w:color w:val="FF0000"/>
-          <w:sz w:val="24"/>
-          <w:szCs w:val="24"/>
-        </w:rPr>
-      </w:pPr>
-      <w:r>
-        <w:rPr>
-          <w:rFonts w:eastAsia="Times New Roman"/>
-          <w:color w:val="FF0000"/>
-          <w:sz w:val="24"/>
-          <w:szCs w:val="24"/>
-        </w:rPr>
-        <w:t xml:space="preserve"> Numbering of the tables, charts, graphs should be in the following fashion: Second table/graph/chart in the second chapter should be numbered as Table/graph/chart no. 2.02; where the first digit stands for chapter no. and digits after (.) stands for number of table/graph/charts in that chapter. Same numbering should be followed for all other chapters.</w:t>
-      </w:r>
-    </w:p>
     <w:sectPr>
-      <w:footerReference w:type="default" r:id="rId20"/>
-      <w:footerReference w:type="first" r:id="rId21"/>
+      <w:footerReference w:type="default" r:id="rId26"/>
+      <w:footerReference w:type="first" r:id="rId27"/>
       <w:pgSz w:w="12240" w:h="15840"/>
       <w:pgMar w:top="1440" w:right="1440" w:bottom="1440" w:left="1440" w:header="720" w:footer="720" w:gutter="0"/>
       <w:pgNumType w:start="1"/>
@@ -35183,6 +35106,151 @@
     </w:lvl>
   </w:abstractNum>
   <w:abstractNum w:abstractNumId="40" w15:restartNumberingAfterBreak="0">
+    <w:nsid w:val="24714400"/>
+    <w:multiLevelType w:val="multilevel"/>
+    <w:tmpl w:val="B94C0C32"/>
+    <w:lvl w:ilvl="0">
+      <w:start w:val="1"/>
+      <w:numFmt w:val="bullet"/>
+      <w:lvlText w:val=""/>
+      <w:lvlJc w:val="left"/>
+      <w:pPr>
+        <w:tabs>
+          <w:tab w:val="num" w:pos="720"/>
+        </w:tabs>
+        <w:ind w:left="720" w:hanging="360"/>
+      </w:pPr>
+      <w:rPr>
+        <w:rFonts w:ascii="Symbol" w:hAnsi="Symbol" w:hint="default"/>
+        <w:sz w:val="20"/>
+      </w:rPr>
+    </w:lvl>
+    <w:lvl w:ilvl="1">
+      <w:start w:val="1"/>
+      <w:numFmt w:val="bullet"/>
+      <w:lvlText w:val=""/>
+      <w:lvlJc w:val="left"/>
+      <w:pPr>
+        <w:ind w:left="1440" w:hanging="360"/>
+      </w:pPr>
+      <w:rPr>
+        <w:rFonts w:ascii="Symbol" w:hAnsi="Symbol" w:hint="default"/>
+      </w:rPr>
+    </w:lvl>
+    <w:lvl w:ilvl="2" w:tentative="1">
+      <w:start w:val="1"/>
+      <w:numFmt w:val="bullet"/>
+      <w:lvlText w:val=""/>
+      <w:lvlJc w:val="left"/>
+      <w:pPr>
+        <w:tabs>
+          <w:tab w:val="num" w:pos="2160"/>
+        </w:tabs>
+        <w:ind w:left="2160" w:hanging="360"/>
+      </w:pPr>
+      <w:rPr>
+        <w:rFonts w:ascii="Wingdings" w:hAnsi="Wingdings" w:hint="default"/>
+        <w:sz w:val="20"/>
+      </w:rPr>
+    </w:lvl>
+    <w:lvl w:ilvl="3" w:tentative="1">
+      <w:start w:val="1"/>
+      <w:numFmt w:val="bullet"/>
+      <w:lvlText w:val=""/>
+      <w:lvlJc w:val="left"/>
+      <w:pPr>
+        <w:tabs>
+          <w:tab w:val="num" w:pos="2880"/>
+        </w:tabs>
+        <w:ind w:left="2880" w:hanging="360"/>
+      </w:pPr>
+      <w:rPr>
+        <w:rFonts w:ascii="Wingdings" w:hAnsi="Wingdings" w:hint="default"/>
+        <w:sz w:val="20"/>
+      </w:rPr>
+    </w:lvl>
+    <w:lvl w:ilvl="4" w:tentative="1">
+      <w:start w:val="1"/>
+      <w:numFmt w:val="bullet"/>
+      <w:lvlText w:val=""/>
+      <w:lvlJc w:val="left"/>
+      <w:pPr>
+        <w:tabs>
+          <w:tab w:val="num" w:pos="3600"/>
+        </w:tabs>
+        <w:ind w:left="3600" w:hanging="360"/>
+      </w:pPr>
+      <w:rPr>
+        <w:rFonts w:ascii="Wingdings" w:hAnsi="Wingdings" w:hint="default"/>
+        <w:sz w:val="20"/>
+      </w:rPr>
+    </w:lvl>
+    <w:lvl w:ilvl="5" w:tentative="1">
+      <w:start w:val="1"/>
+      <w:numFmt w:val="bullet"/>
+      <w:lvlText w:val=""/>
+      <w:lvlJc w:val="left"/>
+      <w:pPr>
+        <w:tabs>
+          <w:tab w:val="num" w:pos="4320"/>
+        </w:tabs>
+        <w:ind w:left="4320" w:hanging="360"/>
+      </w:pPr>
+      <w:rPr>
+        <w:rFonts w:ascii="Wingdings" w:hAnsi="Wingdings" w:hint="default"/>
+        <w:sz w:val="20"/>
+      </w:rPr>
+    </w:lvl>
+    <w:lvl w:ilvl="6" w:tentative="1">
+      <w:start w:val="1"/>
+      <w:numFmt w:val="bullet"/>
+      <w:lvlText w:val=""/>
+      <w:lvlJc w:val="left"/>
+      <w:pPr>
+        <w:tabs>
+          <w:tab w:val="num" w:pos="5040"/>
+        </w:tabs>
+        <w:ind w:left="5040" w:hanging="360"/>
+      </w:pPr>
+      <w:rPr>
+        <w:rFonts w:ascii="Wingdings" w:hAnsi="Wingdings" w:hint="default"/>
+        <w:sz w:val="20"/>
+      </w:rPr>
+    </w:lvl>
+    <w:lvl w:ilvl="7" w:tentative="1">
+      <w:start w:val="1"/>
+      <w:numFmt w:val="bullet"/>
+      <w:lvlText w:val=""/>
+      <w:lvlJc w:val="left"/>
+      <w:pPr>
+        <w:tabs>
+          <w:tab w:val="num" w:pos="5760"/>
+        </w:tabs>
+        <w:ind w:left="5760" w:hanging="360"/>
+      </w:pPr>
+      <w:rPr>
+        <w:rFonts w:ascii="Wingdings" w:hAnsi="Wingdings" w:hint="default"/>
+        <w:sz w:val="20"/>
+      </w:rPr>
+    </w:lvl>
+    <w:lvl w:ilvl="8" w:tentative="1">
+      <w:start w:val="1"/>
+      <w:numFmt w:val="bullet"/>
+      <w:lvlText w:val=""/>
+      <w:lvlJc w:val="left"/>
+      <w:pPr>
+        <w:tabs>
+          <w:tab w:val="num" w:pos="6480"/>
+        </w:tabs>
+        <w:ind w:left="6480" w:hanging="360"/>
+      </w:pPr>
+      <w:rPr>
+        <w:rFonts w:ascii="Wingdings" w:hAnsi="Wingdings" w:hint="default"/>
+        <w:sz w:val="20"/>
+      </w:rPr>
+    </w:lvl>
+  </w:abstractNum>
+  <w:abstractNum w:abstractNumId="41" w15:restartNumberingAfterBreak="0">
     <w:nsid w:val="25E324D1"/>
     <w:multiLevelType w:val="multilevel"/>
     <w:tmpl w:val="31808B66"/>
@@ -35331,7 +35399,7 @@
       </w:rPr>
     </w:lvl>
   </w:abstractNum>
-  <w:abstractNum w:abstractNumId="41" w15:restartNumberingAfterBreak="0">
+  <w:abstractNum w:abstractNumId="42" w15:restartNumberingAfterBreak="0">
     <w:nsid w:val="26F54DBF"/>
     <w:multiLevelType w:val="multilevel"/>
     <w:tmpl w:val="9ABA6F8E"/>
@@ -35480,7 +35548,7 @@
       </w:rPr>
     </w:lvl>
   </w:abstractNum>
-  <w:abstractNum w:abstractNumId="42" w15:restartNumberingAfterBreak="0">
+  <w:abstractNum w:abstractNumId="43" w15:restartNumberingAfterBreak="0">
     <w:nsid w:val="275F1F59"/>
     <w:multiLevelType w:val="multilevel"/>
     <w:tmpl w:val="28A25248"/>
@@ -35629,7 +35697,7 @@
       </w:rPr>
     </w:lvl>
   </w:abstractNum>
-  <w:abstractNum w:abstractNumId="43" w15:restartNumberingAfterBreak="0">
+  <w:abstractNum w:abstractNumId="44" w15:restartNumberingAfterBreak="0">
     <w:nsid w:val="28481EF7"/>
     <w:multiLevelType w:val="multilevel"/>
     <w:tmpl w:val="47921AE0"/>
@@ -35778,7 +35846,7 @@
       </w:rPr>
     </w:lvl>
   </w:abstractNum>
-  <w:abstractNum w:abstractNumId="44" w15:restartNumberingAfterBreak="0">
+  <w:abstractNum w:abstractNumId="45" w15:restartNumberingAfterBreak="0">
     <w:nsid w:val="286326F4"/>
     <w:multiLevelType w:val="multilevel"/>
     <w:tmpl w:val="3B6E70A0"/>
@@ -35927,7 +35995,7 @@
       </w:rPr>
     </w:lvl>
   </w:abstractNum>
-  <w:abstractNum w:abstractNumId="45" w15:restartNumberingAfterBreak="0">
+  <w:abstractNum w:abstractNumId="46" w15:restartNumberingAfterBreak="0">
     <w:nsid w:val="2A123F24"/>
     <w:multiLevelType w:val="multilevel"/>
     <w:tmpl w:val="8222B240"/>
@@ -36072,7 +36140,7 @@
       </w:rPr>
     </w:lvl>
   </w:abstractNum>
-  <w:abstractNum w:abstractNumId="46" w15:restartNumberingAfterBreak="0">
+  <w:abstractNum w:abstractNumId="47" w15:restartNumberingAfterBreak="0">
     <w:nsid w:val="2C5F6E40"/>
     <w:multiLevelType w:val="multilevel"/>
     <w:tmpl w:val="D99A947C"/>
@@ -36221,7 +36289,7 @@
       </w:rPr>
     </w:lvl>
   </w:abstractNum>
-  <w:abstractNum w:abstractNumId="47" w15:restartNumberingAfterBreak="0">
+  <w:abstractNum w:abstractNumId="48" w15:restartNumberingAfterBreak="0">
     <w:nsid w:val="2CBA0A7A"/>
     <w:multiLevelType w:val="multilevel"/>
     <w:tmpl w:val="3648E33C"/>
@@ -36370,7 +36438,7 @@
       </w:rPr>
     </w:lvl>
   </w:abstractNum>
-  <w:abstractNum w:abstractNumId="48" w15:restartNumberingAfterBreak="0">
+  <w:abstractNum w:abstractNumId="49" w15:restartNumberingAfterBreak="0">
     <w:nsid w:val="2E0E1317"/>
     <w:multiLevelType w:val="multilevel"/>
     <w:tmpl w:val="18D045A2"/>
@@ -36519,7 +36587,7 @@
       </w:rPr>
     </w:lvl>
   </w:abstractNum>
-  <w:abstractNum w:abstractNumId="49" w15:restartNumberingAfterBreak="0">
+  <w:abstractNum w:abstractNumId="50" w15:restartNumberingAfterBreak="0">
     <w:nsid w:val="33B44969"/>
     <w:multiLevelType w:val="multilevel"/>
     <w:tmpl w:val="28A25248"/>
@@ -36668,7 +36736,7 @@
       </w:rPr>
     </w:lvl>
   </w:abstractNum>
-  <w:abstractNum w:abstractNumId="50" w15:restartNumberingAfterBreak="0">
+  <w:abstractNum w:abstractNumId="51" w15:restartNumberingAfterBreak="0">
     <w:nsid w:val="36C27DA9"/>
     <w:multiLevelType w:val="multilevel"/>
     <w:tmpl w:val="01D0076E"/>
@@ -36781,7 +36849,7 @@
       </w:rPr>
     </w:lvl>
   </w:abstractNum>
-  <w:abstractNum w:abstractNumId="51" w15:restartNumberingAfterBreak="0">
+  <w:abstractNum w:abstractNumId="52" w15:restartNumberingAfterBreak="0">
     <w:nsid w:val="36D71F13"/>
     <w:multiLevelType w:val="multilevel"/>
     <w:tmpl w:val="841465E6"/>
@@ -36930,7 +36998,7 @@
       </w:rPr>
     </w:lvl>
   </w:abstractNum>
-  <w:abstractNum w:abstractNumId="52" w15:restartNumberingAfterBreak="0">
+  <w:abstractNum w:abstractNumId="53" w15:restartNumberingAfterBreak="0">
     <w:nsid w:val="379B7AFE"/>
     <w:multiLevelType w:val="multilevel"/>
     <w:tmpl w:val="5CCA2BEE"/>
@@ -37079,7 +37147,7 @@
       </w:rPr>
     </w:lvl>
   </w:abstractNum>
-  <w:abstractNum w:abstractNumId="53" w15:restartNumberingAfterBreak="0">
+  <w:abstractNum w:abstractNumId="54" w15:restartNumberingAfterBreak="0">
     <w:nsid w:val="382C40E1"/>
     <w:multiLevelType w:val="multilevel"/>
     <w:tmpl w:val="657E2372"/>
@@ -37228,7 +37296,7 @@
       </w:rPr>
     </w:lvl>
   </w:abstractNum>
-  <w:abstractNum w:abstractNumId="54" w15:restartNumberingAfterBreak="0">
+  <w:abstractNum w:abstractNumId="55" w15:restartNumberingAfterBreak="0">
     <w:nsid w:val="38F84BCD"/>
     <w:multiLevelType w:val="multilevel"/>
     <w:tmpl w:val="755A5B8E"/>
@@ -37377,7 +37445,7 @@
       </w:rPr>
     </w:lvl>
   </w:abstractNum>
-  <w:abstractNum w:abstractNumId="55" w15:restartNumberingAfterBreak="0">
+  <w:abstractNum w:abstractNumId="56" w15:restartNumberingAfterBreak="0">
     <w:nsid w:val="3A0351EB"/>
     <w:multiLevelType w:val="multilevel"/>
     <w:tmpl w:val="EF040A98"/>
@@ -37490,7 +37558,7 @@
       </w:rPr>
     </w:lvl>
   </w:abstractNum>
-  <w:abstractNum w:abstractNumId="56" w15:restartNumberingAfterBreak="0">
+  <w:abstractNum w:abstractNumId="57" w15:restartNumberingAfterBreak="0">
     <w:nsid w:val="3B3A4FEB"/>
     <w:multiLevelType w:val="multilevel"/>
     <w:tmpl w:val="6C5A4C68"/>
@@ -37603,7 +37671,7 @@
       </w:rPr>
     </w:lvl>
   </w:abstractNum>
-  <w:abstractNum w:abstractNumId="57" w15:restartNumberingAfterBreak="0">
+  <w:abstractNum w:abstractNumId="58" w15:restartNumberingAfterBreak="0">
     <w:nsid w:val="3ECC4B96"/>
     <w:multiLevelType w:val="multilevel"/>
     <w:tmpl w:val="F30A7D44"/>
@@ -37752,7 +37820,7 @@
       </w:rPr>
     </w:lvl>
   </w:abstractNum>
-  <w:abstractNum w:abstractNumId="58" w15:restartNumberingAfterBreak="0">
+  <w:abstractNum w:abstractNumId="59" w15:restartNumberingAfterBreak="0">
     <w:nsid w:val="4133128E"/>
     <w:multiLevelType w:val="multilevel"/>
     <w:tmpl w:val="E4E0FF16"/>
@@ -37901,7 +37969,7 @@
       </w:rPr>
     </w:lvl>
   </w:abstractNum>
-  <w:abstractNum w:abstractNumId="59" w15:restartNumberingAfterBreak="0">
+  <w:abstractNum w:abstractNumId="60" w15:restartNumberingAfterBreak="0">
     <w:nsid w:val="41CE45A3"/>
     <w:multiLevelType w:val="multilevel"/>
     <w:tmpl w:val="28A25248"/>
@@ -38050,7 +38118,7 @@
       </w:rPr>
     </w:lvl>
   </w:abstractNum>
-  <w:abstractNum w:abstractNumId="60" w15:restartNumberingAfterBreak="0">
+  <w:abstractNum w:abstractNumId="61" w15:restartNumberingAfterBreak="0">
     <w:nsid w:val="41E24026"/>
     <w:multiLevelType w:val="multilevel"/>
     <w:tmpl w:val="51E084EE"/>
@@ -38199,7 +38267,7 @@
       </w:rPr>
     </w:lvl>
   </w:abstractNum>
-  <w:abstractNum w:abstractNumId="61" w15:restartNumberingAfterBreak="0">
+  <w:abstractNum w:abstractNumId="62" w15:restartNumberingAfterBreak="0">
     <w:nsid w:val="41F91E4B"/>
     <w:multiLevelType w:val="multilevel"/>
     <w:tmpl w:val="1304C4A6"/>
@@ -38344,7 +38412,7 @@
       </w:rPr>
     </w:lvl>
   </w:abstractNum>
-  <w:abstractNum w:abstractNumId="62" w15:restartNumberingAfterBreak="0">
+  <w:abstractNum w:abstractNumId="63" w15:restartNumberingAfterBreak="0">
     <w:nsid w:val="42347B71"/>
     <w:multiLevelType w:val="multilevel"/>
     <w:tmpl w:val="537AF260"/>
@@ -38489,7 +38557,7 @@
       </w:rPr>
     </w:lvl>
   </w:abstractNum>
-  <w:abstractNum w:abstractNumId="63" w15:restartNumberingAfterBreak="0">
+  <w:abstractNum w:abstractNumId="64" w15:restartNumberingAfterBreak="0">
     <w:nsid w:val="4274295C"/>
     <w:multiLevelType w:val="multilevel"/>
     <w:tmpl w:val="CBC860F0"/>
@@ -38638,7 +38706,7 @@
       </w:rPr>
     </w:lvl>
   </w:abstractNum>
-  <w:abstractNum w:abstractNumId="64" w15:restartNumberingAfterBreak="0">
+  <w:abstractNum w:abstractNumId="65" w15:restartNumberingAfterBreak="0">
     <w:nsid w:val="43A13B2C"/>
     <w:multiLevelType w:val="multilevel"/>
     <w:tmpl w:val="7AF8E7DC"/>
@@ -38787,7 +38855,7 @@
       </w:rPr>
     </w:lvl>
   </w:abstractNum>
-  <w:abstractNum w:abstractNumId="65" w15:restartNumberingAfterBreak="0">
+  <w:abstractNum w:abstractNumId="66" w15:restartNumberingAfterBreak="0">
     <w:nsid w:val="4484326B"/>
     <w:multiLevelType w:val="multilevel"/>
     <w:tmpl w:val="05666954"/>
@@ -38900,7 +38968,7 @@
       </w:rPr>
     </w:lvl>
   </w:abstractNum>
-  <w:abstractNum w:abstractNumId="66" w15:restartNumberingAfterBreak="0">
+  <w:abstractNum w:abstractNumId="67" w15:restartNumberingAfterBreak="0">
     <w:nsid w:val="464F7D6F"/>
     <w:multiLevelType w:val="multilevel"/>
     <w:tmpl w:val="6EA63C2C"/>
@@ -39013,7 +39081,7 @@
       </w:pPr>
     </w:lvl>
   </w:abstractNum>
-  <w:abstractNum w:abstractNumId="67" w15:restartNumberingAfterBreak="0">
+  <w:abstractNum w:abstractNumId="68" w15:restartNumberingAfterBreak="0">
     <w:nsid w:val="46B30F18"/>
     <w:multiLevelType w:val="multilevel"/>
     <w:tmpl w:val="9DA8E3EE"/>
@@ -39162,7 +39230,7 @@
       </w:rPr>
     </w:lvl>
   </w:abstractNum>
-  <w:abstractNum w:abstractNumId="68" w15:restartNumberingAfterBreak="0">
+  <w:abstractNum w:abstractNumId="69" w15:restartNumberingAfterBreak="0">
     <w:nsid w:val="47246742"/>
     <w:multiLevelType w:val="multilevel"/>
     <w:tmpl w:val="28A25248"/>
@@ -39311,7 +39379,7 @@
       </w:rPr>
     </w:lvl>
   </w:abstractNum>
-  <w:abstractNum w:abstractNumId="69" w15:restartNumberingAfterBreak="0">
+  <w:abstractNum w:abstractNumId="70" w15:restartNumberingAfterBreak="0">
     <w:nsid w:val="496C7990"/>
     <w:multiLevelType w:val="multilevel"/>
     <w:tmpl w:val="6EA63C2C"/>
@@ -39424,7 +39492,7 @@
       </w:pPr>
     </w:lvl>
   </w:abstractNum>
-  <w:abstractNum w:abstractNumId="70" w15:restartNumberingAfterBreak="0">
+  <w:abstractNum w:abstractNumId="71" w15:restartNumberingAfterBreak="0">
     <w:nsid w:val="498A6AE2"/>
     <w:multiLevelType w:val="multilevel"/>
     <w:tmpl w:val="28A25248"/>
@@ -39573,7 +39641,7 @@
       </w:rPr>
     </w:lvl>
   </w:abstractNum>
-  <w:abstractNum w:abstractNumId="71" w15:restartNumberingAfterBreak="0">
+  <w:abstractNum w:abstractNumId="72" w15:restartNumberingAfterBreak="0">
     <w:nsid w:val="4B3579EC"/>
     <w:multiLevelType w:val="multilevel"/>
     <w:tmpl w:val="6D166C82"/>
@@ -39722,7 +39790,7 @@
       </w:rPr>
     </w:lvl>
   </w:abstractNum>
-  <w:abstractNum w:abstractNumId="72" w15:restartNumberingAfterBreak="0">
+  <w:abstractNum w:abstractNumId="73" w15:restartNumberingAfterBreak="0">
     <w:nsid w:val="4BA701E9"/>
     <w:multiLevelType w:val="multilevel"/>
     <w:tmpl w:val="8A485D96"/>
@@ -39867,7 +39935,7 @@
       </w:rPr>
     </w:lvl>
   </w:abstractNum>
-  <w:abstractNum w:abstractNumId="73" w15:restartNumberingAfterBreak="0">
+  <w:abstractNum w:abstractNumId="74" w15:restartNumberingAfterBreak="0">
     <w:nsid w:val="4BD023A4"/>
     <w:multiLevelType w:val="multilevel"/>
     <w:tmpl w:val="6A40A7D0"/>
@@ -39980,7 +40048,7 @@
       </w:pPr>
     </w:lvl>
   </w:abstractNum>
-  <w:abstractNum w:abstractNumId="74" w15:restartNumberingAfterBreak="0">
+  <w:abstractNum w:abstractNumId="75" w15:restartNumberingAfterBreak="0">
     <w:nsid w:val="4C7B5FE1"/>
     <w:multiLevelType w:val="multilevel"/>
     <w:tmpl w:val="10FCF8CC"/>
@@ -40125,7 +40193,7 @@
       </w:rPr>
     </w:lvl>
   </w:abstractNum>
-  <w:abstractNum w:abstractNumId="75" w15:restartNumberingAfterBreak="0">
+  <w:abstractNum w:abstractNumId="76" w15:restartNumberingAfterBreak="0">
     <w:nsid w:val="4CE7004D"/>
     <w:multiLevelType w:val="multilevel"/>
     <w:tmpl w:val="85CC69F6"/>
@@ -40274,7 +40342,7 @@
       </w:rPr>
     </w:lvl>
   </w:abstractNum>
-  <w:abstractNum w:abstractNumId="76" w15:restartNumberingAfterBreak="0">
+  <w:abstractNum w:abstractNumId="77" w15:restartNumberingAfterBreak="0">
     <w:nsid w:val="4CF40442"/>
     <w:multiLevelType w:val="multilevel"/>
     <w:tmpl w:val="28A25248"/>
@@ -40423,7 +40491,7 @@
       </w:rPr>
     </w:lvl>
   </w:abstractNum>
-  <w:abstractNum w:abstractNumId="77" w15:restartNumberingAfterBreak="0">
+  <w:abstractNum w:abstractNumId="78" w15:restartNumberingAfterBreak="0">
     <w:nsid w:val="4D0B716A"/>
     <w:multiLevelType w:val="hybridMultilevel"/>
     <w:tmpl w:val="24423CD2"/>
@@ -40536,7 +40604,7 @@
       </w:rPr>
     </w:lvl>
   </w:abstractNum>
-  <w:abstractNum w:abstractNumId="78" w15:restartNumberingAfterBreak="0">
+  <w:abstractNum w:abstractNumId="79" w15:restartNumberingAfterBreak="0">
     <w:nsid w:val="4E5A1918"/>
     <w:multiLevelType w:val="multilevel"/>
     <w:tmpl w:val="A4D046EC"/>
@@ -40685,7 +40753,7 @@
       </w:rPr>
     </w:lvl>
   </w:abstractNum>
-  <w:abstractNum w:abstractNumId="79" w15:restartNumberingAfterBreak="0">
+  <w:abstractNum w:abstractNumId="80" w15:restartNumberingAfterBreak="0">
     <w:nsid w:val="4FC919DE"/>
     <w:multiLevelType w:val="multilevel"/>
     <w:tmpl w:val="4104B3B4"/>
@@ -40834,7 +40902,7 @@
       </w:rPr>
     </w:lvl>
   </w:abstractNum>
-  <w:abstractNum w:abstractNumId="80" w15:restartNumberingAfterBreak="0">
+  <w:abstractNum w:abstractNumId="81" w15:restartNumberingAfterBreak="0">
     <w:nsid w:val="530B0F19"/>
     <w:multiLevelType w:val="multilevel"/>
     <w:tmpl w:val="CC846D14"/>
@@ -40983,7 +41051,7 @@
       </w:rPr>
     </w:lvl>
   </w:abstractNum>
-  <w:abstractNum w:abstractNumId="81" w15:restartNumberingAfterBreak="0">
+  <w:abstractNum w:abstractNumId="82" w15:restartNumberingAfterBreak="0">
     <w:nsid w:val="54131D86"/>
     <w:multiLevelType w:val="multilevel"/>
     <w:tmpl w:val="8D103458"/>
@@ -41132,7 +41200,7 @@
       </w:rPr>
     </w:lvl>
   </w:abstractNum>
-  <w:abstractNum w:abstractNumId="82" w15:restartNumberingAfterBreak="0">
+  <w:abstractNum w:abstractNumId="83" w15:restartNumberingAfterBreak="0">
     <w:nsid w:val="542F43F4"/>
     <w:multiLevelType w:val="multilevel"/>
     <w:tmpl w:val="2A905E08"/>
@@ -41277,7 +41345,7 @@
       </w:rPr>
     </w:lvl>
   </w:abstractNum>
-  <w:abstractNum w:abstractNumId="83" w15:restartNumberingAfterBreak="0">
+  <w:abstractNum w:abstractNumId="84" w15:restartNumberingAfterBreak="0">
     <w:nsid w:val="54447852"/>
     <w:multiLevelType w:val="hybridMultilevel"/>
     <w:tmpl w:val="DD3CD54E"/>
@@ -41390,7 +41458,7 @@
       </w:rPr>
     </w:lvl>
   </w:abstractNum>
-  <w:abstractNum w:abstractNumId="84" w15:restartNumberingAfterBreak="0">
+  <w:abstractNum w:abstractNumId="85" w15:restartNumberingAfterBreak="0">
     <w:nsid w:val="548376D0"/>
     <w:multiLevelType w:val="multilevel"/>
     <w:tmpl w:val="61348568"/>
@@ -41503,7 +41571,7 @@
       </w:pPr>
     </w:lvl>
   </w:abstractNum>
-  <w:abstractNum w:abstractNumId="85" w15:restartNumberingAfterBreak="0">
+  <w:abstractNum w:abstractNumId="86" w15:restartNumberingAfterBreak="0">
     <w:nsid w:val="54964E06"/>
     <w:multiLevelType w:val="multilevel"/>
     <w:tmpl w:val="CDF84A38"/>
@@ -41648,7 +41716,7 @@
       </w:rPr>
     </w:lvl>
   </w:abstractNum>
-  <w:abstractNum w:abstractNumId="86" w15:restartNumberingAfterBreak="0">
+  <w:abstractNum w:abstractNumId="87" w15:restartNumberingAfterBreak="0">
     <w:nsid w:val="55D93205"/>
     <w:multiLevelType w:val="hybridMultilevel"/>
     <w:tmpl w:val="07A0E696"/>
@@ -41761,7 +41829,7 @@
       </w:rPr>
     </w:lvl>
   </w:abstractNum>
-  <w:abstractNum w:abstractNumId="87" w15:restartNumberingAfterBreak="0">
+  <w:abstractNum w:abstractNumId="88" w15:restartNumberingAfterBreak="0">
     <w:nsid w:val="56B536D5"/>
     <w:multiLevelType w:val="multilevel"/>
     <w:tmpl w:val="86EA5F88"/>
@@ -41874,7 +41942,7 @@
       </w:rPr>
     </w:lvl>
   </w:abstractNum>
-  <w:abstractNum w:abstractNumId="88" w15:restartNumberingAfterBreak="0">
+  <w:abstractNum w:abstractNumId="89" w15:restartNumberingAfterBreak="0">
     <w:nsid w:val="57FA50CD"/>
     <w:multiLevelType w:val="multilevel"/>
     <w:tmpl w:val="23A6EFE8"/>
@@ -42023,7 +42091,7 @@
       </w:rPr>
     </w:lvl>
   </w:abstractNum>
-  <w:abstractNum w:abstractNumId="89" w15:restartNumberingAfterBreak="0">
+  <w:abstractNum w:abstractNumId="90" w15:restartNumberingAfterBreak="0">
     <w:nsid w:val="585570DB"/>
     <w:multiLevelType w:val="multilevel"/>
     <w:tmpl w:val="C212E316"/>
@@ -42136,7 +42204,7 @@
       </w:pPr>
     </w:lvl>
   </w:abstractNum>
-  <w:abstractNum w:abstractNumId="90" w15:restartNumberingAfterBreak="0">
+  <w:abstractNum w:abstractNumId="91" w15:restartNumberingAfterBreak="0">
     <w:nsid w:val="5AE36FA7"/>
     <w:multiLevelType w:val="multilevel"/>
     <w:tmpl w:val="56A435E4"/>
@@ -42249,7 +42317,7 @@
       </w:rPr>
     </w:lvl>
   </w:abstractNum>
-  <w:abstractNum w:abstractNumId="91" w15:restartNumberingAfterBreak="0">
+  <w:abstractNum w:abstractNumId="92" w15:restartNumberingAfterBreak="0">
     <w:nsid w:val="5AE413D8"/>
     <w:multiLevelType w:val="multilevel"/>
     <w:tmpl w:val="266E9C92"/>
@@ -42394,7 +42462,7 @@
       </w:rPr>
     </w:lvl>
   </w:abstractNum>
-  <w:abstractNum w:abstractNumId="92" w15:restartNumberingAfterBreak="0">
+  <w:abstractNum w:abstractNumId="93" w15:restartNumberingAfterBreak="0">
     <w:nsid w:val="5B3B3431"/>
     <w:multiLevelType w:val="multilevel"/>
     <w:tmpl w:val="02943586"/>
@@ -42543,7 +42611,7 @@
       </w:rPr>
     </w:lvl>
   </w:abstractNum>
-  <w:abstractNum w:abstractNumId="93" w15:restartNumberingAfterBreak="0">
+  <w:abstractNum w:abstractNumId="94" w15:restartNumberingAfterBreak="0">
     <w:nsid w:val="5CAE4C0C"/>
     <w:multiLevelType w:val="multilevel"/>
     <w:tmpl w:val="7DDA7C5E"/>
@@ -42653,7 +42721,7 @@
       </w:pPr>
     </w:lvl>
   </w:abstractNum>
-  <w:abstractNum w:abstractNumId="94" w15:restartNumberingAfterBreak="0">
+  <w:abstractNum w:abstractNumId="95" w15:restartNumberingAfterBreak="0">
     <w:nsid w:val="5DA679C7"/>
     <w:multiLevelType w:val="multilevel"/>
     <w:tmpl w:val="3B44E7B4"/>
@@ -42802,7 +42870,7 @@
       </w:rPr>
     </w:lvl>
   </w:abstractNum>
-  <w:abstractNum w:abstractNumId="95" w15:restartNumberingAfterBreak="0">
+  <w:abstractNum w:abstractNumId="96" w15:restartNumberingAfterBreak="0">
     <w:nsid w:val="60E27B87"/>
     <w:multiLevelType w:val="multilevel"/>
     <w:tmpl w:val="FEA6EB0E"/>
@@ -42947,7 +43015,7 @@
       </w:rPr>
     </w:lvl>
   </w:abstractNum>
-  <w:abstractNum w:abstractNumId="96" w15:restartNumberingAfterBreak="0">
+  <w:abstractNum w:abstractNumId="97" w15:restartNumberingAfterBreak="0">
     <w:nsid w:val="610A0491"/>
     <w:multiLevelType w:val="multilevel"/>
     <w:tmpl w:val="B8AC1E92"/>
@@ -43060,7 +43128,7 @@
       </w:rPr>
     </w:lvl>
   </w:abstractNum>
-  <w:abstractNum w:abstractNumId="97" w15:restartNumberingAfterBreak="0">
+  <w:abstractNum w:abstractNumId="98" w15:restartNumberingAfterBreak="0">
     <w:nsid w:val="61B765B2"/>
     <w:multiLevelType w:val="hybridMultilevel"/>
     <w:tmpl w:val="592A3C50"/>
@@ -43173,7 +43241,7 @@
       </w:rPr>
     </w:lvl>
   </w:abstractNum>
-  <w:abstractNum w:abstractNumId="98" w15:restartNumberingAfterBreak="0">
+  <w:abstractNum w:abstractNumId="99" w15:restartNumberingAfterBreak="0">
     <w:nsid w:val="63451D38"/>
     <w:multiLevelType w:val="multilevel"/>
     <w:tmpl w:val="3E3E37B4"/>
@@ -43322,7 +43390,7 @@
       </w:rPr>
     </w:lvl>
   </w:abstractNum>
-  <w:abstractNum w:abstractNumId="99" w15:restartNumberingAfterBreak="0">
+  <w:abstractNum w:abstractNumId="100" w15:restartNumberingAfterBreak="0">
     <w:nsid w:val="64653CB1"/>
     <w:multiLevelType w:val="multilevel"/>
     <w:tmpl w:val="0ABC5424"/>
@@ -43435,7 +43503,7 @@
       </w:pPr>
     </w:lvl>
   </w:abstractNum>
-  <w:abstractNum w:abstractNumId="100" w15:restartNumberingAfterBreak="0">
+  <w:abstractNum w:abstractNumId="101" w15:restartNumberingAfterBreak="0">
     <w:nsid w:val="652A38F3"/>
     <w:multiLevelType w:val="multilevel"/>
     <w:tmpl w:val="070A45C8"/>
@@ -43580,7 +43648,7 @@
       </w:rPr>
     </w:lvl>
   </w:abstractNum>
-  <w:abstractNum w:abstractNumId="101" w15:restartNumberingAfterBreak="0">
+  <w:abstractNum w:abstractNumId="102" w15:restartNumberingAfterBreak="0">
     <w:nsid w:val="65D01818"/>
     <w:multiLevelType w:val="multilevel"/>
     <w:tmpl w:val="09FEA472"/>
@@ -43729,7 +43797,7 @@
       </w:rPr>
     </w:lvl>
   </w:abstractNum>
-  <w:abstractNum w:abstractNumId="102" w15:restartNumberingAfterBreak="0">
+  <w:abstractNum w:abstractNumId="103" w15:restartNumberingAfterBreak="0">
     <w:nsid w:val="66680205"/>
     <w:multiLevelType w:val="multilevel"/>
     <w:tmpl w:val="31C270B4"/>
@@ -43878,7 +43946,7 @@
       </w:rPr>
     </w:lvl>
   </w:abstractNum>
-  <w:abstractNum w:abstractNumId="103" w15:restartNumberingAfterBreak="0">
+  <w:abstractNum w:abstractNumId="104" w15:restartNumberingAfterBreak="0">
     <w:nsid w:val="69400E8C"/>
     <w:multiLevelType w:val="multilevel"/>
     <w:tmpl w:val="F0C687A2"/>
@@ -44019,7 +44087,7 @@
       </w:rPr>
     </w:lvl>
   </w:abstractNum>
-  <w:abstractNum w:abstractNumId="104" w15:restartNumberingAfterBreak="0">
+  <w:abstractNum w:abstractNumId="105" w15:restartNumberingAfterBreak="0">
     <w:nsid w:val="6B8B7AAB"/>
     <w:multiLevelType w:val="multilevel"/>
     <w:tmpl w:val="92A67030"/>
@@ -44164,7 +44232,7 @@
       </w:rPr>
     </w:lvl>
   </w:abstractNum>
-  <w:abstractNum w:abstractNumId="105" w15:restartNumberingAfterBreak="0">
+  <w:abstractNum w:abstractNumId="106" w15:restartNumberingAfterBreak="0">
     <w:nsid w:val="6DA80502"/>
     <w:multiLevelType w:val="multilevel"/>
     <w:tmpl w:val="AA9EE6BE"/>
@@ -44281,7 +44349,7 @@
       </w:pPr>
     </w:lvl>
   </w:abstractNum>
-  <w:abstractNum w:abstractNumId="106" w15:restartNumberingAfterBreak="0">
+  <w:abstractNum w:abstractNumId="107" w15:restartNumberingAfterBreak="0">
     <w:nsid w:val="6EF737E4"/>
     <w:multiLevelType w:val="multilevel"/>
     <w:tmpl w:val="EF94A204"/>
@@ -44394,7 +44462,7 @@
       </w:pPr>
     </w:lvl>
   </w:abstractNum>
-  <w:abstractNum w:abstractNumId="107" w15:restartNumberingAfterBreak="0">
+  <w:abstractNum w:abstractNumId="108" w15:restartNumberingAfterBreak="0">
     <w:nsid w:val="6F4E4004"/>
     <w:multiLevelType w:val="multilevel"/>
     <w:tmpl w:val="6FAC792A"/>
@@ -44539,7 +44607,7 @@
       </w:rPr>
     </w:lvl>
   </w:abstractNum>
-  <w:abstractNum w:abstractNumId="108" w15:restartNumberingAfterBreak="0">
+  <w:abstractNum w:abstractNumId="109" w15:restartNumberingAfterBreak="0">
     <w:nsid w:val="6F64179C"/>
     <w:multiLevelType w:val="hybridMultilevel"/>
     <w:tmpl w:val="D71A79C4"/>
@@ -44652,7 +44720,7 @@
       </w:rPr>
     </w:lvl>
   </w:abstractNum>
-  <w:abstractNum w:abstractNumId="109" w15:restartNumberingAfterBreak="0">
+  <w:abstractNum w:abstractNumId="110" w15:restartNumberingAfterBreak="0">
     <w:nsid w:val="6FF13DF1"/>
     <w:multiLevelType w:val="multilevel"/>
     <w:tmpl w:val="EA5C546C"/>
@@ -44801,7 +44869,7 @@
       </w:rPr>
     </w:lvl>
   </w:abstractNum>
-  <w:abstractNum w:abstractNumId="110" w15:restartNumberingAfterBreak="0">
+  <w:abstractNum w:abstractNumId="111" w15:restartNumberingAfterBreak="0">
     <w:nsid w:val="71C30AE3"/>
     <w:multiLevelType w:val="multilevel"/>
     <w:tmpl w:val="AF9A5A7E"/>
@@ -44914,7 +44982,7 @@
       </w:pPr>
     </w:lvl>
   </w:abstractNum>
-  <w:abstractNum w:abstractNumId="111" w15:restartNumberingAfterBreak="0">
+  <w:abstractNum w:abstractNumId="112" w15:restartNumberingAfterBreak="0">
     <w:nsid w:val="720202A0"/>
     <w:multiLevelType w:val="multilevel"/>
     <w:tmpl w:val="C3868FEA"/>
@@ -45027,7 +45095,7 @@
       </w:pPr>
     </w:lvl>
   </w:abstractNum>
-  <w:abstractNum w:abstractNumId="112" w15:restartNumberingAfterBreak="0">
+  <w:abstractNum w:abstractNumId="113" w15:restartNumberingAfterBreak="0">
     <w:nsid w:val="726D09F5"/>
     <w:multiLevelType w:val="multilevel"/>
     <w:tmpl w:val="51DA8A1E"/>
@@ -45140,7 +45208,7 @@
       </w:rPr>
     </w:lvl>
   </w:abstractNum>
-  <w:abstractNum w:abstractNumId="113" w15:restartNumberingAfterBreak="0">
+  <w:abstractNum w:abstractNumId="114" w15:restartNumberingAfterBreak="0">
     <w:nsid w:val="72980507"/>
     <w:multiLevelType w:val="multilevel"/>
     <w:tmpl w:val="FAD8F15C"/>
@@ -45253,7 +45321,7 @@
       </w:rPr>
     </w:lvl>
   </w:abstractNum>
-  <w:abstractNum w:abstractNumId="114" w15:restartNumberingAfterBreak="0">
+  <w:abstractNum w:abstractNumId="115" w15:restartNumberingAfterBreak="0">
     <w:nsid w:val="756D2294"/>
     <w:multiLevelType w:val="multilevel"/>
     <w:tmpl w:val="A5C859EC"/>
@@ -45402,7 +45470,7 @@
       </w:rPr>
     </w:lvl>
   </w:abstractNum>
-  <w:abstractNum w:abstractNumId="115" w15:restartNumberingAfterBreak="0">
+  <w:abstractNum w:abstractNumId="116" w15:restartNumberingAfterBreak="0">
     <w:nsid w:val="75BA387B"/>
     <w:multiLevelType w:val="multilevel"/>
     <w:tmpl w:val="2670FD18"/>
@@ -45515,7 +45583,7 @@
       </w:rPr>
     </w:lvl>
   </w:abstractNum>
-  <w:abstractNum w:abstractNumId="116" w15:restartNumberingAfterBreak="0">
+  <w:abstractNum w:abstractNumId="117" w15:restartNumberingAfterBreak="0">
     <w:nsid w:val="76921B83"/>
     <w:multiLevelType w:val="multilevel"/>
     <w:tmpl w:val="3992F92C"/>
@@ -45664,7 +45732,7 @@
       </w:rPr>
     </w:lvl>
   </w:abstractNum>
-  <w:abstractNum w:abstractNumId="117" w15:restartNumberingAfterBreak="0">
+  <w:abstractNum w:abstractNumId="118" w15:restartNumberingAfterBreak="0">
     <w:nsid w:val="779A18A3"/>
     <w:multiLevelType w:val="multilevel"/>
     <w:tmpl w:val="99B65112"/>
@@ -45813,7 +45881,7 @@
       </w:rPr>
     </w:lvl>
   </w:abstractNum>
-  <w:abstractNum w:abstractNumId="118" w15:restartNumberingAfterBreak="0">
+  <w:abstractNum w:abstractNumId="119" w15:restartNumberingAfterBreak="0">
     <w:nsid w:val="780C42C9"/>
     <w:multiLevelType w:val="multilevel"/>
     <w:tmpl w:val="0EC4CBE6"/>
@@ -45958,7 +46026,7 @@
       </w:rPr>
     </w:lvl>
   </w:abstractNum>
-  <w:abstractNum w:abstractNumId="119" w15:restartNumberingAfterBreak="0">
+  <w:abstractNum w:abstractNumId="120" w15:restartNumberingAfterBreak="0">
     <w:nsid w:val="786B6FF8"/>
     <w:multiLevelType w:val="multilevel"/>
     <w:tmpl w:val="9018704C"/>
@@ -46107,7 +46175,7 @@
       </w:rPr>
     </w:lvl>
   </w:abstractNum>
-  <w:abstractNum w:abstractNumId="120" w15:restartNumberingAfterBreak="0">
+  <w:abstractNum w:abstractNumId="121" w15:restartNumberingAfterBreak="0">
     <w:nsid w:val="78F9315E"/>
     <w:multiLevelType w:val="multilevel"/>
     <w:tmpl w:val="CB10A446"/>
@@ -46252,7 +46320,7 @@
       </w:rPr>
     </w:lvl>
   </w:abstractNum>
-  <w:abstractNum w:abstractNumId="121" w15:restartNumberingAfterBreak="0">
+  <w:abstractNum w:abstractNumId="122" w15:restartNumberingAfterBreak="0">
     <w:nsid w:val="795E59AD"/>
     <w:multiLevelType w:val="multilevel"/>
     <w:tmpl w:val="0E60BBFA"/>
@@ -46365,7 +46433,7 @@
       </w:rPr>
     </w:lvl>
   </w:abstractNum>
-  <w:abstractNum w:abstractNumId="122" w15:restartNumberingAfterBreak="0">
+  <w:abstractNum w:abstractNumId="123" w15:restartNumberingAfterBreak="0">
     <w:nsid w:val="79D82D8F"/>
     <w:multiLevelType w:val="multilevel"/>
     <w:tmpl w:val="6A06E638"/>
@@ -46478,7 +46546,7 @@
       </w:pPr>
     </w:lvl>
   </w:abstractNum>
-  <w:abstractNum w:abstractNumId="123" w15:restartNumberingAfterBreak="0">
+  <w:abstractNum w:abstractNumId="124" w15:restartNumberingAfterBreak="0">
     <w:nsid w:val="79DB091A"/>
     <w:multiLevelType w:val="multilevel"/>
     <w:tmpl w:val="B614CCAA"/>
@@ -46627,7 +46695,7 @@
       </w:rPr>
     </w:lvl>
   </w:abstractNum>
-  <w:abstractNum w:abstractNumId="124" w15:restartNumberingAfterBreak="0">
+  <w:abstractNum w:abstractNumId="125" w15:restartNumberingAfterBreak="0">
     <w:nsid w:val="79FE4BD4"/>
     <w:multiLevelType w:val="multilevel"/>
     <w:tmpl w:val="FE78CB96"/>
@@ -46772,7 +46840,7 @@
       </w:rPr>
     </w:lvl>
   </w:abstractNum>
-  <w:abstractNum w:abstractNumId="125" w15:restartNumberingAfterBreak="0">
+  <w:abstractNum w:abstractNumId="126" w15:restartNumberingAfterBreak="0">
     <w:nsid w:val="7D1D14A8"/>
     <w:multiLevelType w:val="multilevel"/>
     <w:tmpl w:val="6D7A64B0"/>
@@ -46921,7 +46989,7 @@
       </w:rPr>
     </w:lvl>
   </w:abstractNum>
-  <w:abstractNum w:abstractNumId="126" w15:restartNumberingAfterBreak="0">
+  <w:abstractNum w:abstractNumId="127" w15:restartNumberingAfterBreak="0">
     <w:nsid w:val="7E6E0327"/>
     <w:multiLevelType w:val="multilevel"/>
     <w:tmpl w:val="32BA57B8"/>
@@ -47071,88 +47139,88 @@
     </w:lvl>
   </w:abstractNum>
   <w:num w:numId="1" w16cid:durableId="1683163288">
-    <w:abstractNumId w:val="112"/>
+    <w:abstractNumId w:val="113"/>
   </w:num>
   <w:num w:numId="2" w16cid:durableId="320163954">
-    <w:abstractNumId w:val="113"/>
+    <w:abstractNumId w:val="114"/>
   </w:num>
   <w:num w:numId="3" w16cid:durableId="163210682">
-    <w:abstractNumId w:val="65"/>
+    <w:abstractNumId w:val="66"/>
   </w:num>
   <w:num w:numId="4" w16cid:durableId="1778020333">
-    <w:abstractNumId w:val="56"/>
+    <w:abstractNumId w:val="57"/>
   </w:num>
   <w:num w:numId="5" w16cid:durableId="1626228022">
-    <w:abstractNumId w:val="87"/>
+    <w:abstractNumId w:val="88"/>
   </w:num>
   <w:num w:numId="6" w16cid:durableId="1899633585">
-    <w:abstractNumId w:val="90"/>
+    <w:abstractNumId w:val="91"/>
   </w:num>
   <w:num w:numId="7" w16cid:durableId="1902789285">
-    <w:abstractNumId w:val="96"/>
+    <w:abstractNumId w:val="97"/>
   </w:num>
   <w:num w:numId="8" w16cid:durableId="548997168">
     <w:abstractNumId w:val="31"/>
   </w:num>
   <w:num w:numId="9" w16cid:durableId="1848712756">
-    <w:abstractNumId w:val="115"/>
+    <w:abstractNumId w:val="116"/>
   </w:num>
   <w:num w:numId="10" w16cid:durableId="956373680">
     <w:abstractNumId w:val="4"/>
   </w:num>
   <w:num w:numId="11" w16cid:durableId="35812319">
-    <w:abstractNumId w:val="50"/>
+    <w:abstractNumId w:val="51"/>
   </w:num>
   <w:num w:numId="12" w16cid:durableId="1633707806">
     <w:abstractNumId w:val="38"/>
   </w:num>
   <w:num w:numId="13" w16cid:durableId="731775533">
-    <w:abstractNumId w:val="121"/>
+    <w:abstractNumId w:val="122"/>
   </w:num>
   <w:num w:numId="14" w16cid:durableId="1365135065">
-    <w:abstractNumId w:val="55"/>
+    <w:abstractNumId w:val="56"/>
   </w:num>
   <w:num w:numId="15" w16cid:durableId="993139195">
-    <w:abstractNumId w:val="97"/>
+    <w:abstractNumId w:val="98"/>
   </w:num>
   <w:num w:numId="16" w16cid:durableId="1876192475">
-    <w:abstractNumId w:val="108"/>
+    <w:abstractNumId w:val="109"/>
   </w:num>
   <w:num w:numId="17" w16cid:durableId="315719668">
-    <w:abstractNumId w:val="53"/>
+    <w:abstractNumId w:val="54"/>
   </w:num>
   <w:num w:numId="18" w16cid:durableId="1339503856">
     <w:abstractNumId w:val="17"/>
   </w:num>
   <w:num w:numId="19" w16cid:durableId="36323694">
-    <w:abstractNumId w:val="60"/>
+    <w:abstractNumId w:val="61"/>
   </w:num>
   <w:num w:numId="20" w16cid:durableId="1719162766">
-    <w:abstractNumId w:val="54"/>
+    <w:abstractNumId w:val="55"/>
   </w:num>
   <w:num w:numId="21" w16cid:durableId="1117137823">
-    <w:abstractNumId w:val="43"/>
+    <w:abstractNumId w:val="44"/>
   </w:num>
   <w:num w:numId="22" w16cid:durableId="67508698">
-    <w:abstractNumId w:val="47"/>
+    <w:abstractNumId w:val="48"/>
   </w:num>
   <w:num w:numId="23" w16cid:durableId="379938277">
-    <w:abstractNumId w:val="123"/>
+    <w:abstractNumId w:val="124"/>
   </w:num>
   <w:num w:numId="24" w16cid:durableId="206920505">
-    <w:abstractNumId w:val="57"/>
+    <w:abstractNumId w:val="58"/>
   </w:num>
   <w:num w:numId="25" w16cid:durableId="1108084869">
-    <w:abstractNumId w:val="98"/>
+    <w:abstractNumId w:val="99"/>
   </w:num>
   <w:num w:numId="26" w16cid:durableId="1639217962">
     <w:abstractNumId w:val="16"/>
   </w:num>
   <w:num w:numId="27" w16cid:durableId="1369137770">
-    <w:abstractNumId w:val="58"/>
+    <w:abstractNumId w:val="59"/>
   </w:num>
   <w:num w:numId="28" w16cid:durableId="420488984">
-    <w:abstractNumId w:val="78"/>
+    <w:abstractNumId w:val="79"/>
   </w:num>
   <w:num w:numId="29" w16cid:durableId="1314676792">
     <w:abstractNumId w:val="12"/>
@@ -47161,46 +47229,46 @@
     <w:abstractNumId w:val="3"/>
   </w:num>
   <w:num w:numId="31" w16cid:durableId="337385611">
-    <w:abstractNumId w:val="71"/>
+    <w:abstractNumId w:val="72"/>
   </w:num>
   <w:num w:numId="32" w16cid:durableId="2145077301">
-    <w:abstractNumId w:val="80"/>
+    <w:abstractNumId w:val="81"/>
   </w:num>
   <w:num w:numId="33" w16cid:durableId="453329497">
-    <w:abstractNumId w:val="88"/>
+    <w:abstractNumId w:val="89"/>
   </w:num>
   <w:num w:numId="34" w16cid:durableId="1188253702">
     <w:abstractNumId w:val="5"/>
   </w:num>
   <w:num w:numId="35" w16cid:durableId="1599363246">
-    <w:abstractNumId w:val="51"/>
+    <w:abstractNumId w:val="52"/>
   </w:num>
   <w:num w:numId="36" w16cid:durableId="1486624934">
-    <w:abstractNumId w:val="79"/>
+    <w:abstractNumId w:val="80"/>
   </w:num>
   <w:num w:numId="37" w16cid:durableId="1283993548">
-    <w:abstractNumId w:val="75"/>
+    <w:abstractNumId w:val="76"/>
   </w:num>
   <w:num w:numId="38" w16cid:durableId="175466933">
-    <w:abstractNumId w:val="101"/>
+    <w:abstractNumId w:val="102"/>
   </w:num>
   <w:num w:numId="39" w16cid:durableId="845899540">
     <w:abstractNumId w:val="35"/>
   </w:num>
   <w:num w:numId="40" w16cid:durableId="46147044">
-    <w:abstractNumId w:val="46"/>
+    <w:abstractNumId w:val="47"/>
   </w:num>
   <w:num w:numId="41" w16cid:durableId="1302613111">
-    <w:abstractNumId w:val="94"/>
+    <w:abstractNumId w:val="95"/>
   </w:num>
   <w:num w:numId="42" w16cid:durableId="1992638255">
-    <w:abstractNumId w:val="106"/>
+    <w:abstractNumId w:val="107"/>
   </w:num>
   <w:num w:numId="43" w16cid:durableId="1519075311">
-    <w:abstractNumId w:val="119"/>
+    <w:abstractNumId w:val="120"/>
   </w:num>
   <w:num w:numId="44" w16cid:durableId="1549803241">
-    <w:abstractNumId w:val="52"/>
+    <w:abstractNumId w:val="53"/>
   </w:num>
   <w:num w:numId="45" w16cid:durableId="2049529979">
     <w:abstractNumId w:val="24"/>
@@ -47209,22 +47277,22 @@
     <w:abstractNumId w:val="36"/>
   </w:num>
   <w:num w:numId="47" w16cid:durableId="114639560">
-    <w:abstractNumId w:val="114"/>
+    <w:abstractNumId w:val="115"/>
   </w:num>
   <w:num w:numId="48" w16cid:durableId="533544230">
-    <w:abstractNumId w:val="63"/>
+    <w:abstractNumId w:val="64"/>
   </w:num>
   <w:num w:numId="49" w16cid:durableId="1582367393">
-    <w:abstractNumId w:val="48"/>
+    <w:abstractNumId w:val="49"/>
   </w:num>
   <w:num w:numId="50" w16cid:durableId="221792465">
-    <w:abstractNumId w:val="45"/>
+    <w:abstractNumId w:val="46"/>
   </w:num>
   <w:num w:numId="51" w16cid:durableId="46531933">
-    <w:abstractNumId w:val="49"/>
+    <w:abstractNumId w:val="50"/>
   </w:num>
   <w:num w:numId="52" w16cid:durableId="191724749">
-    <w:abstractNumId w:val="68"/>
+    <w:abstractNumId w:val="69"/>
   </w:num>
   <w:num w:numId="53" w16cid:durableId="612829931">
     <w:abstractNumId w:val="9"/>
@@ -47233,22 +47301,22 @@
     <w:abstractNumId w:val="27"/>
   </w:num>
   <w:num w:numId="55" w16cid:durableId="1250774642">
-    <w:abstractNumId w:val="42"/>
+    <w:abstractNumId w:val="43"/>
   </w:num>
   <w:num w:numId="56" w16cid:durableId="932082247">
-    <w:abstractNumId w:val="59"/>
+    <w:abstractNumId w:val="60"/>
   </w:num>
   <w:num w:numId="57" w16cid:durableId="2034184670">
-    <w:abstractNumId w:val="76"/>
+    <w:abstractNumId w:val="77"/>
   </w:num>
   <w:num w:numId="58" w16cid:durableId="593241765">
-    <w:abstractNumId w:val="70"/>
+    <w:abstractNumId w:val="71"/>
   </w:num>
   <w:num w:numId="59" w16cid:durableId="1029526369">
-    <w:abstractNumId w:val="95"/>
+    <w:abstractNumId w:val="96"/>
   </w:num>
   <w:num w:numId="60" w16cid:durableId="1926650255">
-    <w:abstractNumId w:val="74"/>
+    <w:abstractNumId w:val="75"/>
   </w:num>
   <w:num w:numId="61" w16cid:durableId="1937522607">
     <w:abstractNumId w:val="29"/>
@@ -47257,13 +47325,13 @@
     <w:abstractNumId w:val="20"/>
   </w:num>
   <w:num w:numId="63" w16cid:durableId="1920552431">
-    <w:abstractNumId w:val="100"/>
+    <w:abstractNumId w:val="101"/>
   </w:num>
   <w:num w:numId="64" w16cid:durableId="1608656481">
-    <w:abstractNumId w:val="61"/>
+    <w:abstractNumId w:val="62"/>
   </w:num>
   <w:num w:numId="65" w16cid:durableId="8457620">
-    <w:abstractNumId w:val="91"/>
+    <w:abstractNumId w:val="92"/>
   </w:num>
   <w:num w:numId="66" w16cid:durableId="687145092">
     <w:abstractNumId w:val="1"/>
@@ -47275,28 +47343,28 @@
     <w:abstractNumId w:val="32"/>
   </w:num>
   <w:num w:numId="69" w16cid:durableId="1801074271">
-    <w:abstractNumId w:val="118"/>
+    <w:abstractNumId w:val="119"/>
   </w:num>
   <w:num w:numId="70" w16cid:durableId="807867536">
-    <w:abstractNumId w:val="82"/>
+    <w:abstractNumId w:val="83"/>
   </w:num>
   <w:num w:numId="71" w16cid:durableId="1021274966">
     <w:abstractNumId w:val="39"/>
   </w:num>
   <w:num w:numId="72" w16cid:durableId="877356756">
-    <w:abstractNumId w:val="103"/>
+    <w:abstractNumId w:val="104"/>
   </w:num>
   <w:num w:numId="73" w16cid:durableId="987132425">
     <w:abstractNumId w:val="10"/>
   </w:num>
   <w:num w:numId="74" w16cid:durableId="1835563444">
-    <w:abstractNumId w:val="67"/>
+    <w:abstractNumId w:val="68"/>
   </w:num>
   <w:num w:numId="75" w16cid:durableId="1462186221">
-    <w:abstractNumId w:val="105"/>
+    <w:abstractNumId w:val="106"/>
   </w:num>
   <w:num w:numId="76" w16cid:durableId="1538155281">
-    <w:abstractNumId w:val="89"/>
+    <w:abstractNumId w:val="90"/>
   </w:num>
   <w:num w:numId="77" w16cid:durableId="1039625577">
     <w:abstractNumId w:val="15"/>
@@ -47305,7 +47373,7 @@
     <w:abstractNumId w:val="33"/>
   </w:num>
   <w:num w:numId="79" w16cid:durableId="586425279">
-    <w:abstractNumId w:val="40"/>
+    <w:abstractNumId w:val="41"/>
   </w:num>
   <w:num w:numId="80" w16cid:durableId="22487172">
     <w:abstractNumId w:val="34"/>
@@ -47317,13 +47385,13 @@
     <w:abstractNumId w:val="6"/>
   </w:num>
   <w:num w:numId="83" w16cid:durableId="859006777">
-    <w:abstractNumId w:val="83"/>
+    <w:abstractNumId w:val="84"/>
   </w:num>
   <w:num w:numId="84" w16cid:durableId="1108893971">
     <w:abstractNumId w:val="2"/>
   </w:num>
   <w:num w:numId="85" w16cid:durableId="930623859">
-    <w:abstractNumId w:val="93"/>
+    <w:abstractNumId w:val="94"/>
   </w:num>
   <w:num w:numId="86" w16cid:durableId="1030959751">
     <w:abstractNumId w:val="25"/>
@@ -47332,10 +47400,10 @@
     <w:abstractNumId w:val="37"/>
   </w:num>
   <w:num w:numId="88" w16cid:durableId="877201074">
-    <w:abstractNumId w:val="77"/>
+    <w:abstractNumId w:val="78"/>
   </w:num>
   <w:num w:numId="89" w16cid:durableId="1290283733">
-    <w:abstractNumId w:val="86"/>
+    <w:abstractNumId w:val="87"/>
   </w:num>
   <w:num w:numId="90" w16cid:durableId="808128536">
     <w:abstractNumId w:val="13"/>
@@ -47347,76 +47415,76 @@
     <w:abstractNumId w:val="0"/>
   </w:num>
   <w:num w:numId="93" w16cid:durableId="1866407022">
-    <w:abstractNumId w:val="107"/>
+    <w:abstractNumId w:val="108"/>
   </w:num>
   <w:num w:numId="94" w16cid:durableId="348798318">
-    <w:abstractNumId w:val="102"/>
+    <w:abstractNumId w:val="103"/>
   </w:num>
   <w:num w:numId="95" w16cid:durableId="330766076">
-    <w:abstractNumId w:val="109"/>
+    <w:abstractNumId w:val="110"/>
   </w:num>
   <w:num w:numId="96" w16cid:durableId="652561516">
     <w:abstractNumId w:val="8"/>
   </w:num>
   <w:num w:numId="97" w16cid:durableId="1409880695">
-    <w:abstractNumId w:val="126"/>
+    <w:abstractNumId w:val="127"/>
   </w:num>
   <w:num w:numId="98" w16cid:durableId="677394187">
-    <w:abstractNumId w:val="120"/>
+    <w:abstractNumId w:val="121"/>
   </w:num>
   <w:num w:numId="99" w16cid:durableId="1385593054">
-    <w:abstractNumId w:val="66"/>
+    <w:abstractNumId w:val="67"/>
   </w:num>
   <w:num w:numId="100" w16cid:durableId="863665925">
-    <w:abstractNumId w:val="69"/>
+    <w:abstractNumId w:val="70"/>
   </w:num>
   <w:num w:numId="101" w16cid:durableId="198780237">
-    <w:abstractNumId w:val="73"/>
+    <w:abstractNumId w:val="74"/>
   </w:num>
   <w:num w:numId="102" w16cid:durableId="2084982136">
-    <w:abstractNumId w:val="122"/>
+    <w:abstractNumId w:val="123"/>
   </w:num>
   <w:num w:numId="103" w16cid:durableId="849216192">
     <w:abstractNumId w:val="28"/>
   </w:num>
   <w:num w:numId="104" w16cid:durableId="1456556986">
-    <w:abstractNumId w:val="110"/>
+    <w:abstractNumId w:val="111"/>
   </w:num>
   <w:num w:numId="105" w16cid:durableId="1908951881">
-    <w:abstractNumId w:val="111"/>
+    <w:abstractNumId w:val="112"/>
   </w:num>
   <w:num w:numId="106" w16cid:durableId="1568152608">
-    <w:abstractNumId w:val="84"/>
+    <w:abstractNumId w:val="85"/>
   </w:num>
   <w:num w:numId="107" w16cid:durableId="159002183">
-    <w:abstractNumId w:val="99"/>
+    <w:abstractNumId w:val="100"/>
   </w:num>
   <w:num w:numId="108" w16cid:durableId="1511792074">
-    <w:abstractNumId w:val="124"/>
+    <w:abstractNumId w:val="125"/>
   </w:num>
   <w:num w:numId="109" w16cid:durableId="958922864">
-    <w:abstractNumId w:val="81"/>
+    <w:abstractNumId w:val="82"/>
   </w:num>
   <w:num w:numId="110" w16cid:durableId="1550803158">
-    <w:abstractNumId w:val="117"/>
+    <w:abstractNumId w:val="118"/>
   </w:num>
   <w:num w:numId="111" w16cid:durableId="909117259">
-    <w:abstractNumId w:val="64"/>
+    <w:abstractNumId w:val="65"/>
   </w:num>
   <w:num w:numId="112" w16cid:durableId="302198467">
-    <w:abstractNumId w:val="125"/>
+    <w:abstractNumId w:val="126"/>
   </w:num>
   <w:num w:numId="113" w16cid:durableId="146939381">
-    <w:abstractNumId w:val="41"/>
+    <w:abstractNumId w:val="42"/>
   </w:num>
   <w:num w:numId="114" w16cid:durableId="1328634574">
-    <w:abstractNumId w:val="92"/>
+    <w:abstractNumId w:val="93"/>
   </w:num>
   <w:num w:numId="115" w16cid:durableId="384107205">
     <w:abstractNumId w:val="21"/>
   </w:num>
   <w:num w:numId="116" w16cid:durableId="1499927239">
-    <w:abstractNumId w:val="116"/>
+    <w:abstractNumId w:val="117"/>
   </w:num>
   <w:num w:numId="117" w16cid:durableId="1398940797">
     <w:abstractNumId w:val="18"/>
@@ -47425,22 +47493,22 @@
     <w:abstractNumId w:val="22"/>
   </w:num>
   <w:num w:numId="119" w16cid:durableId="421533627">
-    <w:abstractNumId w:val="44"/>
+    <w:abstractNumId w:val="45"/>
   </w:num>
   <w:num w:numId="120" w16cid:durableId="2042974408">
-    <w:abstractNumId w:val="72"/>
+    <w:abstractNumId w:val="73"/>
   </w:num>
   <w:num w:numId="121" w16cid:durableId="1890071986">
-    <w:abstractNumId w:val="62"/>
+    <w:abstractNumId w:val="63"/>
   </w:num>
   <w:num w:numId="122" w16cid:durableId="1873179998">
-    <w:abstractNumId w:val="85"/>
+    <w:abstractNumId w:val="86"/>
   </w:num>
   <w:num w:numId="123" w16cid:durableId="321979215">
     <w:abstractNumId w:val="19"/>
   </w:num>
   <w:num w:numId="124" w16cid:durableId="1206329320">
-    <w:abstractNumId w:val="104"/>
+    <w:abstractNumId w:val="105"/>
   </w:num>
   <w:num w:numId="125" w16cid:durableId="91711054">
     <w:abstractNumId w:val="7"/>
@@ -47450,6 +47518,9 @@
   </w:num>
   <w:num w:numId="127" w16cid:durableId="2046561979">
     <w:abstractNumId w:val="11"/>
+  </w:num>
+  <w:num w:numId="128" w16cid:durableId="450439915">
+    <w:abstractNumId w:val="40"/>
   </w:num>
 </w:numbering>
 </file>

</xml_diff>